<commit_message>
Initial Commit for Union Find
</commit_message>
<xml_diff>
--- a/General.docx
+++ b/General.docx
@@ -5,19 +5,34 @@
     <w:p>
       <w:pPr>
         <w:pStyle w:val="Heading1"/>
-      </w:pPr>
-      <w:r>
+        <w:rPr>
+          <w:rFonts w:asciiTheme="majorHAnsi" w:hAnsiTheme="majorHAnsi" w:cstheme="majorHAnsi"/>
+        </w:rPr>
+      </w:pPr>
+      <w:r>
+        <w:rPr>
+          <w:rFonts w:asciiTheme="majorHAnsi" w:hAnsiTheme="majorHAnsi" w:cstheme="majorHAnsi"/>
+        </w:rPr>
         <w:t>General Notes</w:t>
       </w:r>
     </w:p>
     <w:p>
       <w:pPr>
         <w:pStyle w:val="Heading2"/>
-      </w:pPr>
-      <w:r>
+        <w:rPr>
+          <w:rFonts w:asciiTheme="majorHAnsi" w:hAnsiTheme="majorHAnsi" w:cstheme="majorHAnsi"/>
+        </w:rPr>
+      </w:pPr>
+      <w:r>
+        <w:rPr>
+          <w:rFonts w:asciiTheme="majorHAnsi" w:hAnsiTheme="majorHAnsi" w:cstheme="majorHAnsi"/>
+        </w:rPr>
         <w:t xml:space="preserve">What is an </w:t>
       </w:r>
       <w:r>
+        <w:rPr>
+          <w:rFonts w:asciiTheme="majorHAnsi" w:hAnsiTheme="majorHAnsi" w:cstheme="majorHAnsi"/>
+        </w:rPr>
         <w:t>algorithm?</w:t>
       </w:r>
     </w:p>
@@ -25,16 +40,16 @@
       <w:pPr>
         <w:spacing w:before="100" w:beforeAutospacing="1" w:after="100" w:afterAutospacing="1" w:line="240" w:lineRule="auto"/>
         <w:rPr>
-          <w:rFonts w:ascii="Times New Roman" w:eastAsia="Times New Roman" w:hAnsi="Times New Roman" w:cs="Times New Roman"/>
-          <w:kern w:val="0"/>
-          <w:sz w:val="24"/>
-          <w:szCs w:val="24"/>
-          <w14:ligatures w14:val="none"/>
-        </w:rPr>
-      </w:pPr>
-      <w:r>
-        <w:rPr>
-          <w:rFonts w:ascii="Times New Roman" w:eastAsia="Times New Roman" w:hAnsi="Times New Roman" w:cs="Times New Roman"/>
+          <w:rFonts w:asciiTheme="majorHAnsi" w:eastAsia="Times New Roman" w:hAnsiTheme="majorHAnsi" w:cstheme="majorHAnsi"/>
+          <w:kern w:val="0"/>
+          <w:sz w:val="24"/>
+          <w:szCs w:val="24"/>
+          <w14:ligatures w14:val="none"/>
+        </w:rPr>
+      </w:pPr>
+      <w:r>
+        <w:rPr>
+          <w:rFonts w:asciiTheme="majorHAnsi" w:eastAsia="Times New Roman" w:hAnsiTheme="majorHAnsi" w:cstheme="majorHAnsi"/>
           <w:kern w:val="0"/>
           <w:sz w:val="24"/>
           <w:szCs w:val="24"/>
@@ -44,7 +59,7 @@
       </w:r>
       <w:r>
         <w:rPr>
-          <w:rFonts w:ascii="Times New Roman" w:eastAsia="Times New Roman" w:hAnsi="Times New Roman" w:cs="Times New Roman"/>
+          <w:rFonts w:asciiTheme="majorHAnsi" w:eastAsia="Times New Roman" w:hAnsiTheme="majorHAnsi" w:cstheme="majorHAnsi"/>
           <w:kern w:val="0"/>
           <w:sz w:val="24"/>
           <w:szCs w:val="24"/>
@@ -54,7 +69,7 @@
       </w:r>
       <w:r>
         <w:rPr>
-          <w:rFonts w:ascii="Times New Roman" w:eastAsia="Times New Roman" w:hAnsi="Times New Roman" w:cs="Times New Roman"/>
+          <w:rFonts w:asciiTheme="majorHAnsi" w:eastAsia="Times New Roman" w:hAnsiTheme="majorHAnsi" w:cstheme="majorHAnsi"/>
           <w:kern w:val="0"/>
           <w:sz w:val="24"/>
           <w:szCs w:val="24"/>
@@ -64,7 +79,7 @@
       </w:r>
       <w:r>
         <w:rPr>
-          <w:rFonts w:ascii="Times New Roman" w:eastAsia="Times New Roman" w:hAnsi="Times New Roman" w:cs="Times New Roman"/>
+          <w:rFonts w:asciiTheme="majorHAnsi" w:eastAsia="Times New Roman" w:hAnsiTheme="majorHAnsi" w:cstheme="majorHAnsi"/>
           <w:kern w:val="0"/>
           <w:sz w:val="24"/>
           <w:szCs w:val="24"/>
@@ -74,7 +89,7 @@
       </w:r>
       <w:r>
         <w:rPr>
-          <w:rFonts w:ascii="Times New Roman" w:eastAsia="Times New Roman" w:hAnsi="Times New Roman" w:cs="Times New Roman"/>
+          <w:rFonts w:asciiTheme="majorHAnsi" w:eastAsia="Times New Roman" w:hAnsiTheme="majorHAnsi" w:cstheme="majorHAnsi"/>
           <w:kern w:val="0"/>
           <w:sz w:val="24"/>
           <w:szCs w:val="24"/>
@@ -84,7 +99,7 @@
       </w:r>
       <w:r>
         <w:rPr>
-          <w:rFonts w:ascii="Times New Roman" w:eastAsia="Times New Roman" w:hAnsi="Times New Roman" w:cs="Times New Roman"/>
+          <w:rFonts w:asciiTheme="majorHAnsi" w:eastAsia="Times New Roman" w:hAnsiTheme="majorHAnsi" w:cstheme="majorHAnsi"/>
           <w:kern w:val="0"/>
           <w:sz w:val="24"/>
           <w:szCs w:val="24"/>
@@ -94,7 +109,7 @@
       </w:r>
       <w:r>
         <w:rPr>
-          <w:rFonts w:ascii="Times New Roman" w:eastAsia="Times New Roman" w:hAnsi="Times New Roman" w:cs="Times New Roman"/>
+          <w:rFonts w:asciiTheme="majorHAnsi" w:eastAsia="Times New Roman" w:hAnsiTheme="majorHAnsi" w:cstheme="majorHAnsi"/>
           <w:kern w:val="0"/>
           <w:sz w:val="24"/>
           <w:szCs w:val="24"/>
@@ -104,7 +119,7 @@
       </w:r>
       <w:r>
         <w:rPr>
-          <w:rFonts w:ascii="Times New Roman" w:eastAsia="Times New Roman" w:hAnsi="Times New Roman" w:cs="Times New Roman"/>
+          <w:rFonts w:asciiTheme="majorHAnsi" w:eastAsia="Times New Roman" w:hAnsiTheme="majorHAnsi" w:cstheme="majorHAnsi"/>
           <w:kern w:val="0"/>
           <w:sz w:val="24"/>
           <w:szCs w:val="24"/>
@@ -114,7 +129,7 @@
       </w:r>
       <w:r>
         <w:rPr>
-          <w:rFonts w:ascii="Times New Roman" w:eastAsia="Times New Roman" w:hAnsi="Times New Roman" w:cs="Times New Roman"/>
+          <w:rFonts w:asciiTheme="majorHAnsi" w:eastAsia="Times New Roman" w:hAnsiTheme="majorHAnsi" w:cstheme="majorHAnsi"/>
           <w:kern w:val="0"/>
           <w:sz w:val="24"/>
           <w:szCs w:val="24"/>
@@ -124,7 +139,7 @@
       </w:r>
       <w:r>
         <w:rPr>
-          <w:rFonts w:ascii="Times New Roman" w:eastAsia="Times New Roman" w:hAnsi="Times New Roman" w:cs="Times New Roman"/>
+          <w:rFonts w:asciiTheme="majorHAnsi" w:eastAsia="Times New Roman" w:hAnsiTheme="majorHAnsi" w:cstheme="majorHAnsi"/>
           <w:kern w:val="0"/>
           <w:sz w:val="24"/>
           <w:szCs w:val="24"/>
@@ -134,7 +149,7 @@
       </w:r>
       <w:r>
         <w:rPr>
-          <w:rFonts w:ascii="Times New Roman" w:eastAsia="Times New Roman" w:hAnsi="Times New Roman" w:cs="Times New Roman"/>
+          <w:rFonts w:asciiTheme="majorHAnsi" w:eastAsia="Times New Roman" w:hAnsiTheme="majorHAnsi" w:cstheme="majorHAnsi"/>
           <w:kern w:val="0"/>
           <w:sz w:val="24"/>
           <w:szCs w:val="24"/>
@@ -144,7 +159,7 @@
       </w:r>
       <w:r>
         <w:rPr>
-          <w:rFonts w:ascii="Times New Roman" w:eastAsia="Times New Roman" w:hAnsi="Times New Roman" w:cs="Times New Roman"/>
+          <w:rFonts w:asciiTheme="majorHAnsi" w:eastAsia="Times New Roman" w:hAnsiTheme="majorHAnsi" w:cstheme="majorHAnsi"/>
           <w:kern w:val="0"/>
           <w:sz w:val="24"/>
           <w:szCs w:val="24"/>
@@ -154,7 +169,7 @@
       </w:r>
       <w:r>
         <w:rPr>
-          <w:rFonts w:ascii="Times New Roman" w:eastAsia="Times New Roman" w:hAnsi="Times New Roman" w:cs="Times New Roman"/>
+          <w:rFonts w:asciiTheme="majorHAnsi" w:eastAsia="Times New Roman" w:hAnsiTheme="majorHAnsi" w:cstheme="majorHAnsi"/>
           <w:kern w:val="0"/>
           <w:sz w:val="24"/>
           <w:szCs w:val="24"/>
@@ -167,16 +182,16 @@
       <w:pPr>
         <w:spacing w:before="100" w:beforeAutospacing="1" w:after="100" w:afterAutospacing="1" w:line="240" w:lineRule="auto"/>
         <w:rPr>
-          <w:rFonts w:ascii="Times New Roman" w:eastAsia="Times New Roman" w:hAnsi="Times New Roman" w:cs="Times New Roman"/>
-          <w:kern w:val="0"/>
-          <w:sz w:val="24"/>
-          <w:szCs w:val="24"/>
-          <w14:ligatures w14:val="none"/>
-        </w:rPr>
-      </w:pPr>
-      <w:r>
-        <w:rPr>
-          <w:rFonts w:ascii="Times New Roman" w:eastAsia="Times New Roman" w:hAnsi="Times New Roman" w:cs="Times New Roman"/>
+          <w:rFonts w:asciiTheme="majorHAnsi" w:eastAsia="Times New Roman" w:hAnsiTheme="majorHAnsi" w:cstheme="majorHAnsi"/>
+          <w:kern w:val="0"/>
+          <w:sz w:val="24"/>
+          <w:szCs w:val="24"/>
+          <w14:ligatures w14:val="none"/>
+        </w:rPr>
+      </w:pPr>
+      <w:r>
+        <w:rPr>
+          <w:rFonts w:asciiTheme="majorHAnsi" w:eastAsia="Times New Roman" w:hAnsiTheme="majorHAnsi" w:cstheme="majorHAnsi"/>
           <w:kern w:val="0"/>
           <w:sz w:val="24"/>
           <w:szCs w:val="24"/>
@@ -186,7 +201,7 @@
       </w:r>
       <w:r>
         <w:rPr>
-          <w:rFonts w:ascii="Times New Roman" w:eastAsia="Times New Roman" w:hAnsi="Times New Roman" w:cs="Times New Roman"/>
+          <w:rFonts w:asciiTheme="majorHAnsi" w:eastAsia="Times New Roman" w:hAnsiTheme="majorHAnsi" w:cstheme="majorHAnsi"/>
           <w:kern w:val="0"/>
           <w:sz w:val="24"/>
           <w:szCs w:val="24"/>
@@ -196,7 +211,7 @@
       </w:r>
       <w:r>
         <w:rPr>
-          <w:rFonts w:ascii="Times New Roman" w:eastAsia="Times New Roman" w:hAnsi="Times New Roman" w:cs="Times New Roman"/>
+          <w:rFonts w:asciiTheme="majorHAnsi" w:eastAsia="Times New Roman" w:hAnsiTheme="majorHAnsi" w:cstheme="majorHAnsi"/>
           <w:kern w:val="0"/>
           <w:sz w:val="24"/>
           <w:szCs w:val="24"/>
@@ -206,7 +221,7 @@
       </w:r>
       <w:r>
         <w:rPr>
-          <w:rFonts w:ascii="Times New Roman" w:eastAsia="Times New Roman" w:hAnsi="Times New Roman" w:cs="Times New Roman"/>
+          <w:rFonts w:asciiTheme="majorHAnsi" w:eastAsia="Times New Roman" w:hAnsiTheme="majorHAnsi" w:cstheme="majorHAnsi"/>
           <w:kern w:val="0"/>
           <w:sz w:val="24"/>
           <w:szCs w:val="24"/>
@@ -216,7 +231,7 @@
       </w:r>
       <w:r>
         <w:rPr>
-          <w:rFonts w:ascii="Times New Roman" w:eastAsia="Times New Roman" w:hAnsi="Times New Roman" w:cs="Times New Roman"/>
+          <w:rFonts w:asciiTheme="majorHAnsi" w:eastAsia="Times New Roman" w:hAnsiTheme="majorHAnsi" w:cstheme="majorHAnsi"/>
           <w:kern w:val="0"/>
           <w:sz w:val="24"/>
           <w:szCs w:val="24"/>
@@ -226,7 +241,7 @@
       </w:r>
       <w:r>
         <w:rPr>
-          <w:rFonts w:ascii="Times New Roman" w:eastAsia="Times New Roman" w:hAnsi="Times New Roman" w:cs="Times New Roman"/>
+          <w:rFonts w:asciiTheme="majorHAnsi" w:eastAsia="Times New Roman" w:hAnsiTheme="majorHAnsi" w:cstheme="majorHAnsi"/>
           <w:kern w:val="0"/>
           <w:sz w:val="24"/>
           <w:szCs w:val="24"/>
@@ -239,16 +254,16 @@
       <w:pPr>
         <w:spacing w:before="100" w:beforeAutospacing="1" w:after="100" w:afterAutospacing="1" w:line="240" w:lineRule="auto"/>
         <w:rPr>
-          <w:rFonts w:ascii="Times New Roman" w:eastAsia="Times New Roman" w:hAnsi="Times New Roman" w:cs="Times New Roman"/>
-          <w:kern w:val="0"/>
-          <w:sz w:val="24"/>
-          <w:szCs w:val="24"/>
-          <w14:ligatures w14:val="none"/>
-        </w:rPr>
-      </w:pPr>
-      <w:r>
-        <w:rPr>
-          <w:rFonts w:ascii="Times New Roman" w:eastAsia="Times New Roman" w:hAnsi="Times New Roman" w:cs="Times New Roman"/>
+          <w:rFonts w:asciiTheme="majorHAnsi" w:eastAsia="Times New Roman" w:hAnsiTheme="majorHAnsi" w:cstheme="majorHAnsi"/>
+          <w:kern w:val="0"/>
+          <w:sz w:val="24"/>
+          <w:szCs w:val="24"/>
+          <w14:ligatures w14:val="none"/>
+        </w:rPr>
+      </w:pPr>
+      <w:r>
+        <w:rPr>
+          <w:rFonts w:asciiTheme="majorHAnsi" w:eastAsia="Times New Roman" w:hAnsiTheme="majorHAnsi" w:cstheme="majorHAnsi"/>
           <w:kern w:val="0"/>
           <w:sz w:val="24"/>
           <w:szCs w:val="24"/>
@@ -258,7 +273,7 @@
       </w:r>
       <w:r>
         <w:rPr>
-          <w:rFonts w:ascii="Times New Roman" w:eastAsia="Times New Roman" w:hAnsi="Times New Roman" w:cs="Times New Roman"/>
+          <w:rFonts w:asciiTheme="majorHAnsi" w:eastAsia="Times New Roman" w:hAnsiTheme="majorHAnsi" w:cstheme="majorHAnsi"/>
           <w:kern w:val="0"/>
           <w:sz w:val="24"/>
           <w:szCs w:val="24"/>
@@ -268,7 +283,7 @@
       </w:r>
       <w:r>
         <w:rPr>
-          <w:rFonts w:ascii="Times New Roman" w:eastAsia="Times New Roman" w:hAnsi="Times New Roman" w:cs="Times New Roman"/>
+          <w:rFonts w:asciiTheme="majorHAnsi" w:eastAsia="Times New Roman" w:hAnsiTheme="majorHAnsi" w:cstheme="majorHAnsi"/>
           <w:kern w:val="0"/>
           <w:sz w:val="24"/>
           <w:szCs w:val="24"/>
@@ -280,8 +295,414 @@
     <w:p>
       <w:pPr>
         <w:pStyle w:val="Heading2"/>
-      </w:pPr>
-      <w:r>
+        <w:rPr>
+          <w:rFonts w:asciiTheme="majorHAnsi" w:hAnsiTheme="majorHAnsi" w:cstheme="majorHAnsi"/>
+        </w:rPr>
+      </w:pPr>
+      <w:r>
+        <w:rPr>
+          <w:rFonts w:asciiTheme="majorHAnsi" w:hAnsiTheme="majorHAnsi" w:cstheme="majorHAnsi"/>
+        </w:rPr>
+        <w:t>The algorithm Designer's Mantra</w:t>
+      </w:r>
+    </w:p>
+    <w:p>
+      <w:pPr>
+        <w:spacing w:before="100" w:beforeAutospacing="1" w:after="100" w:afterAutospacing="1" w:line="240" w:lineRule="auto"/>
+        <w:rPr>
+          <w:rFonts w:asciiTheme="majorHAnsi" w:eastAsia="Times New Roman" w:hAnsiTheme="majorHAnsi" w:cstheme="majorHAnsi"/>
+          <w:kern w:val="0"/>
+          <w:sz w:val="24"/>
+          <w:szCs w:val="24"/>
+          <w14:ligatures w14:val="none"/>
+        </w:rPr>
+      </w:pPr>
+      <w:r>
+        <w:rPr>
+          <w:rFonts w:asciiTheme="majorHAnsi" w:eastAsia="Times New Roman" w:hAnsiTheme="majorHAnsi" w:cstheme="majorHAnsi"/>
+          <w:kern w:val="0"/>
+          <w:sz w:val="24"/>
+          <w:szCs w:val="24"/>
+          <w14:ligatures w14:val="none"/>
+        </w:rPr>
+        <w:t>"Perhaps the most important principle for the good algorithm designer is to refuse to be content" Aho , Hopcroft</w:t>
+      </w:r>
+      <w:r>
+        <w:rPr>
+          <w:rFonts w:asciiTheme="majorHAnsi" w:eastAsia="Times New Roman" w:hAnsiTheme="majorHAnsi" w:cstheme="majorHAnsi"/>
+          <w:kern w:val="0"/>
+          <w:sz w:val="24"/>
+          <w:szCs w:val="24"/>
+          <w14:ligatures w14:val="none"/>
+        </w:rPr>
+        <w:t>,</w:t>
+      </w:r>
+      <w:r>
+        <w:rPr>
+          <w:rFonts w:asciiTheme="majorHAnsi" w:eastAsia="Times New Roman" w:hAnsiTheme="majorHAnsi" w:cstheme="majorHAnsi"/>
+          <w:kern w:val="0"/>
+          <w:sz w:val="24"/>
+          <w:szCs w:val="24"/>
+          <w14:ligatures w14:val="none"/>
+        </w:rPr>
+        <w:t xml:space="preserve"> and Ullman (the Design and analysis of computer algorithm, 1974)</w:t>
+      </w:r>
+    </w:p>
+    <w:p>
+      <w:pPr>
+        <w:spacing w:before="100" w:beforeAutospacing="1" w:after="100" w:afterAutospacing="1" w:line="240" w:lineRule="auto"/>
+        <w:rPr>
+          <w:rFonts w:asciiTheme="majorHAnsi" w:eastAsia="Times New Roman" w:hAnsiTheme="majorHAnsi" w:cstheme="majorHAnsi"/>
+          <w:kern w:val="0"/>
+          <w:sz w:val="24"/>
+          <w:szCs w:val="24"/>
+          <w14:ligatures w14:val="none"/>
+        </w:rPr>
+      </w:pPr>
+      <w:r>
+        <w:rPr>
+          <w:rFonts w:asciiTheme="majorHAnsi" w:eastAsia="Times New Roman" w:hAnsiTheme="majorHAnsi" w:cstheme="majorHAnsi"/>
+          <w:kern w:val="0"/>
+          <w:sz w:val="24"/>
+          <w:szCs w:val="24"/>
+          <w14:ligatures w14:val="none"/>
+        </w:rPr>
+        <w:t xml:space="preserve">Can we do </w:t>
+      </w:r>
+      <w:r>
+        <w:rPr>
+          <w:rFonts w:asciiTheme="majorHAnsi" w:eastAsia="Times New Roman" w:hAnsiTheme="majorHAnsi" w:cstheme="majorHAnsi"/>
+          <w:kern w:val="0"/>
+          <w:sz w:val="24"/>
+          <w:szCs w:val="24"/>
+          <w14:ligatures w14:val="none"/>
+        </w:rPr>
+        <w:t>better?</w:t>
+      </w:r>
+    </w:p>
+    <w:p>
+      <w:pPr>
+        <w:pStyle w:val="Heading1"/>
+        <w:rPr>
+          <w:rFonts w:asciiTheme="majorHAnsi" w:hAnsiTheme="majorHAnsi" w:cstheme="majorHAnsi"/>
+        </w:rPr>
+      </w:pPr>
+      <w:r>
+        <w:rPr>
+          <w:rFonts w:asciiTheme="majorHAnsi" w:hAnsiTheme="majorHAnsi" w:cstheme="majorHAnsi"/>
+        </w:rPr>
+        <w:t xml:space="preserve">How to Design an Algorithm </w:t>
+      </w:r>
+    </w:p>
+    <w:p>
+      <w:pPr>
+        <w:pStyle w:val="Heading2"/>
+        <w:rPr>
+          <w:rFonts w:asciiTheme="majorHAnsi" w:hAnsiTheme="majorHAnsi" w:cstheme="majorHAnsi"/>
+        </w:rPr>
+      </w:pPr>
+      <w:r>
+        <w:rPr>
+          <w:rFonts w:asciiTheme="majorHAnsi" w:hAnsiTheme="majorHAnsi" w:cstheme="majorHAnsi"/>
+        </w:rPr>
+        <w:t xml:space="preserve">Preliminaries </w:t>
+      </w:r>
+    </w:p>
+    <w:p>
+      <w:pPr>
+        <w:pStyle w:val="Heading3"/>
+        <w:rPr>
+          <w:rFonts w:cstheme="majorHAnsi"/>
+        </w:rPr>
+      </w:pPr>
+    </w:p>
+    <w:p>
+      <w:pPr>
+        <w:pStyle w:val="ListParagraph"/>
+        <w:numPr>
+          <w:ilvl w:val="0"/>
+          <w:numId w:val="10"/>
+        </w:numPr>
+        <w:rPr>
+          <w:rFonts w:asciiTheme="majorHAnsi" w:hAnsiTheme="majorHAnsi" w:cstheme="majorHAnsi"/>
+        </w:rPr>
+      </w:pPr>
+      <w:r>
+        <w:rPr>
+          <w:rFonts w:asciiTheme="majorHAnsi" w:hAnsiTheme="majorHAnsi" w:cstheme="majorHAnsi"/>
+        </w:rPr>
+        <w:t xml:space="preserve">Understand the problem. </w:t>
+      </w:r>
+      <w:r>
+        <w:rPr>
+          <w:rFonts w:asciiTheme="majorHAnsi" w:hAnsiTheme="majorHAnsi" w:cstheme="majorHAnsi"/>
+        </w:rPr>
+        <w:t xml:space="preserve">Try to frame it as a pragmatic </w:t>
+      </w:r>
+      <w:r>
+        <w:rPr>
+          <w:rFonts w:asciiTheme="majorHAnsi" w:hAnsiTheme="majorHAnsi" w:cstheme="majorHAnsi"/>
+        </w:rPr>
+        <w:t>solution.</w:t>
+      </w:r>
+      <w:r>
+        <w:rPr>
+          <w:rFonts w:asciiTheme="majorHAnsi" w:hAnsiTheme="majorHAnsi" w:cstheme="majorHAnsi"/>
+        </w:rPr>
+        <w:t xml:space="preserve"> </w:t>
+      </w:r>
+    </w:p>
+    <w:p>
+      <w:pPr>
+        <w:pStyle w:val="ListParagraph"/>
+        <w:numPr>
+          <w:ilvl w:val="0"/>
+          <w:numId w:val="10"/>
+        </w:numPr>
+        <w:rPr>
+          <w:rFonts w:asciiTheme="majorHAnsi" w:hAnsiTheme="majorHAnsi" w:cstheme="majorHAnsi"/>
+        </w:rPr>
+      </w:pPr>
+      <w:r>
+        <w:rPr>
+          <w:rFonts w:asciiTheme="majorHAnsi" w:hAnsiTheme="majorHAnsi" w:cstheme="majorHAnsi"/>
+        </w:rPr>
+        <w:t xml:space="preserve">Understand any assumptions, for scientific problems, understand the data type </w:t>
+      </w:r>
+      <w:r>
+        <w:rPr>
+          <w:rFonts w:asciiTheme="majorHAnsi" w:hAnsiTheme="majorHAnsi" w:cstheme="majorHAnsi"/>
+        </w:rPr>
+        <w:t>(float</w:t>
+      </w:r>
+      <w:r>
+        <w:rPr>
+          <w:rFonts w:asciiTheme="majorHAnsi" w:hAnsiTheme="majorHAnsi" w:cstheme="majorHAnsi"/>
+        </w:rPr>
+        <w:t xml:space="preserve">, integers, complex numbers ), etc. </w:t>
+      </w:r>
+    </w:p>
+    <w:p>
+      <w:pPr>
+        <w:pStyle w:val="ListParagraph"/>
+        <w:numPr>
+          <w:ilvl w:val="0"/>
+          <w:numId w:val="10"/>
+        </w:numPr>
+        <w:rPr>
+          <w:rFonts w:asciiTheme="majorHAnsi" w:hAnsiTheme="majorHAnsi" w:cstheme="majorHAnsi"/>
+        </w:rPr>
+      </w:pPr>
+      <w:r>
+        <w:rPr>
+          <w:rFonts w:asciiTheme="majorHAnsi" w:hAnsiTheme="majorHAnsi" w:cstheme="majorHAnsi"/>
+        </w:rPr>
+        <w:t>Understand the requirements in terms of time and space complexity.</w:t>
+      </w:r>
+    </w:p>
+    <w:p>
+      <w:pPr>
+        <w:pStyle w:val="ListParagraph"/>
+        <w:numPr>
+          <w:ilvl w:val="0"/>
+          <w:numId w:val="10"/>
+        </w:numPr>
+        <w:rPr>
+          <w:rFonts w:asciiTheme="majorHAnsi" w:hAnsiTheme="majorHAnsi" w:cstheme="majorHAnsi"/>
+        </w:rPr>
+      </w:pPr>
+      <w:r>
+        <w:rPr>
+          <w:rFonts w:asciiTheme="majorHAnsi" w:hAnsiTheme="majorHAnsi" w:cstheme="majorHAnsi"/>
+        </w:rPr>
+        <w:t xml:space="preserve">Understand the needed data structure </w:t>
+      </w:r>
+      <w:r>
+        <w:rPr>
+          <w:rFonts w:asciiTheme="majorHAnsi" w:hAnsiTheme="majorHAnsi" w:cstheme="majorHAnsi"/>
+        </w:rPr>
+        <w:t>regarding</w:t>
+      </w:r>
+      <w:r>
+        <w:rPr>
+          <w:rFonts w:asciiTheme="majorHAnsi" w:hAnsiTheme="majorHAnsi" w:cstheme="majorHAnsi"/>
+        </w:rPr>
+        <w:t xml:space="preserve"> input, output</w:t>
+      </w:r>
+      <w:r>
+        <w:rPr>
+          <w:rFonts w:asciiTheme="majorHAnsi" w:hAnsiTheme="majorHAnsi" w:cstheme="majorHAnsi"/>
+        </w:rPr>
+        <w:t>,</w:t>
+      </w:r>
+      <w:r>
+        <w:rPr>
+          <w:rFonts w:asciiTheme="majorHAnsi" w:hAnsiTheme="majorHAnsi" w:cstheme="majorHAnsi"/>
+        </w:rPr>
+        <w:t xml:space="preserve"> and </w:t>
+      </w:r>
+      <w:r>
+        <w:rPr>
+          <w:rFonts w:asciiTheme="majorHAnsi" w:hAnsiTheme="majorHAnsi" w:cstheme="majorHAnsi"/>
+        </w:rPr>
+        <w:t>how to map input to output</w:t>
+      </w:r>
+      <w:r>
+        <w:rPr>
+          <w:rFonts w:asciiTheme="majorHAnsi" w:hAnsiTheme="majorHAnsi" w:cstheme="majorHAnsi"/>
+        </w:rPr>
+        <w:t>.</w:t>
+      </w:r>
+      <w:r>
+        <w:rPr>
+          <w:rFonts w:asciiTheme="majorHAnsi" w:hAnsiTheme="majorHAnsi" w:cstheme="majorHAnsi"/>
+        </w:rPr>
+        <w:t xml:space="preserve"> </w:t>
+      </w:r>
+    </w:p>
+    <w:p>
+      <w:pPr>
+        <w:pStyle w:val="ListParagraph"/>
+        <w:numPr>
+          <w:ilvl w:val="0"/>
+          <w:numId w:val="10"/>
+        </w:numPr>
+        <w:rPr>
+          <w:rFonts w:asciiTheme="majorHAnsi" w:hAnsiTheme="majorHAnsi" w:cstheme="majorHAnsi"/>
+        </w:rPr>
+      </w:pPr>
+      <w:r>
+        <w:rPr>
+          <w:rFonts w:asciiTheme="majorHAnsi" w:hAnsiTheme="majorHAnsi" w:cstheme="majorHAnsi"/>
+        </w:rPr>
+        <w:t>Try shorthand examples with no edge cases</w:t>
+      </w:r>
+      <w:r>
+        <w:rPr>
+          <w:rFonts w:asciiTheme="majorHAnsi" w:hAnsiTheme="majorHAnsi" w:cstheme="majorHAnsi"/>
+        </w:rPr>
+        <w:t>; solve</w:t>
+      </w:r>
+      <w:r>
+        <w:rPr>
+          <w:rFonts w:asciiTheme="majorHAnsi" w:hAnsiTheme="majorHAnsi" w:cstheme="majorHAnsi"/>
+        </w:rPr>
+        <w:t xml:space="preserve"> them until the algorithm </w:t>
+      </w:r>
+      <w:r>
+        <w:rPr>
+          <w:rFonts w:asciiTheme="majorHAnsi" w:hAnsiTheme="majorHAnsi" w:cstheme="majorHAnsi"/>
+        </w:rPr>
+        <w:t>pops</w:t>
+      </w:r>
+      <w:r>
+        <w:rPr>
+          <w:rFonts w:asciiTheme="majorHAnsi" w:hAnsiTheme="majorHAnsi" w:cstheme="majorHAnsi"/>
+        </w:rPr>
+        <w:t xml:space="preserve"> up</w:t>
+      </w:r>
+    </w:p>
+    <w:p>
+      <w:pPr>
+        <w:pStyle w:val="ListParagraph"/>
+        <w:numPr>
+          <w:ilvl w:val="0"/>
+          <w:numId w:val="10"/>
+        </w:numPr>
+        <w:rPr>
+          <w:rFonts w:asciiTheme="majorHAnsi" w:hAnsiTheme="majorHAnsi" w:cstheme="majorHAnsi"/>
+        </w:rPr>
+      </w:pPr>
+      <w:r>
+        <w:rPr>
+          <w:rFonts w:asciiTheme="majorHAnsi" w:hAnsiTheme="majorHAnsi" w:cstheme="majorHAnsi"/>
+        </w:rPr>
+        <w:t xml:space="preserve">If the algorithm doesn’t popup rewrite in simpler terms </w:t>
+      </w:r>
+    </w:p>
+    <w:p>
+      <w:pPr>
+        <w:pStyle w:val="ListParagraph"/>
+        <w:numPr>
+          <w:ilvl w:val="0"/>
+          <w:numId w:val="10"/>
+        </w:numPr>
+        <w:rPr>
+          <w:rFonts w:asciiTheme="majorHAnsi" w:hAnsiTheme="majorHAnsi" w:cstheme="majorHAnsi"/>
+        </w:rPr>
+      </w:pPr>
+      <w:r>
+        <w:rPr>
+          <w:rFonts w:asciiTheme="majorHAnsi" w:hAnsiTheme="majorHAnsi" w:cstheme="majorHAnsi"/>
+        </w:rPr>
+        <w:t xml:space="preserve">Write the algorithm in the </w:t>
+      </w:r>
+      <w:r>
+        <w:rPr>
+          <w:rFonts w:asciiTheme="majorHAnsi" w:hAnsiTheme="majorHAnsi" w:cstheme="majorHAnsi"/>
+        </w:rPr>
+        <w:t>most straightforward</w:t>
+      </w:r>
+      <w:r>
+        <w:rPr>
+          <w:rFonts w:asciiTheme="majorHAnsi" w:hAnsiTheme="majorHAnsi" w:cstheme="majorHAnsi"/>
+        </w:rPr>
+        <w:t xml:space="preserve"> manner </w:t>
+      </w:r>
+      <w:r>
+        <w:rPr>
+          <w:rFonts w:asciiTheme="majorHAnsi" w:hAnsiTheme="majorHAnsi" w:cstheme="majorHAnsi"/>
+        </w:rPr>
+        <w:t>possible.</w:t>
+      </w:r>
+    </w:p>
+    <w:p>
+      <w:pPr>
+        <w:pStyle w:val="ListParagraph"/>
+        <w:numPr>
+          <w:ilvl w:val="0"/>
+          <w:numId w:val="10"/>
+        </w:numPr>
+        <w:rPr>
+          <w:rFonts w:asciiTheme="majorHAnsi" w:hAnsiTheme="majorHAnsi" w:cstheme="majorHAnsi"/>
+        </w:rPr>
+      </w:pPr>
+      <w:r>
+        <w:rPr>
+          <w:rFonts w:asciiTheme="majorHAnsi" w:hAnsiTheme="majorHAnsi" w:cstheme="majorHAnsi"/>
+        </w:rPr>
+        <w:t>Iterate</w:t>
+      </w:r>
+    </w:p>
+    <w:p>
+      <w:pPr>
+        <w:pStyle w:val="ListParagraph"/>
+        <w:numPr>
+          <w:ilvl w:val="0"/>
+          <w:numId w:val="10"/>
+        </w:numPr>
+        <w:rPr>
+          <w:rFonts w:asciiTheme="majorHAnsi" w:hAnsiTheme="majorHAnsi" w:cstheme="majorHAnsi"/>
+        </w:rPr>
+      </w:pPr>
+      <w:r>
+        <w:rPr>
+          <w:rFonts w:asciiTheme="majorHAnsi" w:hAnsiTheme="majorHAnsi" w:cstheme="majorHAnsi"/>
+        </w:rPr>
+        <w:t xml:space="preserve">Optimize </w:t>
+      </w:r>
+    </w:p>
+    <w:p>
+      <w:pPr>
+        <w:pStyle w:val="Heading2"/>
+        <w:rPr>
+          <w:rFonts w:asciiTheme="majorHAnsi" w:hAnsiTheme="majorHAnsi" w:cstheme="majorHAnsi"/>
+        </w:rPr>
+      </w:pPr>
+      <w:r>
+        <w:rPr>
+          <w:rFonts w:asciiTheme="majorHAnsi" w:hAnsiTheme="majorHAnsi" w:cstheme="majorHAnsi"/>
+        </w:rPr>
         <w:t xml:space="preserve">Pattern for Pseudocode </w:t>
       </w:r>
     </w:p>
@@ -293,32 +714,22 @@
         </w:numPr>
         <w:spacing w:before="100" w:beforeAutospacing="1" w:after="100" w:afterAutospacing="1" w:line="240" w:lineRule="auto"/>
         <w:rPr>
-          <w:rFonts w:ascii="Times New Roman" w:eastAsia="Times New Roman" w:hAnsi="Times New Roman" w:cs="Times New Roman"/>
-          <w:kern w:val="0"/>
-          <w:sz w:val="24"/>
-          <w:szCs w:val="24"/>
-          <w14:ligatures w14:val="none"/>
-        </w:rPr>
-      </w:pPr>
-      <w:r>
-        <w:rPr>
-          <w:rFonts w:ascii="Times New Roman" w:eastAsia="Times New Roman" w:hAnsi="Times New Roman" w:cs="Times New Roman"/>
-          <w:kern w:val="0"/>
-          <w:sz w:val="24"/>
-          <w:szCs w:val="24"/>
-          <w14:ligatures w14:val="none"/>
-        </w:rPr>
-        <w:t xml:space="preserve">Define a computation </w:t>
-      </w:r>
-      <w:r>
-        <w:rPr>
-          <w:rFonts w:ascii="Times New Roman" w:eastAsia="Times New Roman" w:hAnsi="Times New Roman" w:cs="Times New Roman"/>
-          <w:kern w:val="0"/>
-          <w:sz w:val="24"/>
-          <w:szCs w:val="24"/>
-          <w14:ligatures w14:val="none"/>
-        </w:rPr>
-        <w:t>problem.</w:t>
+          <w:rFonts w:asciiTheme="majorHAnsi" w:eastAsia="Times New Roman" w:hAnsiTheme="majorHAnsi" w:cstheme="majorHAnsi"/>
+          <w:kern w:val="0"/>
+          <w:sz w:val="24"/>
+          <w:szCs w:val="24"/>
+          <w14:ligatures w14:val="none"/>
+        </w:rPr>
+      </w:pPr>
+      <w:r>
+        <w:rPr>
+          <w:rFonts w:asciiTheme="majorHAnsi" w:eastAsia="Times New Roman" w:hAnsiTheme="majorHAnsi" w:cstheme="majorHAnsi"/>
+          <w:kern w:val="0"/>
+          <w:sz w:val="24"/>
+          <w:szCs w:val="24"/>
+          <w14:ligatures w14:val="none"/>
+        </w:rPr>
+        <w:t>Define a computation problem.</w:t>
       </w:r>
     </w:p>
     <w:p>
@@ -329,16 +740,16 @@
         </w:numPr>
         <w:spacing w:before="100" w:beforeAutospacing="1" w:after="100" w:afterAutospacing="1" w:line="240" w:lineRule="auto"/>
         <w:rPr>
-          <w:rFonts w:ascii="Times New Roman" w:eastAsia="Times New Roman" w:hAnsi="Times New Roman" w:cs="Times New Roman"/>
-          <w:kern w:val="0"/>
-          <w:sz w:val="24"/>
-          <w:szCs w:val="24"/>
-          <w14:ligatures w14:val="none"/>
-        </w:rPr>
-      </w:pPr>
-      <w:r>
-        <w:rPr>
-          <w:rFonts w:ascii="Times New Roman" w:eastAsia="Times New Roman" w:hAnsi="Times New Roman" w:cs="Times New Roman"/>
+          <w:rFonts w:asciiTheme="majorHAnsi" w:eastAsia="Times New Roman" w:hAnsiTheme="majorHAnsi" w:cstheme="majorHAnsi"/>
+          <w:kern w:val="0"/>
+          <w:sz w:val="24"/>
+          <w:szCs w:val="24"/>
+          <w14:ligatures w14:val="none"/>
+        </w:rPr>
+      </w:pPr>
+      <w:r>
+        <w:rPr>
+          <w:rFonts w:asciiTheme="majorHAnsi" w:eastAsia="Times New Roman" w:hAnsiTheme="majorHAnsi" w:cstheme="majorHAnsi"/>
           <w:kern w:val="0"/>
           <w:sz w:val="24"/>
           <w:szCs w:val="24"/>
@@ -355,42 +766,22 @@
         </w:numPr>
         <w:spacing w:before="100" w:beforeAutospacing="1" w:after="100" w:afterAutospacing="1" w:line="240" w:lineRule="auto"/>
         <w:rPr>
-          <w:rFonts w:ascii="Times New Roman" w:eastAsia="Times New Roman" w:hAnsi="Times New Roman" w:cs="Times New Roman"/>
-          <w:kern w:val="0"/>
-          <w:sz w:val="24"/>
-          <w:szCs w:val="24"/>
-          <w14:ligatures w14:val="none"/>
-        </w:rPr>
-      </w:pPr>
-      <w:r>
-        <w:rPr>
-          <w:rFonts w:ascii="Times New Roman" w:eastAsia="Times New Roman" w:hAnsi="Times New Roman" w:cs="Times New Roman"/>
-          <w:kern w:val="0"/>
-          <w:sz w:val="24"/>
-          <w:szCs w:val="24"/>
-          <w14:ligatures w14:val="none"/>
-        </w:rPr>
-        <w:t xml:space="preserve">Define </w:t>
-      </w:r>
-      <w:r>
-        <w:rPr>
-          <w:rFonts w:ascii="Times New Roman" w:eastAsia="Times New Roman" w:hAnsi="Times New Roman" w:cs="Times New Roman"/>
-          <w:kern w:val="0"/>
-          <w:sz w:val="24"/>
-          <w:szCs w:val="24"/>
-          <w14:ligatures w14:val="none"/>
-        </w:rPr>
-        <w:t>output.</w:t>
-      </w:r>
-      <w:r>
-        <w:rPr>
-          <w:rFonts w:ascii="Times New Roman" w:eastAsia="Times New Roman" w:hAnsi="Times New Roman" w:cs="Times New Roman"/>
-          <w:kern w:val="0"/>
-          <w:sz w:val="24"/>
-          <w:szCs w:val="24"/>
-          <w14:ligatures w14:val="none"/>
-        </w:rPr>
-        <w:t xml:space="preserve"> </w:t>
+          <w:rFonts w:asciiTheme="majorHAnsi" w:eastAsia="Times New Roman" w:hAnsiTheme="majorHAnsi" w:cstheme="majorHAnsi"/>
+          <w:kern w:val="0"/>
+          <w:sz w:val="24"/>
+          <w:szCs w:val="24"/>
+          <w14:ligatures w14:val="none"/>
+        </w:rPr>
+      </w:pPr>
+      <w:r>
+        <w:rPr>
+          <w:rFonts w:asciiTheme="majorHAnsi" w:eastAsia="Times New Roman" w:hAnsiTheme="majorHAnsi" w:cstheme="majorHAnsi"/>
+          <w:kern w:val="0"/>
+          <w:sz w:val="24"/>
+          <w:szCs w:val="24"/>
+          <w14:ligatures w14:val="none"/>
+        </w:rPr>
+        <w:t xml:space="preserve">Define output. </w:t>
       </w:r>
     </w:p>
     <w:p>
@@ -401,119 +792,103 @@
         </w:numPr>
         <w:spacing w:before="100" w:beforeAutospacing="1" w:after="100" w:afterAutospacing="1" w:line="240" w:lineRule="auto"/>
         <w:rPr>
-          <w:rFonts w:ascii="Times New Roman" w:eastAsia="Times New Roman" w:hAnsi="Times New Roman" w:cs="Times New Roman"/>
-          <w:kern w:val="0"/>
-          <w:sz w:val="24"/>
-          <w:szCs w:val="24"/>
-          <w14:ligatures w14:val="none"/>
-        </w:rPr>
-      </w:pPr>
-      <w:r>
-        <w:rPr>
-          <w:rFonts w:ascii="Times New Roman" w:eastAsia="Times New Roman" w:hAnsi="Times New Roman" w:cs="Times New Roman"/>
-          <w:kern w:val="0"/>
-          <w:sz w:val="24"/>
-          <w:szCs w:val="24"/>
-          <w14:ligatures w14:val="none"/>
-        </w:rPr>
-        <w:t xml:space="preserve">Solution that </w:t>
-      </w:r>
-      <w:r>
-        <w:rPr>
-          <w:rFonts w:ascii="Times New Roman" w:eastAsia="Times New Roman" w:hAnsi="Times New Roman" w:cs="Times New Roman"/>
-          <w:kern w:val="0"/>
-          <w:sz w:val="24"/>
-          <w:szCs w:val="24"/>
-          <w14:ligatures w14:val="none"/>
-        </w:rPr>
-        <w:t>transforms</w:t>
-      </w:r>
-      <w:r>
-        <w:rPr>
-          <w:rFonts w:ascii="Times New Roman" w:eastAsia="Times New Roman" w:hAnsi="Times New Roman" w:cs="Times New Roman"/>
-          <w:kern w:val="0"/>
-          <w:sz w:val="24"/>
-          <w:szCs w:val="24"/>
-          <w14:ligatures w14:val="none"/>
-        </w:rPr>
-        <w:t xml:space="preserve"> input to output</w:t>
+          <w:rFonts w:asciiTheme="majorHAnsi" w:eastAsia="Times New Roman" w:hAnsiTheme="majorHAnsi" w:cstheme="majorHAnsi"/>
+          <w:kern w:val="0"/>
+          <w:sz w:val="24"/>
+          <w:szCs w:val="24"/>
+          <w14:ligatures w14:val="none"/>
+        </w:rPr>
+      </w:pPr>
+      <w:r>
+        <w:rPr>
+          <w:rFonts w:asciiTheme="majorHAnsi" w:eastAsia="Times New Roman" w:hAnsiTheme="majorHAnsi" w:cstheme="majorHAnsi"/>
+          <w:kern w:val="0"/>
+          <w:sz w:val="24"/>
+          <w:szCs w:val="24"/>
+          <w14:ligatures w14:val="none"/>
+        </w:rPr>
+        <w:lastRenderedPageBreak/>
+        <w:t>Solution that transforms input to output</w:t>
+      </w:r>
+    </w:p>
+    <w:p>
+      <w:pPr>
+        <w:rPr>
+          <w:rFonts w:asciiTheme="majorHAnsi" w:hAnsiTheme="majorHAnsi" w:cstheme="majorHAnsi"/>
+        </w:rPr>
+      </w:pPr>
+    </w:p>
+    <w:p>
+      <w:pPr>
+        <w:pStyle w:val="Heading1"/>
+        <w:rPr>
+          <w:rFonts w:asciiTheme="majorHAnsi" w:hAnsiTheme="majorHAnsi" w:cstheme="majorHAnsi"/>
+        </w:rPr>
+      </w:pPr>
+      <w:r>
+        <w:rPr>
+          <w:rFonts w:asciiTheme="majorHAnsi" w:hAnsiTheme="majorHAnsi" w:cstheme="majorHAnsi"/>
+        </w:rPr>
+        <w:t>How to Analyze an Algorithm</w:t>
       </w:r>
     </w:p>
     <w:p>
       <w:pPr>
         <w:pStyle w:val="Heading2"/>
-      </w:pPr>
-      <w:r>
-        <w:t>The algorithm Designer's Mantra</w:t>
-      </w:r>
-    </w:p>
-    <w:p>
-      <w:pPr>
-        <w:spacing w:before="100" w:beforeAutospacing="1" w:after="100" w:afterAutospacing="1" w:line="240" w:lineRule="auto"/>
-        <w:rPr>
-          <w:rFonts w:ascii="Times New Roman" w:eastAsia="Times New Roman" w:hAnsi="Times New Roman" w:cs="Times New Roman"/>
-          <w:kern w:val="0"/>
-          <w:sz w:val="24"/>
-          <w:szCs w:val="24"/>
-          <w14:ligatures w14:val="none"/>
-        </w:rPr>
-      </w:pPr>
-      <w:r>
-        <w:rPr>
-          <w:rFonts w:ascii="Times New Roman" w:eastAsia="Times New Roman" w:hAnsi="Times New Roman" w:cs="Times New Roman"/>
-          <w:kern w:val="0"/>
-          <w:sz w:val="24"/>
-          <w:szCs w:val="24"/>
-          <w14:ligatures w14:val="none"/>
-        </w:rPr>
-        <w:t>"Perhaps the most important principle for the good algorithm designer is to refuse to be content" Aho , Hopcroft and Ullman (the Design and analysis of computer algorithm, 1974)</w:t>
-      </w:r>
-    </w:p>
-    <w:p>
-      <w:pPr>
-        <w:spacing w:before="100" w:beforeAutospacing="1" w:after="100" w:afterAutospacing="1" w:line="240" w:lineRule="auto"/>
-        <w:rPr>
-          <w:rFonts w:ascii="Times New Roman" w:eastAsia="Times New Roman" w:hAnsi="Times New Roman" w:cs="Times New Roman"/>
-          <w:kern w:val="0"/>
-          <w:sz w:val="24"/>
-          <w:szCs w:val="24"/>
-          <w14:ligatures w14:val="none"/>
-        </w:rPr>
-      </w:pPr>
-      <w:r>
-        <w:rPr>
-          <w:rFonts w:ascii="Times New Roman" w:eastAsia="Times New Roman" w:hAnsi="Times New Roman" w:cs="Times New Roman"/>
-          <w:kern w:val="0"/>
-          <w:sz w:val="24"/>
-          <w:szCs w:val="24"/>
-          <w14:ligatures w14:val="none"/>
-        </w:rPr>
-        <w:t>Can we do better ?</w:t>
-      </w:r>
-    </w:p>
-    <w:p>
-      <w:pPr>
-        <w:pStyle w:val="Heading2"/>
-      </w:pPr>
-      <w:r>
-        <w:t xml:space="preserve">How to Design an Algorithm </w:t>
+        <w:rPr>
+          <w:rFonts w:asciiTheme="majorHAnsi" w:hAnsiTheme="majorHAnsi" w:cstheme="majorHAnsi"/>
+        </w:rPr>
+      </w:pPr>
+      <w:r>
+        <w:rPr>
+          <w:rFonts w:asciiTheme="majorHAnsi" w:hAnsiTheme="majorHAnsi" w:cstheme="majorHAnsi"/>
+        </w:rPr>
+        <w:t xml:space="preserve">The scientific method (Algorithms 4th edition, Sedgwick et al.) </w:t>
       </w:r>
     </w:p>
     <w:p>
       <w:pPr>
         <w:pStyle w:val="Heading3"/>
-      </w:pPr>
-      <w:r>
-        <w:t>The scientific method (Algorithms 4</w:t>
-      </w:r>
-      <w:r>
-        <w:rPr>
-          <w:vertAlign w:val="superscript"/>
-        </w:rPr>
-        <w:t>th</w:t>
-      </w:r>
-      <w:r>
-        <w:t xml:space="preserve"> edition, Sedgwick et al) </w:t>
+        <w:rPr>
+          <w:rFonts w:cstheme="majorHAnsi"/>
+        </w:rPr>
+      </w:pPr>
+      <w:r>
+        <w:rPr>
+          <w:rFonts w:cstheme="majorHAnsi"/>
+        </w:rPr>
+        <w:t>Observations</w:t>
+      </w:r>
+    </w:p>
+    <w:p>
+      <w:pPr>
+        <w:rPr>
+          <w:rFonts w:asciiTheme="majorHAnsi" w:hAnsiTheme="majorHAnsi" w:cstheme="majorHAnsi"/>
+        </w:rPr>
+      </w:pPr>
+      <w:r>
+        <w:rPr>
+          <w:rFonts w:asciiTheme="majorHAnsi" w:hAnsiTheme="majorHAnsi" w:cstheme="majorHAnsi"/>
+        </w:rPr>
+        <w:t xml:space="preserve">Observe some features of the natural world, generally with precise measurements. Try it yourself, collect data, simulate, shorthand observation, or any means necessary to generate data consistently and robustly. </w:t>
+      </w:r>
+      <w:r>
+        <w:rPr>
+          <w:rFonts w:asciiTheme="majorHAnsi" w:hAnsiTheme="majorHAnsi" w:cstheme="majorHAnsi"/>
+        </w:rPr>
+        <w:t xml:space="preserve"> </w:t>
+      </w:r>
+      <w:r>
+        <w:rPr>
+          <w:rFonts w:asciiTheme="majorHAnsi" w:hAnsiTheme="majorHAnsi" w:cstheme="majorHAnsi"/>
+        </w:rPr>
+        <w:t>In general, algorithms are analyzed on how much time they need to process input data of size n. therefore it is always a good idea to generate data observation data of a certain algorithm by simulating the time needed to perform a specifi</w:t>
+      </w:r>
+      <w:r>
+        <w:rPr>
+          <w:rFonts w:asciiTheme="majorHAnsi" w:hAnsiTheme="majorHAnsi" w:cstheme="majorHAnsi"/>
+        </w:rPr>
+        <w:t xml:space="preserve">c operation. Some books </w:t>
       </w:r>
     </w:p>
     <w:p>
@@ -523,9 +898,15 @@
           <w:ilvl w:val="0"/>
           <w:numId w:val="9"/>
         </w:numPr>
-      </w:pPr>
-      <w:r>
-        <w:t>Observe some features of the natural world, generally with precise measurements.</w:t>
+        <w:rPr>
+          <w:rFonts w:asciiTheme="majorHAnsi" w:hAnsiTheme="majorHAnsi" w:cstheme="majorHAnsi"/>
+        </w:rPr>
+      </w:pPr>
+      <w:r>
+        <w:rPr>
+          <w:rFonts w:asciiTheme="majorHAnsi" w:hAnsiTheme="majorHAnsi" w:cstheme="majorHAnsi"/>
+        </w:rPr>
+        <w:t>Hypothesize a model that is consistent with the observations.</w:t>
       </w:r>
     </w:p>
     <w:p>
@@ -535,9 +916,15 @@
           <w:ilvl w:val="0"/>
           <w:numId w:val="9"/>
         </w:numPr>
-      </w:pPr>
-      <w:r>
-        <w:t>Hypothesize a model that is consistent with the observations.</w:t>
+        <w:rPr>
+          <w:rFonts w:asciiTheme="majorHAnsi" w:hAnsiTheme="majorHAnsi" w:cstheme="majorHAnsi"/>
+        </w:rPr>
+      </w:pPr>
+      <w:r>
+        <w:rPr>
+          <w:rFonts w:asciiTheme="majorHAnsi" w:hAnsiTheme="majorHAnsi" w:cstheme="majorHAnsi"/>
+        </w:rPr>
+        <w:t xml:space="preserve">Predict events using the hypothesis. </w:t>
       </w:r>
     </w:p>
     <w:p>
@@ -547,9 +934,15 @@
           <w:ilvl w:val="0"/>
           <w:numId w:val="9"/>
         </w:numPr>
-      </w:pPr>
-      <w:r>
-        <w:t xml:space="preserve">Predict events using the hypothesis. </w:t>
+        <w:rPr>
+          <w:rFonts w:asciiTheme="majorHAnsi" w:hAnsiTheme="majorHAnsi" w:cstheme="majorHAnsi"/>
+        </w:rPr>
+      </w:pPr>
+      <w:r>
+        <w:rPr>
+          <w:rFonts w:asciiTheme="majorHAnsi" w:hAnsiTheme="majorHAnsi" w:cstheme="majorHAnsi"/>
+        </w:rPr>
+        <w:t>Verify the predictions by making further observations.</w:t>
       </w:r>
     </w:p>
     <w:p>
@@ -559,9 +952,55 @@
           <w:ilvl w:val="0"/>
           <w:numId w:val="9"/>
         </w:numPr>
-      </w:pPr>
-      <w:r>
-        <w:t>Verify the predictions by making further observations.</w:t>
+        <w:rPr>
+          <w:rFonts w:asciiTheme="majorHAnsi" w:hAnsiTheme="majorHAnsi" w:cstheme="majorHAnsi"/>
+        </w:rPr>
+      </w:pPr>
+      <w:r>
+        <w:rPr>
+          <w:rFonts w:asciiTheme="majorHAnsi" w:hAnsiTheme="majorHAnsi" w:cstheme="majorHAnsi"/>
+        </w:rPr>
+        <w:t>Validate by repeating until the hypothesis and observations agree.</w:t>
+      </w:r>
+    </w:p>
+    <w:p>
+      <w:pPr>
+        <w:rPr>
+          <w:rFonts w:asciiTheme="majorHAnsi" w:hAnsiTheme="majorHAnsi" w:cstheme="majorHAnsi"/>
+        </w:rPr>
+      </w:pPr>
+      <w:r>
+        <w:rPr>
+          <w:rFonts w:asciiTheme="majorHAnsi" w:hAnsiTheme="majorHAnsi" w:cstheme="majorHAnsi"/>
+        </w:rPr>
+        <w:t xml:space="preserve">Be fancy and apply mathematical analysis to compress all this in a concise model, but most importantly, make sure you understand the hypothesis on a very intuitive level and let the math hinder that comprehension.  </w:t>
+      </w:r>
+    </w:p>
+    <w:p>
+      <w:pPr>
+        <w:rPr>
+          <w:rFonts w:asciiTheme="majorHAnsi" w:hAnsiTheme="majorHAnsi" w:cstheme="majorHAnsi"/>
+        </w:rPr>
+      </w:pPr>
+      <w:r>
+        <w:rPr>
+          <w:rFonts w:asciiTheme="majorHAnsi" w:hAnsiTheme="majorHAnsi" w:cstheme="majorHAnsi"/>
+        </w:rPr>
+        <w:t xml:space="preserve">In our quest to find a fast algorithm “whose worst-case running time grows slowly with the input size”, according to Roughgarden, Linear time is the holy grail. Also, the Fast algorithm can be considered for free primitives, like merge sort, which are used in preprocessing the data. </w:t>
+      </w:r>
+    </w:p>
+    <w:p>
+      <w:pPr>
+        <w:pStyle w:val="Heading2"/>
+        <w:rPr>
+          <w:rFonts w:asciiTheme="majorHAnsi" w:hAnsiTheme="majorHAnsi" w:cstheme="majorHAnsi"/>
+        </w:rPr>
+      </w:pPr>
+      <w:r>
+        <w:rPr>
+          <w:rFonts w:asciiTheme="majorHAnsi" w:hAnsiTheme="majorHAnsi" w:cstheme="majorHAnsi"/>
+        </w:rPr>
+        <w:t>Principle 1: Worst Case Analysis</w:t>
       </w:r>
     </w:p>
     <w:p>
@@ -569,1155 +1008,1315 @@
         <w:pStyle w:val="ListParagraph"/>
         <w:numPr>
           <w:ilvl w:val="0"/>
-          <w:numId w:val="9"/>
+          <w:numId w:val="4"/>
         </w:numPr>
-      </w:pPr>
-      <w:r>
-        <w:t>Validate by repeating until the hypothesis and observations agree.</w:t>
+        <w:rPr>
+          <w:rFonts w:asciiTheme="majorHAnsi" w:hAnsiTheme="majorHAnsi" w:cstheme="majorHAnsi"/>
+        </w:rPr>
+      </w:pPr>
+      <w:r>
+        <w:rPr>
+          <w:rFonts w:asciiTheme="majorHAnsi" w:hAnsiTheme="majorHAnsi" w:cstheme="majorHAnsi"/>
+        </w:rPr>
+        <w:t xml:space="preserve">Mathematically more Tractable than other kind of analysis </w:t>
+      </w:r>
+    </w:p>
+    <w:p>
+      <w:pPr>
+        <w:pStyle w:val="ListParagraph"/>
+        <w:numPr>
+          <w:ilvl w:val="0"/>
+          <w:numId w:val="4"/>
+        </w:numPr>
+        <w:rPr>
+          <w:rFonts w:asciiTheme="majorHAnsi" w:hAnsiTheme="majorHAnsi" w:cstheme="majorHAnsi"/>
+        </w:rPr>
+      </w:pPr>
+      <w:r>
+        <w:rPr>
+          <w:rFonts w:asciiTheme="majorHAnsi" w:hAnsiTheme="majorHAnsi" w:cstheme="majorHAnsi"/>
+        </w:rPr>
+        <w:t xml:space="preserve">Fewer assumptions </w:t>
+      </w:r>
+    </w:p>
+    <w:p>
+      <w:pPr>
+        <w:pStyle w:val="ListParagraph"/>
+        <w:numPr>
+          <w:ilvl w:val="0"/>
+          <w:numId w:val="4"/>
+        </w:numPr>
+        <w:rPr>
+          <w:rFonts w:asciiTheme="majorHAnsi" w:hAnsiTheme="majorHAnsi" w:cstheme="majorHAnsi"/>
+        </w:rPr>
+      </w:pPr>
+      <w:r>
+        <w:rPr>
+          <w:rFonts w:asciiTheme="majorHAnsi" w:hAnsiTheme="majorHAnsi" w:cstheme="majorHAnsi"/>
+        </w:rPr>
+        <w:t>Doesn’t require domain expertise compared to average case analysis.</w:t>
+      </w:r>
+    </w:p>
+    <w:p>
+      <w:pPr>
+        <w:pStyle w:val="ListParagraph"/>
+        <w:rPr>
+          <w:rFonts w:asciiTheme="majorHAnsi" w:hAnsiTheme="majorHAnsi" w:cstheme="majorHAnsi"/>
+        </w:rPr>
+      </w:pPr>
+    </w:p>
+    <w:p>
+      <w:pPr>
+        <w:pStyle w:val="Heading2"/>
+        <w:rPr>
+          <w:rFonts w:asciiTheme="majorHAnsi" w:hAnsiTheme="majorHAnsi" w:cstheme="majorHAnsi"/>
+        </w:rPr>
+      </w:pPr>
+      <w:r>
+        <w:rPr>
+          <w:rFonts w:asciiTheme="majorHAnsi" w:hAnsiTheme="majorHAnsi" w:cstheme="majorHAnsi"/>
+        </w:rPr>
+        <w:t>Principle 2: Ignoring Constants</w:t>
+      </w:r>
+    </w:p>
+    <w:p>
+      <w:pPr>
+        <w:pStyle w:val="ListParagraph"/>
+        <w:rPr>
+          <w:rFonts w:asciiTheme="majorHAnsi" w:hAnsiTheme="majorHAnsi" w:cstheme="majorHAnsi"/>
+        </w:rPr>
+      </w:pPr>
+    </w:p>
+    <w:p>
+      <w:pPr>
+        <w:pStyle w:val="ListParagraph"/>
+        <w:numPr>
+          <w:ilvl w:val="0"/>
+          <w:numId w:val="6"/>
+        </w:numPr>
+        <w:rPr>
+          <w:rFonts w:asciiTheme="majorHAnsi" w:hAnsiTheme="majorHAnsi" w:cstheme="majorHAnsi"/>
+        </w:rPr>
+      </w:pPr>
+      <w:r>
+        <w:rPr>
+          <w:rFonts w:asciiTheme="majorHAnsi" w:hAnsiTheme="majorHAnsi" w:cstheme="majorHAnsi"/>
+        </w:rPr>
+        <w:t xml:space="preserve">For mathematic tractability </w:t>
+      </w:r>
+    </w:p>
+    <w:p>
+      <w:pPr>
+        <w:pStyle w:val="ListParagraph"/>
+        <w:numPr>
+          <w:ilvl w:val="0"/>
+          <w:numId w:val="6"/>
+        </w:numPr>
+        <w:rPr>
+          <w:rFonts w:asciiTheme="majorHAnsi" w:hAnsiTheme="majorHAnsi" w:cstheme="majorHAnsi"/>
+        </w:rPr>
+      </w:pPr>
+      <w:r>
+        <w:rPr>
+          <w:rFonts w:asciiTheme="majorHAnsi" w:hAnsiTheme="majorHAnsi" w:cstheme="majorHAnsi"/>
+        </w:rPr>
+        <w:t>constants can vary from one platform to another.</w:t>
+      </w:r>
+    </w:p>
+    <w:p>
+      <w:pPr>
+        <w:pStyle w:val="Heading2"/>
+        <w:rPr>
+          <w:rFonts w:asciiTheme="majorHAnsi" w:hAnsiTheme="majorHAnsi" w:cstheme="majorHAnsi"/>
+        </w:rPr>
+      </w:pPr>
+      <w:r>
+        <w:rPr>
+          <w:rFonts w:asciiTheme="majorHAnsi" w:hAnsiTheme="majorHAnsi" w:cstheme="majorHAnsi"/>
+        </w:rPr>
+        <w:t>Principle 3: Asymptotic Analysis</w:t>
+      </w:r>
+    </w:p>
+    <w:p>
+      <w:pPr>
+        <w:pStyle w:val="ListParagraph"/>
+        <w:numPr>
+          <w:ilvl w:val="0"/>
+          <w:numId w:val="8"/>
+        </w:numPr>
+        <w:rPr>
+          <w:rFonts w:asciiTheme="majorHAnsi" w:hAnsiTheme="majorHAnsi" w:cstheme="majorHAnsi"/>
+        </w:rPr>
+      </w:pPr>
+      <w:r>
+        <w:rPr>
+          <w:rFonts w:asciiTheme="majorHAnsi" w:hAnsiTheme="majorHAnsi" w:cstheme="majorHAnsi"/>
+        </w:rPr>
+        <w:lastRenderedPageBreak/>
+        <w:t>Asymptotic analysis studies the growth rate of running time with input length.</w:t>
+      </w:r>
+    </w:p>
+    <w:p>
+      <w:pPr>
+        <w:pStyle w:val="ListParagraph"/>
+        <w:rPr>
+          <w:rFonts w:asciiTheme="majorHAnsi" w:hAnsiTheme="majorHAnsi" w:cstheme="majorHAnsi"/>
+        </w:rPr>
+      </w:pPr>
+    </w:p>
+    <w:p>
+      <w:pPr>
+        <w:pStyle w:val="Heading2"/>
+        <w:rPr>
+          <w:rFonts w:asciiTheme="majorHAnsi" w:hAnsiTheme="majorHAnsi" w:cstheme="majorHAnsi"/>
+        </w:rPr>
+      </w:pPr>
+    </w:p>
+    <w:p>
+      <w:pPr>
+        <w:pStyle w:val="Heading2"/>
+        <w:rPr>
+          <w:rFonts w:asciiTheme="majorHAnsi" w:hAnsiTheme="majorHAnsi" w:cstheme="majorHAnsi"/>
+        </w:rPr>
+      </w:pPr>
+    </w:p>
+    <w:p>
+      <w:pPr>
+        <w:pStyle w:val="Heading2"/>
+        <w:rPr>
+          <w:rFonts w:asciiTheme="majorHAnsi" w:hAnsiTheme="majorHAnsi" w:cstheme="majorHAnsi"/>
+        </w:rPr>
+      </w:pPr>
+      <w:r>
+        <w:rPr>
+          <w:rFonts w:asciiTheme="majorHAnsi" w:hAnsiTheme="majorHAnsi" w:cstheme="majorHAnsi"/>
+        </w:rPr>
+        <w:t xml:space="preserve">What is </w:t>
+      </w:r>
+      <w:r>
+        <w:rPr>
+          <w:rFonts w:asciiTheme="majorHAnsi" w:hAnsiTheme="majorHAnsi" w:cstheme="majorHAnsi"/>
+        </w:rPr>
+        <w:t>the mathematical</w:t>
+      </w:r>
+      <w:r>
+        <w:rPr>
+          <w:rFonts w:asciiTheme="majorHAnsi" w:hAnsiTheme="majorHAnsi" w:cstheme="majorHAnsi"/>
+        </w:rPr>
+        <w:t xml:space="preserve"> proof?</w:t>
+      </w:r>
+    </w:p>
+    <w:p>
+      <w:pPr>
+        <w:spacing w:before="100" w:beforeAutospacing="1" w:after="100" w:afterAutospacing="1" w:line="240" w:lineRule="auto"/>
+        <w:rPr>
+          <w:rFonts w:asciiTheme="majorHAnsi" w:eastAsia="Times New Roman" w:hAnsiTheme="majorHAnsi" w:cstheme="majorHAnsi"/>
+          <w:kern w:val="0"/>
+          <w:sz w:val="24"/>
+          <w:szCs w:val="24"/>
+          <w14:ligatures w14:val="none"/>
+        </w:rPr>
+      </w:pPr>
+      <w:r>
+        <w:rPr>
+          <w:rFonts w:asciiTheme="majorHAnsi" w:eastAsia="Times New Roman" w:hAnsiTheme="majorHAnsi" w:cstheme="majorHAnsi"/>
+          <w:kern w:val="0"/>
+          <w:sz w:val="24"/>
+          <w:szCs w:val="24"/>
+          <w14:ligatures w14:val="none"/>
+        </w:rPr>
+        <w:t>The proof</w:t>
+      </w:r>
+      <w:r>
+        <w:rPr>
+          <w:rFonts w:asciiTheme="majorHAnsi" w:eastAsia="Times New Roman" w:hAnsiTheme="majorHAnsi" w:cstheme="majorHAnsi"/>
+          <w:kern w:val="0"/>
+          <w:sz w:val="24"/>
+          <w:szCs w:val="24"/>
+          <w14:ligatures w14:val="none"/>
+        </w:rPr>
+        <w:t xml:space="preserve"> </w:t>
+      </w:r>
+      <w:r>
+        <w:rPr>
+          <w:rFonts w:asciiTheme="majorHAnsi" w:eastAsia="Times New Roman" w:hAnsiTheme="majorHAnsi" w:cstheme="majorHAnsi"/>
+          <w:kern w:val="0"/>
+          <w:sz w:val="24"/>
+          <w:szCs w:val="24"/>
+          <w14:ligatures w14:val="none"/>
+        </w:rPr>
+        <w:t>verifies</w:t>
+      </w:r>
+      <w:r>
+        <w:rPr>
+          <w:rFonts w:asciiTheme="majorHAnsi" w:eastAsia="Times New Roman" w:hAnsiTheme="majorHAnsi" w:cstheme="majorHAnsi"/>
+          <w:kern w:val="0"/>
+          <w:sz w:val="24"/>
+          <w:szCs w:val="24"/>
+          <w14:ligatures w14:val="none"/>
+        </w:rPr>
+        <w:t xml:space="preserve"> that a proposition is </w:t>
+      </w:r>
+      <w:r>
+        <w:rPr>
+          <w:rFonts w:asciiTheme="majorHAnsi" w:eastAsia="Times New Roman" w:hAnsiTheme="majorHAnsi" w:cstheme="majorHAnsi"/>
+          <w:kern w:val="0"/>
+          <w:sz w:val="24"/>
+          <w:szCs w:val="24"/>
+          <w14:ligatures w14:val="none"/>
+        </w:rPr>
+        <w:t>confirmed</w:t>
+      </w:r>
+      <w:r>
+        <w:rPr>
+          <w:rFonts w:asciiTheme="majorHAnsi" w:eastAsia="Times New Roman" w:hAnsiTheme="majorHAnsi" w:cstheme="majorHAnsi"/>
+          <w:kern w:val="0"/>
+          <w:sz w:val="24"/>
+          <w:szCs w:val="24"/>
+          <w14:ligatures w14:val="none"/>
+        </w:rPr>
+        <w:t xml:space="preserve"> </w:t>
+      </w:r>
+      <w:r>
+        <w:rPr>
+          <w:rFonts w:asciiTheme="majorHAnsi" w:eastAsia="Times New Roman" w:hAnsiTheme="majorHAnsi" w:cstheme="majorHAnsi"/>
+          <w:kern w:val="0"/>
+          <w:sz w:val="24"/>
+          <w:szCs w:val="24"/>
+          <w14:ligatures w14:val="none"/>
+        </w:rPr>
+        <w:t>through</w:t>
+      </w:r>
+      <w:r>
+        <w:rPr>
+          <w:rFonts w:asciiTheme="majorHAnsi" w:eastAsia="Times New Roman" w:hAnsiTheme="majorHAnsi" w:cstheme="majorHAnsi"/>
+          <w:kern w:val="0"/>
+          <w:sz w:val="24"/>
+          <w:szCs w:val="24"/>
+          <w14:ligatures w14:val="none"/>
+        </w:rPr>
+        <w:t xml:space="preserve"> a series of steps called "logical deductions" from a base set of axioms </w:t>
+      </w:r>
+      <w:r>
+        <w:rPr>
+          <w:rFonts w:asciiTheme="majorHAnsi" w:eastAsia="Times New Roman" w:hAnsiTheme="majorHAnsi" w:cstheme="majorHAnsi"/>
+          <w:kern w:val="0"/>
+          <w:sz w:val="24"/>
+          <w:szCs w:val="24"/>
+          <w14:ligatures w14:val="none"/>
+        </w:rPr>
+        <w:t>(</w:t>
+      </w:r>
+      <w:r>
+        <w:rPr>
+          <w:rFonts w:asciiTheme="majorHAnsi" w:eastAsia="Times New Roman" w:hAnsiTheme="majorHAnsi" w:cstheme="majorHAnsi"/>
+          <w:kern w:val="0"/>
+          <w:sz w:val="24"/>
+          <w:szCs w:val="24"/>
+          <w14:ligatures w14:val="none"/>
+        </w:rPr>
+        <w:t xml:space="preserve">a </w:t>
+      </w:r>
+      <w:r>
+        <w:rPr>
+          <w:rFonts w:asciiTheme="majorHAnsi" w:eastAsia="Times New Roman" w:hAnsiTheme="majorHAnsi" w:cstheme="majorHAnsi"/>
+          <w:kern w:val="0"/>
+          <w:sz w:val="24"/>
+          <w:szCs w:val="24"/>
+          <w14:ligatures w14:val="none"/>
+        </w:rPr>
+        <w:t>set</w:t>
+      </w:r>
+      <w:r>
+        <w:rPr>
+          <w:rFonts w:asciiTheme="majorHAnsi" w:eastAsia="Times New Roman" w:hAnsiTheme="majorHAnsi" w:cstheme="majorHAnsi"/>
+          <w:kern w:val="0"/>
+          <w:sz w:val="24"/>
+          <w:szCs w:val="24"/>
+          <w14:ligatures w14:val="none"/>
+        </w:rPr>
+        <w:t xml:space="preserve"> of </w:t>
+      </w:r>
+      <w:r>
+        <w:rPr>
+          <w:rFonts w:asciiTheme="majorHAnsi" w:eastAsia="Times New Roman" w:hAnsiTheme="majorHAnsi" w:cstheme="majorHAnsi"/>
+          <w:kern w:val="0"/>
+          <w:sz w:val="24"/>
+          <w:szCs w:val="24"/>
+          <w14:ligatures w14:val="none"/>
+        </w:rPr>
+        <w:t>self-evident</w:t>
+      </w:r>
+      <w:r>
+        <w:rPr>
+          <w:rFonts w:asciiTheme="majorHAnsi" w:eastAsia="Times New Roman" w:hAnsiTheme="majorHAnsi" w:cstheme="majorHAnsi"/>
+          <w:kern w:val="0"/>
+          <w:sz w:val="24"/>
+          <w:szCs w:val="24"/>
+          <w14:ligatures w14:val="none"/>
+        </w:rPr>
+        <w:t xml:space="preserve"> </w:t>
+      </w:r>
+      <w:r>
+        <w:rPr>
+          <w:rFonts w:asciiTheme="majorHAnsi" w:eastAsia="Times New Roman" w:hAnsiTheme="majorHAnsi" w:cstheme="majorHAnsi"/>
+          <w:kern w:val="0"/>
+          <w:sz w:val="24"/>
+          <w:szCs w:val="24"/>
+          <w14:ligatures w14:val="none"/>
+        </w:rPr>
+        <w:t>truths</w:t>
+      </w:r>
+      <w:r>
+        <w:rPr>
+          <w:rFonts w:asciiTheme="majorHAnsi" w:eastAsia="Times New Roman" w:hAnsiTheme="majorHAnsi" w:cstheme="majorHAnsi"/>
+          <w:kern w:val="0"/>
+          <w:sz w:val="24"/>
+          <w:szCs w:val="24"/>
+          <w14:ligatures w14:val="none"/>
+        </w:rPr>
+        <w:t>)</w:t>
+      </w:r>
+      <w:r>
+        <w:rPr>
+          <w:rFonts w:asciiTheme="majorHAnsi" w:eastAsia="Times New Roman" w:hAnsiTheme="majorHAnsi" w:cstheme="majorHAnsi"/>
+          <w:kern w:val="0"/>
+          <w:sz w:val="24"/>
+          <w:szCs w:val="24"/>
+          <w14:ligatures w14:val="none"/>
+        </w:rPr>
+        <w:t>; they</w:t>
+      </w:r>
+      <w:r>
+        <w:rPr>
+          <w:rFonts w:asciiTheme="majorHAnsi" w:eastAsia="Times New Roman" w:hAnsiTheme="majorHAnsi" w:cstheme="majorHAnsi"/>
+          <w:kern w:val="0"/>
+          <w:sz w:val="24"/>
+          <w:szCs w:val="24"/>
+          <w14:ligatures w14:val="none"/>
+        </w:rPr>
+        <w:t xml:space="preserve"> are the starting point of logical reasoning. </w:t>
+      </w:r>
+      <w:r>
+        <w:rPr>
+          <w:rFonts w:asciiTheme="majorHAnsi" w:eastAsia="Times New Roman" w:hAnsiTheme="majorHAnsi" w:cstheme="majorHAnsi"/>
+          <w:kern w:val="0"/>
+          <w:sz w:val="24"/>
+          <w:szCs w:val="24"/>
+          <w14:ligatures w14:val="none"/>
+        </w:rPr>
+        <w:t>Poor</w:t>
+      </w:r>
+      <w:r>
+        <w:rPr>
+          <w:rFonts w:asciiTheme="majorHAnsi" w:eastAsia="Times New Roman" w:hAnsiTheme="majorHAnsi" w:cstheme="majorHAnsi"/>
+          <w:kern w:val="0"/>
+          <w:sz w:val="24"/>
+          <w:szCs w:val="24"/>
+          <w14:ligatures w14:val="none"/>
+        </w:rPr>
+        <w:t xml:space="preserve"> axioms (shaky truth) can lead to unreliable mathematical reasoning. (paraphrased from Mathematics for Computer Science, Eric Lehman</w:t>
+      </w:r>
+      <w:r>
+        <w:rPr>
+          <w:rFonts w:asciiTheme="majorHAnsi" w:eastAsia="Times New Roman" w:hAnsiTheme="majorHAnsi" w:cstheme="majorHAnsi"/>
+          <w:kern w:val="0"/>
+          <w:sz w:val="24"/>
+          <w:szCs w:val="24"/>
+          <w14:ligatures w14:val="none"/>
+        </w:rPr>
+        <w:t>,</w:t>
+      </w:r>
+      <w:r>
+        <w:rPr>
+          <w:rFonts w:asciiTheme="majorHAnsi" w:eastAsia="Times New Roman" w:hAnsiTheme="majorHAnsi" w:cstheme="majorHAnsi"/>
+          <w:kern w:val="0"/>
+          <w:sz w:val="24"/>
+          <w:szCs w:val="24"/>
+          <w14:ligatures w14:val="none"/>
+        </w:rPr>
+        <w:t xml:space="preserve"> and Tom Leighton) </w:t>
       </w:r>
     </w:p>
     <w:p>
       <w:pPr>
         <w:pStyle w:val="Heading3"/>
-      </w:pPr>
-    </w:p>
-    <w:p>
-      <w:r>
-        <w:t xml:space="preserve">Understand the problem. </w:t>
-      </w:r>
-    </w:p>
-    <w:p>
-      <w:r>
-        <w:t>Understand the needed data structure in terms of input, output</w:t>
-      </w:r>
-      <w:r>
+        <w:rPr>
+          <w:rFonts w:eastAsia="Times New Roman" w:cstheme="majorHAnsi"/>
+        </w:rPr>
+      </w:pPr>
+      <w:r>
+        <w:rPr>
+          <w:rFonts w:eastAsia="Times New Roman" w:cstheme="majorHAnsi"/>
+        </w:rPr>
+        <w:t xml:space="preserve">Propositions </w:t>
+      </w:r>
+    </w:p>
+    <w:p>
+      <w:pPr>
+        <w:spacing w:before="100" w:beforeAutospacing="1" w:after="100" w:afterAutospacing="1" w:line="240" w:lineRule="auto"/>
+        <w:rPr>
+          <w:rFonts w:asciiTheme="majorHAnsi" w:eastAsia="Times New Roman" w:hAnsiTheme="majorHAnsi" w:cstheme="majorHAnsi"/>
+          <w:kern w:val="0"/>
+          <w:sz w:val="24"/>
+          <w:szCs w:val="24"/>
+          <w14:ligatures w14:val="none"/>
+        </w:rPr>
+      </w:pPr>
+      <w:r>
+        <w:rPr>
+          <w:rFonts w:asciiTheme="majorHAnsi" w:eastAsia="Times New Roman" w:hAnsiTheme="majorHAnsi" w:cstheme="majorHAnsi"/>
+          <w:kern w:val="0"/>
+          <w:sz w:val="24"/>
+          <w:szCs w:val="24"/>
+          <w14:ligatures w14:val="none"/>
+        </w:rPr>
+        <w:t>In our logic system</w:t>
+      </w:r>
+      <w:r>
+        <w:rPr>
+          <w:rFonts w:asciiTheme="majorHAnsi" w:eastAsia="Times New Roman" w:hAnsiTheme="majorHAnsi" w:cstheme="majorHAnsi"/>
+          <w:kern w:val="0"/>
+          <w:sz w:val="24"/>
+          <w:szCs w:val="24"/>
+          <w14:ligatures w14:val="none"/>
+        </w:rPr>
         <w:t>,</w:t>
       </w:r>
       <w:r>
-        <w:t xml:space="preserve"> and middleput </w:t>
-      </w:r>
-    </w:p>
-    <w:p>
-      <w:r>
-        <w:t xml:space="preserve">Iterate </w:t>
-      </w:r>
-    </w:p>
-    <w:p>
-      <w:pPr>
-        <w:pStyle w:val="Heading2"/>
-      </w:pPr>
-      <w:r>
-        <w:t xml:space="preserve">What is </w:t>
-      </w:r>
-      <w:r>
-        <w:t xml:space="preserve">the </w:t>
-      </w:r>
-      <w:r>
-        <w:t>mathematical</w:t>
-      </w:r>
-      <w:r>
-        <w:t xml:space="preserve"> proof?</w:t>
+        <w:rPr>
+          <w:rFonts w:asciiTheme="majorHAnsi" w:eastAsia="Times New Roman" w:hAnsiTheme="majorHAnsi" w:cstheme="majorHAnsi"/>
+          <w:kern w:val="0"/>
+          <w:sz w:val="24"/>
+          <w:szCs w:val="24"/>
+          <w14:ligatures w14:val="none"/>
+        </w:rPr>
+        <w:t xml:space="preserve"> </w:t>
+      </w:r>
+      <w:r>
+        <w:rPr>
+          <w:rFonts w:asciiTheme="majorHAnsi" w:eastAsia="Times New Roman" w:hAnsiTheme="majorHAnsi" w:cstheme="majorHAnsi"/>
+          <w:kern w:val="0"/>
+          <w:sz w:val="24"/>
+          <w:szCs w:val="24"/>
+          <w14:ligatures w14:val="none"/>
+        </w:rPr>
+        <w:t>Propositions</w:t>
+      </w:r>
+      <w:r>
+        <w:rPr>
+          <w:rFonts w:asciiTheme="majorHAnsi" w:eastAsia="Times New Roman" w:hAnsiTheme="majorHAnsi" w:cstheme="majorHAnsi"/>
+          <w:kern w:val="0"/>
+          <w:sz w:val="24"/>
+          <w:szCs w:val="24"/>
+          <w14:ligatures w14:val="none"/>
+        </w:rPr>
+        <w:t xml:space="preserve"> are binary statements that are true or </w:t>
+      </w:r>
+      <w:r>
+        <w:rPr>
+          <w:rFonts w:asciiTheme="majorHAnsi" w:eastAsia="Times New Roman" w:hAnsiTheme="majorHAnsi" w:cstheme="majorHAnsi"/>
+          <w:kern w:val="0"/>
+          <w:sz w:val="24"/>
+          <w:szCs w:val="24"/>
+          <w14:ligatures w14:val="none"/>
+        </w:rPr>
+        <w:t xml:space="preserve">false. </w:t>
+      </w:r>
+      <w:r>
+        <w:rPr>
+          <w:rFonts w:asciiTheme="majorHAnsi" w:eastAsia="Times New Roman" w:hAnsiTheme="majorHAnsi" w:cstheme="majorHAnsi"/>
+          <w:kern w:val="0"/>
+          <w:sz w:val="24"/>
+          <w:szCs w:val="24"/>
+          <w14:ligatures w14:val="none"/>
+        </w:rPr>
+        <w:t>However, a likelihood can be attached to another system's proposition (wholly true or completely false)</w:t>
+      </w:r>
+      <w:r>
+        <w:rPr>
+          <w:rFonts w:asciiTheme="majorHAnsi" w:eastAsia="Times New Roman" w:hAnsiTheme="majorHAnsi" w:cstheme="majorHAnsi"/>
+          <w:kern w:val="0"/>
+          <w:sz w:val="24"/>
+          <w:szCs w:val="24"/>
+          <w14:ligatures w14:val="none"/>
+        </w:rPr>
+        <w:t xml:space="preserve">. </w:t>
+      </w:r>
+      <w:r>
+        <w:rPr>
+          <w:rFonts w:asciiTheme="majorHAnsi" w:eastAsia="Times New Roman" w:hAnsiTheme="majorHAnsi" w:cstheme="majorHAnsi"/>
+          <w:kern w:val="0"/>
+          <w:sz w:val="24"/>
+          <w:szCs w:val="24"/>
+          <w14:ligatures w14:val="none"/>
+        </w:rPr>
+        <w:t>A</w:t>
+      </w:r>
+      <w:r>
+        <w:rPr>
+          <w:rFonts w:asciiTheme="majorHAnsi" w:eastAsia="Times New Roman" w:hAnsiTheme="majorHAnsi" w:cstheme="majorHAnsi"/>
+          <w:kern w:val="0"/>
+          <w:sz w:val="24"/>
+          <w:szCs w:val="24"/>
+          <w14:ligatures w14:val="none"/>
+        </w:rPr>
+        <w:t xml:space="preserve"> </w:t>
+      </w:r>
+      <w:r>
+        <w:rPr>
+          <w:rFonts w:asciiTheme="majorHAnsi" w:eastAsia="Times New Roman" w:hAnsiTheme="majorHAnsi" w:cstheme="majorHAnsi"/>
+          <w:kern w:val="0"/>
+          <w:sz w:val="24"/>
+          <w:szCs w:val="24"/>
+          <w14:ligatures w14:val="none"/>
+        </w:rPr>
+        <w:t>particular</w:t>
+      </w:r>
+      <w:r>
+        <w:rPr>
+          <w:rFonts w:asciiTheme="majorHAnsi" w:eastAsia="Times New Roman" w:hAnsiTheme="majorHAnsi" w:cstheme="majorHAnsi"/>
+          <w:kern w:val="0"/>
+          <w:sz w:val="24"/>
+          <w:szCs w:val="24"/>
+          <w14:ligatures w14:val="none"/>
+        </w:rPr>
+        <w:t xml:space="preserve"> case of </w:t>
+      </w:r>
+      <w:r>
+        <w:rPr>
+          <w:rFonts w:asciiTheme="majorHAnsi" w:eastAsia="Times New Roman" w:hAnsiTheme="majorHAnsi" w:cstheme="majorHAnsi"/>
+          <w:kern w:val="0"/>
+          <w:sz w:val="24"/>
+          <w:szCs w:val="24"/>
+          <w14:ligatures w14:val="none"/>
+        </w:rPr>
+        <w:t>proposition</w:t>
+      </w:r>
+      <w:r>
+        <w:rPr>
+          <w:rFonts w:asciiTheme="majorHAnsi" w:eastAsia="Times New Roman" w:hAnsiTheme="majorHAnsi" w:cstheme="majorHAnsi"/>
+          <w:kern w:val="0"/>
+          <w:sz w:val="24"/>
+          <w:szCs w:val="24"/>
+          <w14:ligatures w14:val="none"/>
+        </w:rPr>
+        <w:t xml:space="preserve"> </w:t>
+      </w:r>
+      <w:r>
+        <w:rPr>
+          <w:rFonts w:asciiTheme="majorHAnsi" w:eastAsia="Times New Roman" w:hAnsiTheme="majorHAnsi" w:cstheme="majorHAnsi"/>
+          <w:kern w:val="0"/>
+          <w:sz w:val="24"/>
+          <w:szCs w:val="24"/>
+          <w14:ligatures w14:val="none"/>
+        </w:rPr>
+        <w:t>is</w:t>
+      </w:r>
+      <w:r>
+        <w:rPr>
+          <w:rFonts w:asciiTheme="majorHAnsi" w:eastAsia="Times New Roman" w:hAnsiTheme="majorHAnsi" w:cstheme="majorHAnsi"/>
+          <w:kern w:val="0"/>
+          <w:sz w:val="24"/>
+          <w:szCs w:val="24"/>
+          <w14:ligatures w14:val="none"/>
+        </w:rPr>
+        <w:t xml:space="preserve"> called </w:t>
+      </w:r>
+      <w:r>
+        <w:rPr>
+          <w:rFonts w:asciiTheme="majorHAnsi" w:eastAsia="Times New Roman" w:hAnsiTheme="majorHAnsi" w:cstheme="majorHAnsi"/>
+          <w:kern w:val="0"/>
+          <w:sz w:val="24"/>
+          <w:szCs w:val="24"/>
+          <w14:ligatures w14:val="none"/>
+        </w:rPr>
+        <w:t xml:space="preserve">a </w:t>
+      </w:r>
+      <w:r>
+        <w:rPr>
+          <w:rFonts w:asciiTheme="majorHAnsi" w:eastAsia="Times New Roman" w:hAnsiTheme="majorHAnsi" w:cstheme="majorHAnsi"/>
+          <w:kern w:val="0"/>
+          <w:sz w:val="24"/>
+          <w:szCs w:val="24"/>
+          <w14:ligatures w14:val="none"/>
+        </w:rPr>
+        <w:t xml:space="preserve">predicate whose truth depends on the value </w:t>
+      </w:r>
+      <w:r>
+        <w:rPr>
+          <w:rFonts w:asciiTheme="majorHAnsi" w:eastAsia="Times New Roman" w:hAnsiTheme="majorHAnsi" w:cstheme="majorHAnsi"/>
+          <w:kern w:val="0"/>
+          <w:sz w:val="24"/>
+          <w:szCs w:val="24"/>
+          <w14:ligatures w14:val="none"/>
+        </w:rPr>
+        <w:t>of</w:t>
+      </w:r>
+      <w:r>
+        <w:rPr>
+          <w:rFonts w:asciiTheme="majorHAnsi" w:eastAsia="Times New Roman" w:hAnsiTheme="majorHAnsi" w:cstheme="majorHAnsi"/>
+          <w:kern w:val="0"/>
+          <w:sz w:val="24"/>
+          <w:szCs w:val="24"/>
+          <w14:ligatures w14:val="none"/>
+        </w:rPr>
+        <w:t xml:space="preserve"> one or more </w:t>
+      </w:r>
+      <w:r>
+        <w:rPr>
+          <w:rFonts w:asciiTheme="majorHAnsi" w:eastAsia="Times New Roman" w:hAnsiTheme="majorHAnsi" w:cstheme="majorHAnsi"/>
+          <w:kern w:val="0"/>
+          <w:sz w:val="24"/>
+          <w:szCs w:val="24"/>
+          <w14:ligatures w14:val="none"/>
+        </w:rPr>
+        <w:t>variables</w:t>
+      </w:r>
+      <w:r>
+        <w:rPr>
+          <w:rFonts w:asciiTheme="majorHAnsi" w:eastAsia="Times New Roman" w:hAnsiTheme="majorHAnsi" w:cstheme="majorHAnsi"/>
+          <w:kern w:val="0"/>
+          <w:sz w:val="24"/>
+          <w:szCs w:val="24"/>
+          <w14:ligatures w14:val="none"/>
+        </w:rPr>
+        <w:t xml:space="preserve">. </w:t>
       </w:r>
     </w:p>
     <w:p>
       <w:pPr>
         <w:spacing w:before="100" w:beforeAutospacing="1" w:after="100" w:afterAutospacing="1" w:line="240" w:lineRule="auto"/>
         <w:rPr>
-          <w:rFonts w:ascii="Times New Roman" w:eastAsia="Times New Roman" w:hAnsi="Times New Roman" w:cs="Times New Roman"/>
-          <w:kern w:val="0"/>
-          <w:sz w:val="24"/>
-          <w:szCs w:val="24"/>
-          <w14:ligatures w14:val="none"/>
-        </w:rPr>
-      </w:pPr>
-      <w:r>
-        <w:rPr>
-          <w:rFonts w:ascii="Times New Roman" w:eastAsia="Times New Roman" w:hAnsi="Times New Roman" w:cs="Times New Roman"/>
+          <w:rFonts w:asciiTheme="majorHAnsi" w:eastAsia="Times New Roman" w:hAnsiTheme="majorHAnsi" w:cstheme="majorHAnsi"/>
+          <w:kern w:val="0"/>
+          <w:sz w:val="24"/>
+          <w:szCs w:val="24"/>
+          <w14:ligatures w14:val="none"/>
+        </w:rPr>
+      </w:pPr>
+      <w:r>
+        <w:rPr>
+          <w:rFonts w:asciiTheme="majorHAnsi" w:eastAsia="Times New Roman" w:hAnsiTheme="majorHAnsi" w:cstheme="majorHAnsi"/>
+          <w:kern w:val="0"/>
+          <w:sz w:val="24"/>
+          <w:szCs w:val="24"/>
+          <w14:ligatures w14:val="none"/>
+        </w:rPr>
+        <w:t xml:space="preserve">implications (==&gt;) </w:t>
+      </w:r>
+      <w:r>
+        <w:rPr>
+          <w:rFonts w:asciiTheme="majorHAnsi" w:eastAsia="Times New Roman" w:hAnsiTheme="majorHAnsi" w:cstheme="majorHAnsi"/>
+          <w:kern w:val="0"/>
+          <w:sz w:val="24"/>
+          <w:szCs w:val="24"/>
+          <w14:ligatures w14:val="none"/>
+        </w:rPr>
+        <w:t>have</w:t>
+      </w:r>
+      <w:r>
+        <w:rPr>
+          <w:rFonts w:asciiTheme="majorHAnsi" w:eastAsia="Times New Roman" w:hAnsiTheme="majorHAnsi" w:cstheme="majorHAnsi"/>
+          <w:kern w:val="0"/>
+          <w:sz w:val="24"/>
+          <w:szCs w:val="24"/>
+          <w14:ligatures w14:val="none"/>
+        </w:rPr>
+        <w:t xml:space="preserve"> the following truth tables </w:t>
+      </w:r>
+    </w:p>
+    <w:p>
+      <w:pPr>
+        <w:spacing w:before="100" w:beforeAutospacing="1" w:after="100" w:afterAutospacing="1" w:line="240" w:lineRule="auto"/>
+        <w:rPr>
+          <w:rFonts w:asciiTheme="majorHAnsi" w:eastAsia="Times New Roman" w:hAnsiTheme="majorHAnsi" w:cstheme="majorHAnsi"/>
+          <w:kern w:val="0"/>
+          <w:sz w:val="24"/>
+          <w:szCs w:val="24"/>
+          <w14:ligatures w14:val="none"/>
+        </w:rPr>
+      </w:pPr>
+      <w:r>
+        <w:rPr>
+          <w:rFonts w:asciiTheme="majorHAnsi" w:eastAsia="Times New Roman" w:hAnsiTheme="majorHAnsi" w:cstheme="majorHAnsi"/>
+          <w:kern w:val="0"/>
+          <w:sz w:val="24"/>
+          <w:szCs w:val="24"/>
+          <w14:ligatures w14:val="none"/>
+        </w:rPr>
+        <w:t>P Q P ==&gt; Q</w:t>
+      </w:r>
+    </w:p>
+    <w:p>
+      <w:pPr>
+        <w:spacing w:before="100" w:beforeAutospacing="1" w:after="100" w:afterAutospacing="1" w:line="240" w:lineRule="auto"/>
+        <w:rPr>
+          <w:rFonts w:asciiTheme="majorHAnsi" w:eastAsia="Times New Roman" w:hAnsiTheme="majorHAnsi" w:cstheme="majorHAnsi"/>
+          <w:kern w:val="0"/>
+          <w:sz w:val="24"/>
+          <w:szCs w:val="24"/>
+          <w14:ligatures w14:val="none"/>
+        </w:rPr>
+      </w:pPr>
+      <w:r>
+        <w:rPr>
+          <w:rFonts w:asciiTheme="majorHAnsi" w:eastAsia="Times New Roman" w:hAnsiTheme="majorHAnsi" w:cstheme="majorHAnsi"/>
+          <w:kern w:val="0"/>
+          <w:sz w:val="24"/>
+          <w:szCs w:val="24"/>
+          <w14:ligatures w14:val="none"/>
+        </w:rPr>
+        <w:t xml:space="preserve">T </w:t>
+      </w:r>
+      <w:proofErr w:type="spellStart"/>
+      <w:r>
+        <w:rPr>
+          <w:rFonts w:asciiTheme="majorHAnsi" w:eastAsia="Times New Roman" w:hAnsiTheme="majorHAnsi" w:cstheme="majorHAnsi"/>
+          <w:kern w:val="0"/>
+          <w:sz w:val="24"/>
+          <w:szCs w:val="24"/>
+          <w14:ligatures w14:val="none"/>
+        </w:rPr>
+        <w:t>T</w:t>
+      </w:r>
+      <w:proofErr w:type="spellEnd"/>
+      <w:r>
+        <w:rPr>
+          <w:rFonts w:asciiTheme="majorHAnsi" w:eastAsia="Times New Roman" w:hAnsiTheme="majorHAnsi" w:cstheme="majorHAnsi"/>
+          <w:kern w:val="0"/>
+          <w:sz w:val="24"/>
+          <w:szCs w:val="24"/>
+          <w14:ligatures w14:val="none"/>
+        </w:rPr>
+        <w:t xml:space="preserve"> </w:t>
+      </w:r>
+      <w:proofErr w:type="spellStart"/>
+      <w:r>
+        <w:rPr>
+          <w:rFonts w:asciiTheme="majorHAnsi" w:eastAsia="Times New Roman" w:hAnsiTheme="majorHAnsi" w:cstheme="majorHAnsi"/>
+          <w:kern w:val="0"/>
+          <w:sz w:val="24"/>
+          <w:szCs w:val="24"/>
+          <w14:ligatures w14:val="none"/>
+        </w:rPr>
+        <w:t>T</w:t>
+      </w:r>
+      <w:proofErr w:type="spellEnd"/>
+    </w:p>
+    <w:p>
+      <w:pPr>
+        <w:spacing w:before="100" w:beforeAutospacing="1" w:after="100" w:afterAutospacing="1" w:line="240" w:lineRule="auto"/>
+        <w:rPr>
+          <w:rFonts w:asciiTheme="majorHAnsi" w:eastAsia="Times New Roman" w:hAnsiTheme="majorHAnsi" w:cstheme="majorHAnsi"/>
+          <w:kern w:val="0"/>
+          <w:sz w:val="24"/>
+          <w:szCs w:val="24"/>
+          <w14:ligatures w14:val="none"/>
+        </w:rPr>
+      </w:pPr>
+      <w:r>
+        <w:rPr>
+          <w:rFonts w:asciiTheme="majorHAnsi" w:eastAsia="Times New Roman" w:hAnsiTheme="majorHAnsi" w:cstheme="majorHAnsi"/>
+          <w:kern w:val="0"/>
+          <w:sz w:val="24"/>
+          <w:szCs w:val="24"/>
+          <w14:ligatures w14:val="none"/>
+        </w:rPr>
+        <w:t xml:space="preserve">T F </w:t>
+      </w:r>
+      <w:proofErr w:type="spellStart"/>
+      <w:r>
+        <w:rPr>
+          <w:rFonts w:asciiTheme="majorHAnsi" w:eastAsia="Times New Roman" w:hAnsiTheme="majorHAnsi" w:cstheme="majorHAnsi"/>
+          <w:kern w:val="0"/>
+          <w:sz w:val="24"/>
+          <w:szCs w:val="24"/>
+          <w14:ligatures w14:val="none"/>
+        </w:rPr>
+        <w:t>F</w:t>
+      </w:r>
+      <w:proofErr w:type="spellEnd"/>
+    </w:p>
+    <w:p>
+      <w:pPr>
+        <w:spacing w:before="100" w:beforeAutospacing="1" w:after="100" w:afterAutospacing="1" w:line="240" w:lineRule="auto"/>
+        <w:rPr>
+          <w:rFonts w:asciiTheme="majorHAnsi" w:eastAsia="Times New Roman" w:hAnsiTheme="majorHAnsi" w:cstheme="majorHAnsi"/>
+          <w:kern w:val="0"/>
+          <w:sz w:val="24"/>
+          <w:szCs w:val="24"/>
+          <w14:ligatures w14:val="none"/>
+        </w:rPr>
+      </w:pPr>
+      <w:r>
+        <w:rPr>
+          <w:rFonts w:asciiTheme="majorHAnsi" w:eastAsia="Times New Roman" w:hAnsiTheme="majorHAnsi" w:cstheme="majorHAnsi"/>
+          <w:kern w:val="0"/>
+          <w:sz w:val="24"/>
+          <w:szCs w:val="24"/>
+          <w14:ligatures w14:val="none"/>
+        </w:rPr>
+        <w:t xml:space="preserve">F T </w:t>
+      </w:r>
+      <w:proofErr w:type="spellStart"/>
+      <w:r>
+        <w:rPr>
+          <w:rFonts w:asciiTheme="majorHAnsi" w:eastAsia="Times New Roman" w:hAnsiTheme="majorHAnsi" w:cstheme="majorHAnsi"/>
+          <w:kern w:val="0"/>
+          <w:sz w:val="24"/>
+          <w:szCs w:val="24"/>
+          <w14:ligatures w14:val="none"/>
+        </w:rPr>
+        <w:t>T</w:t>
+      </w:r>
+      <w:proofErr w:type="spellEnd"/>
+      <w:r>
+        <w:rPr>
+          <w:rFonts w:asciiTheme="majorHAnsi" w:eastAsia="Times New Roman" w:hAnsiTheme="majorHAnsi" w:cstheme="majorHAnsi"/>
+          <w:kern w:val="0"/>
+          <w:sz w:val="24"/>
+          <w:szCs w:val="24"/>
+          <w14:ligatures w14:val="none"/>
+        </w:rPr>
+        <w:t xml:space="preserve"> </w:t>
+      </w:r>
+      <w:r>
+        <w:rPr>
+          <w:rFonts w:asciiTheme="majorHAnsi" w:eastAsia="Times New Roman" w:hAnsiTheme="majorHAnsi" w:cstheme="majorHAnsi"/>
+          <w:kern w:val="0"/>
+          <w:sz w:val="24"/>
+          <w:szCs w:val="24"/>
+          <w14:ligatures w14:val="none"/>
+        </w:rPr>
+        <w:t>(accepted</w:t>
+      </w:r>
+      <w:r>
+        <w:rPr>
+          <w:rFonts w:asciiTheme="majorHAnsi" w:eastAsia="Times New Roman" w:hAnsiTheme="majorHAnsi" w:cstheme="majorHAnsi"/>
+          <w:kern w:val="0"/>
+          <w:sz w:val="24"/>
+          <w:szCs w:val="24"/>
+          <w14:ligatures w14:val="none"/>
+        </w:rPr>
+        <w:t xml:space="preserve"> mathematical convention)</w:t>
+      </w:r>
+    </w:p>
+    <w:p>
+      <w:pPr>
+        <w:spacing w:before="100" w:beforeAutospacing="1" w:after="100" w:afterAutospacing="1" w:line="240" w:lineRule="auto"/>
+        <w:rPr>
+          <w:rFonts w:asciiTheme="majorHAnsi" w:eastAsia="Times New Roman" w:hAnsiTheme="majorHAnsi" w:cstheme="majorHAnsi"/>
+          <w:kern w:val="0"/>
+          <w:sz w:val="24"/>
+          <w:szCs w:val="24"/>
+          <w14:ligatures w14:val="none"/>
+        </w:rPr>
+      </w:pPr>
+      <w:r>
+        <w:rPr>
+          <w:rFonts w:asciiTheme="majorHAnsi" w:eastAsia="Times New Roman" w:hAnsiTheme="majorHAnsi" w:cstheme="majorHAnsi"/>
+          <w:kern w:val="0"/>
+          <w:sz w:val="24"/>
+          <w:szCs w:val="24"/>
+          <w14:ligatures w14:val="none"/>
+        </w:rPr>
+        <w:t xml:space="preserve">T </w:t>
+      </w:r>
+      <w:proofErr w:type="spellStart"/>
+      <w:r>
+        <w:rPr>
+          <w:rFonts w:asciiTheme="majorHAnsi" w:eastAsia="Times New Roman" w:hAnsiTheme="majorHAnsi" w:cstheme="majorHAnsi"/>
+          <w:kern w:val="0"/>
+          <w:sz w:val="24"/>
+          <w:szCs w:val="24"/>
+          <w14:ligatures w14:val="none"/>
+        </w:rPr>
+        <w:t>T</w:t>
+      </w:r>
+      <w:proofErr w:type="spellEnd"/>
+      <w:r>
+        <w:rPr>
+          <w:rFonts w:asciiTheme="majorHAnsi" w:eastAsia="Times New Roman" w:hAnsiTheme="majorHAnsi" w:cstheme="majorHAnsi"/>
+          <w:kern w:val="0"/>
+          <w:sz w:val="24"/>
+          <w:szCs w:val="24"/>
+          <w14:ligatures w14:val="none"/>
+        </w:rPr>
+        <w:t xml:space="preserve"> </w:t>
+      </w:r>
+      <w:proofErr w:type="spellStart"/>
+      <w:r>
+        <w:rPr>
+          <w:rFonts w:asciiTheme="majorHAnsi" w:eastAsia="Times New Roman" w:hAnsiTheme="majorHAnsi" w:cstheme="majorHAnsi"/>
+          <w:kern w:val="0"/>
+          <w:sz w:val="24"/>
+          <w:szCs w:val="24"/>
+          <w14:ligatures w14:val="none"/>
+        </w:rPr>
+        <w:t>T</w:t>
+      </w:r>
+      <w:proofErr w:type="spellEnd"/>
+    </w:p>
+    <w:p>
+      <w:pPr>
+        <w:spacing w:before="100" w:beforeAutospacing="1" w:after="100" w:afterAutospacing="1" w:line="240" w:lineRule="auto"/>
+        <w:rPr>
+          <w:rFonts w:asciiTheme="majorHAnsi" w:eastAsia="Times New Roman" w:hAnsiTheme="majorHAnsi" w:cstheme="majorHAnsi"/>
+          <w:kern w:val="0"/>
+          <w:sz w:val="24"/>
+          <w:szCs w:val="24"/>
+          <w14:ligatures w14:val="none"/>
+        </w:rPr>
+      </w:pPr>
+      <w:r>
+        <w:rPr>
+          <w:rFonts w:asciiTheme="majorHAnsi" w:eastAsia="Times New Roman" w:hAnsiTheme="majorHAnsi" w:cstheme="majorHAnsi"/>
+          <w:kern w:val="0"/>
+          <w:sz w:val="24"/>
+          <w:szCs w:val="24"/>
+          <w14:ligatures w14:val="none"/>
+        </w:rPr>
+        <w:t>for if and only ( &lt;==&gt;)</w:t>
+      </w:r>
+    </w:p>
+    <w:p>
+      <w:pPr>
+        <w:spacing w:before="100" w:beforeAutospacing="1" w:after="100" w:afterAutospacing="1" w:line="240" w:lineRule="auto"/>
+        <w:rPr>
+          <w:rFonts w:asciiTheme="majorHAnsi" w:eastAsia="Times New Roman" w:hAnsiTheme="majorHAnsi" w:cstheme="majorHAnsi"/>
+          <w:kern w:val="0"/>
+          <w:sz w:val="24"/>
+          <w:szCs w:val="24"/>
+          <w14:ligatures w14:val="none"/>
+        </w:rPr>
+      </w:pPr>
+      <w:r>
+        <w:rPr>
+          <w:rFonts w:asciiTheme="majorHAnsi" w:eastAsia="Times New Roman" w:hAnsiTheme="majorHAnsi" w:cstheme="majorHAnsi"/>
+          <w:kern w:val="0"/>
+          <w:sz w:val="24"/>
+          <w:szCs w:val="24"/>
+          <w14:ligatures w14:val="none"/>
+        </w:rPr>
+        <w:t xml:space="preserve">P Q P==&gt;Q </w:t>
+      </w:r>
+      <w:proofErr w:type="spellStart"/>
+      <w:r>
+        <w:rPr>
+          <w:rFonts w:asciiTheme="majorHAnsi" w:eastAsia="Times New Roman" w:hAnsiTheme="majorHAnsi" w:cstheme="majorHAnsi"/>
+          <w:kern w:val="0"/>
+          <w:sz w:val="24"/>
+          <w:szCs w:val="24"/>
+          <w14:ligatures w14:val="none"/>
+        </w:rPr>
+        <w:t>Q</w:t>
+      </w:r>
+      <w:proofErr w:type="spellEnd"/>
+      <w:r>
+        <w:rPr>
+          <w:rFonts w:asciiTheme="majorHAnsi" w:eastAsia="Times New Roman" w:hAnsiTheme="majorHAnsi" w:cstheme="majorHAnsi"/>
+          <w:kern w:val="0"/>
+          <w:sz w:val="24"/>
+          <w:szCs w:val="24"/>
+          <w14:ligatures w14:val="none"/>
+        </w:rPr>
+        <w:t xml:space="preserve"> ==&gt; P P&lt;==&gt;Q</w:t>
+      </w:r>
+    </w:p>
+    <w:p>
+      <w:pPr>
+        <w:spacing w:before="100" w:beforeAutospacing="1" w:after="100" w:afterAutospacing="1" w:line="240" w:lineRule="auto"/>
+        <w:rPr>
+          <w:rFonts w:asciiTheme="majorHAnsi" w:eastAsia="Times New Roman" w:hAnsiTheme="majorHAnsi" w:cstheme="majorHAnsi"/>
+          <w:kern w:val="0"/>
+          <w:sz w:val="24"/>
+          <w:szCs w:val="24"/>
+          <w14:ligatures w14:val="none"/>
+        </w:rPr>
+      </w:pPr>
+      <w:r>
+        <w:rPr>
+          <w:rFonts w:asciiTheme="majorHAnsi" w:eastAsia="Times New Roman" w:hAnsiTheme="majorHAnsi" w:cstheme="majorHAnsi"/>
+          <w:kern w:val="0"/>
+          <w:sz w:val="24"/>
+          <w:szCs w:val="24"/>
+          <w14:ligatures w14:val="none"/>
+        </w:rPr>
+        <w:t xml:space="preserve">T </w:t>
+      </w:r>
+      <w:proofErr w:type="spellStart"/>
+      <w:r>
+        <w:rPr>
+          <w:rFonts w:asciiTheme="majorHAnsi" w:eastAsia="Times New Roman" w:hAnsiTheme="majorHAnsi" w:cstheme="majorHAnsi"/>
+          <w:kern w:val="0"/>
+          <w:sz w:val="24"/>
+          <w:szCs w:val="24"/>
+          <w14:ligatures w14:val="none"/>
+        </w:rPr>
+        <w:t>T</w:t>
+      </w:r>
+      <w:proofErr w:type="spellEnd"/>
+      <w:r>
+        <w:rPr>
+          <w:rFonts w:asciiTheme="majorHAnsi" w:eastAsia="Times New Roman" w:hAnsiTheme="majorHAnsi" w:cstheme="majorHAnsi"/>
+          <w:kern w:val="0"/>
+          <w:sz w:val="24"/>
+          <w:szCs w:val="24"/>
+          <w14:ligatures w14:val="none"/>
+        </w:rPr>
+        <w:t xml:space="preserve"> T </w:t>
+      </w:r>
+      <w:proofErr w:type="spellStart"/>
+      <w:r>
+        <w:rPr>
+          <w:rFonts w:asciiTheme="majorHAnsi" w:eastAsia="Times New Roman" w:hAnsiTheme="majorHAnsi" w:cstheme="majorHAnsi"/>
+          <w:kern w:val="0"/>
+          <w:sz w:val="24"/>
+          <w:szCs w:val="24"/>
+          <w14:ligatures w14:val="none"/>
+        </w:rPr>
+        <w:t>T</w:t>
+      </w:r>
+      <w:proofErr w:type="spellEnd"/>
+      <w:r>
+        <w:rPr>
+          <w:rFonts w:asciiTheme="majorHAnsi" w:eastAsia="Times New Roman" w:hAnsiTheme="majorHAnsi" w:cstheme="majorHAnsi"/>
+          <w:kern w:val="0"/>
+          <w:sz w:val="24"/>
+          <w:szCs w:val="24"/>
+          <w14:ligatures w14:val="none"/>
+        </w:rPr>
+        <w:t xml:space="preserve"> </w:t>
+      </w:r>
+      <w:proofErr w:type="spellStart"/>
+      <w:r>
+        <w:rPr>
+          <w:rFonts w:asciiTheme="majorHAnsi" w:eastAsia="Times New Roman" w:hAnsiTheme="majorHAnsi" w:cstheme="majorHAnsi"/>
+          <w:kern w:val="0"/>
+          <w:sz w:val="24"/>
+          <w:szCs w:val="24"/>
+          <w14:ligatures w14:val="none"/>
+        </w:rPr>
+        <w:t>T</w:t>
+      </w:r>
+      <w:proofErr w:type="spellEnd"/>
+    </w:p>
+    <w:p>
+      <w:pPr>
+        <w:spacing w:before="100" w:beforeAutospacing="1" w:after="100" w:afterAutospacing="1" w:line="240" w:lineRule="auto"/>
+        <w:rPr>
+          <w:rFonts w:asciiTheme="majorHAnsi" w:eastAsia="Times New Roman" w:hAnsiTheme="majorHAnsi" w:cstheme="majorHAnsi"/>
+          <w:kern w:val="0"/>
+          <w:sz w:val="24"/>
+          <w:szCs w:val="24"/>
+          <w14:ligatures w14:val="none"/>
+        </w:rPr>
+      </w:pPr>
+      <w:r>
+        <w:rPr>
+          <w:rFonts w:asciiTheme="majorHAnsi" w:eastAsia="Times New Roman" w:hAnsiTheme="majorHAnsi" w:cstheme="majorHAnsi"/>
+          <w:kern w:val="0"/>
+          <w:sz w:val="24"/>
+          <w:szCs w:val="24"/>
+          <w14:ligatures w14:val="none"/>
+        </w:rPr>
+        <w:t xml:space="preserve">T F </w:t>
+      </w:r>
+      <w:proofErr w:type="spellStart"/>
+      <w:r>
+        <w:rPr>
+          <w:rFonts w:asciiTheme="majorHAnsi" w:eastAsia="Times New Roman" w:hAnsiTheme="majorHAnsi" w:cstheme="majorHAnsi"/>
+          <w:kern w:val="0"/>
+          <w:sz w:val="24"/>
+          <w:szCs w:val="24"/>
+          <w14:ligatures w14:val="none"/>
+        </w:rPr>
+        <w:t>F</w:t>
+      </w:r>
+      <w:proofErr w:type="spellEnd"/>
+      <w:r>
+        <w:rPr>
+          <w:rFonts w:asciiTheme="majorHAnsi" w:eastAsia="Times New Roman" w:hAnsiTheme="majorHAnsi" w:cstheme="majorHAnsi"/>
+          <w:kern w:val="0"/>
+          <w:sz w:val="24"/>
+          <w:szCs w:val="24"/>
+          <w14:ligatures w14:val="none"/>
+        </w:rPr>
+        <w:t xml:space="preserve"> T F</w:t>
+      </w:r>
+    </w:p>
+    <w:p>
+      <w:pPr>
+        <w:spacing w:before="100" w:beforeAutospacing="1" w:after="100" w:afterAutospacing="1" w:line="240" w:lineRule="auto"/>
+        <w:rPr>
+          <w:rFonts w:asciiTheme="majorHAnsi" w:eastAsia="Times New Roman" w:hAnsiTheme="majorHAnsi" w:cstheme="majorHAnsi"/>
+          <w:kern w:val="0"/>
+          <w:sz w:val="24"/>
+          <w:szCs w:val="24"/>
+          <w14:ligatures w14:val="none"/>
+        </w:rPr>
+      </w:pPr>
+      <w:r>
+        <w:rPr>
+          <w:rFonts w:asciiTheme="majorHAnsi" w:eastAsia="Times New Roman" w:hAnsiTheme="majorHAnsi" w:cstheme="majorHAnsi"/>
+          <w:kern w:val="0"/>
+          <w:sz w:val="24"/>
+          <w:szCs w:val="24"/>
+          <w14:ligatures w14:val="none"/>
+        </w:rPr>
+        <w:t xml:space="preserve">F T </w:t>
+      </w:r>
+      <w:proofErr w:type="spellStart"/>
+      <w:r>
+        <w:rPr>
+          <w:rFonts w:asciiTheme="majorHAnsi" w:eastAsia="Times New Roman" w:hAnsiTheme="majorHAnsi" w:cstheme="majorHAnsi"/>
+          <w:kern w:val="0"/>
+          <w:sz w:val="24"/>
+          <w:szCs w:val="24"/>
+          <w14:ligatures w14:val="none"/>
+        </w:rPr>
+        <w:t>T</w:t>
+      </w:r>
+      <w:proofErr w:type="spellEnd"/>
+      <w:r>
+        <w:rPr>
+          <w:rFonts w:asciiTheme="majorHAnsi" w:eastAsia="Times New Roman" w:hAnsiTheme="majorHAnsi" w:cstheme="majorHAnsi"/>
+          <w:kern w:val="0"/>
+          <w:sz w:val="24"/>
+          <w:szCs w:val="24"/>
+          <w14:ligatures w14:val="none"/>
+        </w:rPr>
+        <w:t xml:space="preserve"> F </w:t>
+      </w:r>
+      <w:proofErr w:type="spellStart"/>
+      <w:r>
+        <w:rPr>
+          <w:rFonts w:asciiTheme="majorHAnsi" w:eastAsia="Times New Roman" w:hAnsiTheme="majorHAnsi" w:cstheme="majorHAnsi"/>
+          <w:kern w:val="0"/>
+          <w:sz w:val="24"/>
+          <w:szCs w:val="24"/>
+          <w14:ligatures w14:val="none"/>
+        </w:rPr>
+        <w:t>F</w:t>
+      </w:r>
+      <w:proofErr w:type="spellEnd"/>
+    </w:p>
+    <w:p>
+      <w:pPr>
+        <w:spacing w:before="100" w:beforeAutospacing="1" w:after="100" w:afterAutospacing="1" w:line="240" w:lineRule="auto"/>
+        <w:rPr>
+          <w:rFonts w:asciiTheme="majorHAnsi" w:eastAsia="Times New Roman" w:hAnsiTheme="majorHAnsi" w:cstheme="majorHAnsi"/>
+          <w:kern w:val="0"/>
+          <w:sz w:val="24"/>
+          <w:szCs w:val="24"/>
+          <w14:ligatures w14:val="none"/>
+        </w:rPr>
+      </w:pPr>
+      <w:r>
+        <w:rPr>
+          <w:rFonts w:asciiTheme="majorHAnsi" w:eastAsia="Times New Roman" w:hAnsiTheme="majorHAnsi" w:cstheme="majorHAnsi"/>
           <w:kern w:val="0"/>
           <w:sz w:val="24"/>
           <w:szCs w:val="24"/>
           <w14:ligatures w14:val="none"/>
         </w:rPr>
         <w:lastRenderedPageBreak/>
-        <w:t>The proof</w:t>
-      </w:r>
-      <w:r>
-        <w:rPr>
-          <w:rFonts w:ascii="Times New Roman" w:eastAsia="Times New Roman" w:hAnsi="Times New Roman" w:cs="Times New Roman"/>
-          <w:kern w:val="0"/>
-          <w:sz w:val="24"/>
-          <w:szCs w:val="24"/>
-          <w14:ligatures w14:val="none"/>
-        </w:rPr>
-        <w:t xml:space="preserve"> is verifying that a proposition is true </w:t>
-      </w:r>
-      <w:r>
-        <w:rPr>
-          <w:rFonts w:ascii="Times New Roman" w:eastAsia="Times New Roman" w:hAnsi="Times New Roman" w:cs="Times New Roman"/>
-          <w:kern w:val="0"/>
-          <w:sz w:val="24"/>
-          <w:szCs w:val="24"/>
-          <w14:ligatures w14:val="none"/>
-        </w:rPr>
-        <w:t>through</w:t>
-      </w:r>
-      <w:r>
-        <w:rPr>
-          <w:rFonts w:ascii="Times New Roman" w:eastAsia="Times New Roman" w:hAnsi="Times New Roman" w:cs="Times New Roman"/>
-          <w:kern w:val="0"/>
-          <w:sz w:val="24"/>
-          <w:szCs w:val="24"/>
-          <w14:ligatures w14:val="none"/>
-        </w:rPr>
-        <w:t xml:space="preserve"> a series of steps called "logical deductions" from a base set of axioms </w:t>
-      </w:r>
-      <w:r>
-        <w:rPr>
-          <w:rFonts w:ascii="Times New Roman" w:eastAsia="Times New Roman" w:hAnsi="Times New Roman" w:cs="Times New Roman"/>
-          <w:kern w:val="0"/>
-          <w:sz w:val="24"/>
-          <w:szCs w:val="24"/>
-          <w14:ligatures w14:val="none"/>
-        </w:rPr>
-        <w:t>(set</w:t>
-      </w:r>
-      <w:r>
-        <w:rPr>
-          <w:rFonts w:ascii="Times New Roman" w:eastAsia="Times New Roman" w:hAnsi="Times New Roman" w:cs="Times New Roman"/>
-          <w:kern w:val="0"/>
-          <w:sz w:val="24"/>
-          <w:szCs w:val="24"/>
-          <w14:ligatures w14:val="none"/>
-        </w:rPr>
-        <w:t xml:space="preserve"> of </w:t>
-      </w:r>
-      <w:r>
-        <w:rPr>
-          <w:rFonts w:ascii="Times New Roman" w:eastAsia="Times New Roman" w:hAnsi="Times New Roman" w:cs="Times New Roman"/>
-          <w:kern w:val="0"/>
-          <w:sz w:val="24"/>
-          <w:szCs w:val="24"/>
-          <w14:ligatures w14:val="none"/>
-        </w:rPr>
-        <w:t>self-evident</w:t>
-      </w:r>
-      <w:r>
-        <w:rPr>
-          <w:rFonts w:ascii="Times New Roman" w:eastAsia="Times New Roman" w:hAnsi="Times New Roman" w:cs="Times New Roman"/>
-          <w:kern w:val="0"/>
-          <w:sz w:val="24"/>
-          <w:szCs w:val="24"/>
-          <w14:ligatures w14:val="none"/>
-        </w:rPr>
-        <w:t xml:space="preserve"> </w:t>
-      </w:r>
-      <w:r>
-        <w:rPr>
-          <w:rFonts w:ascii="Times New Roman" w:eastAsia="Times New Roman" w:hAnsi="Times New Roman" w:cs="Times New Roman"/>
-          <w:kern w:val="0"/>
-          <w:sz w:val="24"/>
-          <w:szCs w:val="24"/>
-          <w14:ligatures w14:val="none"/>
-        </w:rPr>
-        <w:t>truths</w:t>
-      </w:r>
-      <w:r>
-        <w:rPr>
-          <w:rFonts w:ascii="Times New Roman" w:eastAsia="Times New Roman" w:hAnsi="Times New Roman" w:cs="Times New Roman"/>
-          <w:kern w:val="0"/>
-          <w:sz w:val="24"/>
-          <w:szCs w:val="24"/>
-          <w14:ligatures w14:val="none"/>
-        </w:rPr>
-        <w:t>), they are the starting point of logical reasoning. poor axioms (shaky truth) can lead to unreliable mathematical reasoning. (paraphrased from Mathematics for Computer Science, Eric Lehman</w:t>
-      </w:r>
-      <w:r>
-        <w:rPr>
-          <w:rFonts w:ascii="Times New Roman" w:eastAsia="Times New Roman" w:hAnsi="Times New Roman" w:cs="Times New Roman"/>
-          <w:kern w:val="0"/>
-          <w:sz w:val="24"/>
-          <w:szCs w:val="24"/>
-          <w14:ligatures w14:val="none"/>
-        </w:rPr>
-        <w:t>,</w:t>
-      </w:r>
-      <w:r>
-        <w:rPr>
-          <w:rFonts w:ascii="Times New Roman" w:eastAsia="Times New Roman" w:hAnsi="Times New Roman" w:cs="Times New Roman"/>
-          <w:kern w:val="0"/>
-          <w:sz w:val="24"/>
-          <w:szCs w:val="24"/>
-          <w14:ligatures w14:val="none"/>
-        </w:rPr>
-        <w:t xml:space="preserve"> and Tom Leighton) </w:t>
+        <w:t xml:space="preserve">F </w:t>
+      </w:r>
+      <w:proofErr w:type="spellStart"/>
+      <w:r>
+        <w:rPr>
+          <w:rFonts w:asciiTheme="majorHAnsi" w:eastAsia="Times New Roman" w:hAnsiTheme="majorHAnsi" w:cstheme="majorHAnsi"/>
+          <w:kern w:val="0"/>
+          <w:sz w:val="24"/>
+          <w:szCs w:val="24"/>
+          <w14:ligatures w14:val="none"/>
+        </w:rPr>
+        <w:t>F</w:t>
+      </w:r>
+      <w:proofErr w:type="spellEnd"/>
+      <w:r>
+        <w:rPr>
+          <w:rFonts w:asciiTheme="majorHAnsi" w:eastAsia="Times New Roman" w:hAnsiTheme="majorHAnsi" w:cstheme="majorHAnsi"/>
+          <w:kern w:val="0"/>
+          <w:sz w:val="24"/>
+          <w:szCs w:val="24"/>
+          <w14:ligatures w14:val="none"/>
+        </w:rPr>
+        <w:t xml:space="preserve"> F </w:t>
+      </w:r>
+      <w:proofErr w:type="spellStart"/>
+      <w:r>
+        <w:rPr>
+          <w:rFonts w:asciiTheme="majorHAnsi" w:eastAsia="Times New Roman" w:hAnsiTheme="majorHAnsi" w:cstheme="majorHAnsi"/>
+          <w:kern w:val="0"/>
+          <w:sz w:val="24"/>
+          <w:szCs w:val="24"/>
+          <w14:ligatures w14:val="none"/>
+        </w:rPr>
+        <w:t>F</w:t>
+      </w:r>
+      <w:proofErr w:type="spellEnd"/>
+      <w:r>
+        <w:rPr>
+          <w:rFonts w:asciiTheme="majorHAnsi" w:eastAsia="Times New Roman" w:hAnsiTheme="majorHAnsi" w:cstheme="majorHAnsi"/>
+          <w:kern w:val="0"/>
+          <w:sz w:val="24"/>
+          <w:szCs w:val="24"/>
+          <w14:ligatures w14:val="none"/>
+        </w:rPr>
+        <w:t xml:space="preserve"> T</w:t>
       </w:r>
     </w:p>
     <w:p>
       <w:pPr>
         <w:spacing w:before="100" w:beforeAutospacing="1" w:after="100" w:afterAutospacing="1" w:line="240" w:lineRule="auto"/>
         <w:rPr>
-          <w:rFonts w:ascii="Times New Roman" w:eastAsia="Times New Roman" w:hAnsi="Times New Roman" w:cs="Times New Roman"/>
-          <w:kern w:val="0"/>
-          <w:sz w:val="24"/>
-          <w:szCs w:val="24"/>
-          <w14:ligatures w14:val="none"/>
-        </w:rPr>
-      </w:pPr>
-      <w:r>
-        <w:rPr>
-          <w:rFonts w:ascii="Times New Roman" w:eastAsia="Times New Roman" w:hAnsi="Times New Roman" w:cs="Times New Roman"/>
-          <w:kern w:val="0"/>
-          <w:sz w:val="24"/>
-          <w:szCs w:val="24"/>
-          <w14:ligatures w14:val="none"/>
-        </w:rPr>
-        <w:t xml:space="preserve">*** Propositions </w:t>
-      </w:r>
+          <w:rFonts w:asciiTheme="majorHAnsi" w:eastAsia="Times New Roman" w:hAnsiTheme="majorHAnsi" w:cstheme="majorHAnsi"/>
+          <w:kern w:val="0"/>
+          <w:sz w:val="24"/>
+          <w:szCs w:val="24"/>
+          <w14:ligatures w14:val="none"/>
+        </w:rPr>
+      </w:pPr>
     </w:p>
     <w:p>
       <w:pPr>
         <w:spacing w:before="100" w:beforeAutospacing="1" w:after="100" w:afterAutospacing="1" w:line="240" w:lineRule="auto"/>
         <w:rPr>
-          <w:rFonts w:ascii="Times New Roman" w:eastAsia="Times New Roman" w:hAnsi="Times New Roman" w:cs="Times New Roman"/>
-          <w:kern w:val="0"/>
-          <w:sz w:val="24"/>
-          <w:szCs w:val="24"/>
-          <w14:ligatures w14:val="none"/>
-        </w:rPr>
-      </w:pPr>
-      <w:r>
-        <w:rPr>
-          <w:rFonts w:ascii="Times New Roman" w:eastAsia="Times New Roman" w:hAnsi="Times New Roman" w:cs="Times New Roman"/>
-          <w:kern w:val="0"/>
-          <w:sz w:val="24"/>
-          <w:szCs w:val="24"/>
-          <w14:ligatures w14:val="none"/>
-        </w:rPr>
-        <w:t>In our logic system</w:t>
-      </w:r>
-      <w:r>
-        <w:rPr>
-          <w:rFonts w:ascii="Times New Roman" w:eastAsia="Times New Roman" w:hAnsi="Times New Roman" w:cs="Times New Roman"/>
-          <w:kern w:val="0"/>
-          <w:sz w:val="24"/>
-          <w:szCs w:val="24"/>
-          <w14:ligatures w14:val="none"/>
-        </w:rPr>
-        <w:t>,</w:t>
-      </w:r>
-      <w:r>
-        <w:rPr>
-          <w:rFonts w:ascii="Times New Roman" w:eastAsia="Times New Roman" w:hAnsi="Times New Roman" w:cs="Times New Roman"/>
-          <w:kern w:val="0"/>
-          <w:sz w:val="24"/>
-          <w:szCs w:val="24"/>
-          <w14:ligatures w14:val="none"/>
-        </w:rPr>
-        <w:t xml:space="preserve"> </w:t>
-      </w:r>
-      <w:r>
-        <w:rPr>
-          <w:rFonts w:ascii="Times New Roman" w:eastAsia="Times New Roman" w:hAnsi="Times New Roman" w:cs="Times New Roman"/>
-          <w:kern w:val="0"/>
-          <w:sz w:val="24"/>
-          <w:szCs w:val="24"/>
-          <w14:ligatures w14:val="none"/>
-        </w:rPr>
-        <w:t>Propositions</w:t>
-      </w:r>
-      <w:r>
-        <w:rPr>
-          <w:rFonts w:ascii="Times New Roman" w:eastAsia="Times New Roman" w:hAnsi="Times New Roman" w:cs="Times New Roman"/>
-          <w:kern w:val="0"/>
-          <w:sz w:val="24"/>
-          <w:szCs w:val="24"/>
-          <w14:ligatures w14:val="none"/>
-        </w:rPr>
-        <w:t xml:space="preserve"> are binary statements that are true or </w:t>
-      </w:r>
-      <w:r>
-        <w:rPr>
-          <w:rFonts w:ascii="Times New Roman" w:eastAsia="Times New Roman" w:hAnsi="Times New Roman" w:cs="Times New Roman"/>
-          <w:kern w:val="0"/>
-          <w:sz w:val="24"/>
-          <w:szCs w:val="24"/>
-          <w14:ligatures w14:val="none"/>
-        </w:rPr>
-        <w:t>false. however</w:t>
-      </w:r>
-      <w:r>
-        <w:rPr>
-          <w:rFonts w:ascii="Times New Roman" w:eastAsia="Times New Roman" w:hAnsi="Times New Roman" w:cs="Times New Roman"/>
-          <w:kern w:val="0"/>
-          <w:sz w:val="24"/>
-          <w:szCs w:val="24"/>
-          <w14:ligatures w14:val="none"/>
-        </w:rPr>
-        <w:t>,</w:t>
-      </w:r>
-      <w:r>
-        <w:rPr>
-          <w:rFonts w:ascii="Times New Roman" w:eastAsia="Times New Roman" w:hAnsi="Times New Roman" w:cs="Times New Roman"/>
-          <w:kern w:val="0"/>
-          <w:sz w:val="24"/>
-          <w:szCs w:val="24"/>
-          <w14:ligatures w14:val="none"/>
-        </w:rPr>
-        <w:t xml:space="preserve"> in </w:t>
-      </w:r>
-      <w:r>
-        <w:rPr>
-          <w:rFonts w:ascii="Times New Roman" w:eastAsia="Times New Roman" w:hAnsi="Times New Roman" w:cs="Times New Roman"/>
-          <w:kern w:val="0"/>
-          <w:sz w:val="24"/>
-          <w:szCs w:val="24"/>
-          <w14:ligatures w14:val="none"/>
-        </w:rPr>
-        <w:t>another system,</w:t>
-      </w:r>
-      <w:r>
-        <w:rPr>
-          <w:rFonts w:ascii="Times New Roman" w:eastAsia="Times New Roman" w:hAnsi="Times New Roman" w:cs="Times New Roman"/>
-          <w:kern w:val="0"/>
-          <w:sz w:val="24"/>
-          <w:szCs w:val="24"/>
-          <w14:ligatures w14:val="none"/>
-        </w:rPr>
-        <w:t xml:space="preserve"> a </w:t>
-      </w:r>
-      <w:r>
-        <w:rPr>
-          <w:rFonts w:ascii="Times New Roman" w:eastAsia="Times New Roman" w:hAnsi="Times New Roman" w:cs="Times New Roman"/>
-          <w:kern w:val="0"/>
-          <w:sz w:val="24"/>
-          <w:szCs w:val="24"/>
-          <w14:ligatures w14:val="none"/>
-        </w:rPr>
-        <w:t>likelihood</w:t>
-      </w:r>
-      <w:r>
-        <w:rPr>
-          <w:rFonts w:ascii="Times New Roman" w:eastAsia="Times New Roman" w:hAnsi="Times New Roman" w:cs="Times New Roman"/>
-          <w:kern w:val="0"/>
-          <w:sz w:val="24"/>
-          <w:szCs w:val="24"/>
-          <w14:ligatures w14:val="none"/>
-        </w:rPr>
-        <w:t xml:space="preserve"> can be attached to the proposition </w:t>
-      </w:r>
-      <w:r>
-        <w:rPr>
-          <w:rFonts w:ascii="Times New Roman" w:eastAsia="Times New Roman" w:hAnsi="Times New Roman" w:cs="Times New Roman"/>
-          <w:kern w:val="0"/>
-          <w:sz w:val="24"/>
-          <w:szCs w:val="24"/>
-          <w14:ligatures w14:val="none"/>
-        </w:rPr>
-        <w:t>(completely</w:t>
-      </w:r>
-      <w:r>
-        <w:rPr>
-          <w:rFonts w:ascii="Times New Roman" w:eastAsia="Times New Roman" w:hAnsi="Times New Roman" w:cs="Times New Roman"/>
-          <w:kern w:val="0"/>
-          <w:sz w:val="24"/>
-          <w:szCs w:val="24"/>
-          <w14:ligatures w14:val="none"/>
-        </w:rPr>
-        <w:t xml:space="preserve"> true </w:t>
-      </w:r>
-      <w:r>
-        <w:rPr>
-          <w:rFonts w:ascii="Times New Roman" w:eastAsia="Times New Roman" w:hAnsi="Times New Roman" w:cs="Times New Roman"/>
-          <w:kern w:val="0"/>
-          <w:sz w:val="24"/>
-          <w:szCs w:val="24"/>
-          <w14:ligatures w14:val="none"/>
-        </w:rPr>
-        <w:t>or</w:t>
-      </w:r>
-      <w:r>
-        <w:rPr>
-          <w:rFonts w:ascii="Times New Roman" w:eastAsia="Times New Roman" w:hAnsi="Times New Roman" w:cs="Times New Roman"/>
-          <w:kern w:val="0"/>
-          <w:sz w:val="24"/>
-          <w:szCs w:val="24"/>
-          <w14:ligatures w14:val="none"/>
-        </w:rPr>
-        <w:t xml:space="preserve"> completely false). </w:t>
-      </w:r>
-      <w:r>
-        <w:rPr>
-          <w:rFonts w:ascii="Times New Roman" w:eastAsia="Times New Roman" w:hAnsi="Times New Roman" w:cs="Times New Roman"/>
-          <w:kern w:val="0"/>
-          <w:sz w:val="24"/>
-          <w:szCs w:val="24"/>
-          <w14:ligatures w14:val="none"/>
-        </w:rPr>
-        <w:t>A</w:t>
-      </w:r>
-      <w:r>
-        <w:rPr>
-          <w:rFonts w:ascii="Times New Roman" w:eastAsia="Times New Roman" w:hAnsi="Times New Roman" w:cs="Times New Roman"/>
-          <w:kern w:val="0"/>
-          <w:sz w:val="24"/>
-          <w:szCs w:val="24"/>
-          <w14:ligatures w14:val="none"/>
-        </w:rPr>
-        <w:t xml:space="preserve"> </w:t>
-      </w:r>
-      <w:r>
-        <w:rPr>
-          <w:rFonts w:ascii="Times New Roman" w:eastAsia="Times New Roman" w:hAnsi="Times New Roman" w:cs="Times New Roman"/>
-          <w:kern w:val="0"/>
-          <w:sz w:val="24"/>
-          <w:szCs w:val="24"/>
-          <w14:ligatures w14:val="none"/>
-        </w:rPr>
-        <w:t>particular</w:t>
-      </w:r>
-      <w:r>
-        <w:rPr>
-          <w:rFonts w:ascii="Times New Roman" w:eastAsia="Times New Roman" w:hAnsi="Times New Roman" w:cs="Times New Roman"/>
-          <w:kern w:val="0"/>
-          <w:sz w:val="24"/>
-          <w:szCs w:val="24"/>
-          <w14:ligatures w14:val="none"/>
-        </w:rPr>
-        <w:t xml:space="preserve"> case of </w:t>
-      </w:r>
-      <w:r>
-        <w:rPr>
-          <w:rFonts w:ascii="Times New Roman" w:eastAsia="Times New Roman" w:hAnsi="Times New Roman" w:cs="Times New Roman"/>
-          <w:kern w:val="0"/>
-          <w:sz w:val="24"/>
-          <w:szCs w:val="24"/>
-          <w14:ligatures w14:val="none"/>
-        </w:rPr>
-        <w:t>proposition</w:t>
-      </w:r>
-      <w:r>
-        <w:rPr>
-          <w:rFonts w:ascii="Times New Roman" w:eastAsia="Times New Roman" w:hAnsi="Times New Roman" w:cs="Times New Roman"/>
-          <w:kern w:val="0"/>
-          <w:sz w:val="24"/>
-          <w:szCs w:val="24"/>
-          <w14:ligatures w14:val="none"/>
-        </w:rPr>
-        <w:t xml:space="preserve"> </w:t>
-      </w:r>
-      <w:r>
-        <w:rPr>
-          <w:rFonts w:ascii="Times New Roman" w:eastAsia="Times New Roman" w:hAnsi="Times New Roman" w:cs="Times New Roman"/>
-          <w:kern w:val="0"/>
-          <w:sz w:val="24"/>
-          <w:szCs w:val="24"/>
-          <w14:ligatures w14:val="none"/>
-        </w:rPr>
-        <w:t>is</w:t>
-      </w:r>
-      <w:r>
-        <w:rPr>
-          <w:rFonts w:ascii="Times New Roman" w:eastAsia="Times New Roman" w:hAnsi="Times New Roman" w:cs="Times New Roman"/>
-          <w:kern w:val="0"/>
-          <w:sz w:val="24"/>
-          <w:szCs w:val="24"/>
-          <w14:ligatures w14:val="none"/>
-        </w:rPr>
-        <w:t xml:space="preserve"> called </w:t>
-      </w:r>
-      <w:r>
-        <w:rPr>
-          <w:rFonts w:ascii="Times New Roman" w:eastAsia="Times New Roman" w:hAnsi="Times New Roman" w:cs="Times New Roman"/>
-          <w:kern w:val="0"/>
-          <w:sz w:val="24"/>
-          <w:szCs w:val="24"/>
-          <w14:ligatures w14:val="none"/>
-        </w:rPr>
-        <w:t xml:space="preserve">a </w:t>
-      </w:r>
-      <w:r>
-        <w:rPr>
-          <w:rFonts w:ascii="Times New Roman" w:eastAsia="Times New Roman" w:hAnsi="Times New Roman" w:cs="Times New Roman"/>
-          <w:kern w:val="0"/>
-          <w:sz w:val="24"/>
-          <w:szCs w:val="24"/>
-          <w14:ligatures w14:val="none"/>
-        </w:rPr>
-        <w:t xml:space="preserve">predicate whose truth depends on the value </w:t>
-      </w:r>
-      <w:r>
-        <w:rPr>
-          <w:rFonts w:ascii="Times New Roman" w:eastAsia="Times New Roman" w:hAnsi="Times New Roman" w:cs="Times New Roman"/>
-          <w:kern w:val="0"/>
-          <w:sz w:val="24"/>
-          <w:szCs w:val="24"/>
-          <w14:ligatures w14:val="none"/>
-        </w:rPr>
-        <w:t>of</w:t>
-      </w:r>
-      <w:r>
-        <w:rPr>
-          <w:rFonts w:ascii="Times New Roman" w:eastAsia="Times New Roman" w:hAnsi="Times New Roman" w:cs="Times New Roman"/>
-          <w:kern w:val="0"/>
-          <w:sz w:val="24"/>
-          <w:szCs w:val="24"/>
-          <w14:ligatures w14:val="none"/>
-        </w:rPr>
-        <w:t xml:space="preserve"> one or more </w:t>
-      </w:r>
-      <w:r>
-        <w:rPr>
-          <w:rFonts w:ascii="Times New Roman" w:eastAsia="Times New Roman" w:hAnsi="Times New Roman" w:cs="Times New Roman"/>
-          <w:kern w:val="0"/>
-          <w:sz w:val="24"/>
-          <w:szCs w:val="24"/>
-          <w14:ligatures w14:val="none"/>
-        </w:rPr>
-        <w:t>variables</w:t>
-      </w:r>
-      <w:r>
-        <w:rPr>
-          <w:rFonts w:ascii="Times New Roman" w:eastAsia="Times New Roman" w:hAnsi="Times New Roman" w:cs="Times New Roman"/>
-          <w:kern w:val="0"/>
-          <w:sz w:val="24"/>
-          <w:szCs w:val="24"/>
-          <w14:ligatures w14:val="none"/>
-        </w:rPr>
-        <w:t xml:space="preserve">. </w:t>
+          <w:rFonts w:asciiTheme="majorHAnsi" w:eastAsia="Times New Roman" w:hAnsiTheme="majorHAnsi" w:cstheme="majorHAnsi"/>
+          <w:kern w:val="0"/>
+          <w:sz w:val="24"/>
+          <w:szCs w:val="24"/>
+          <w14:ligatures w14:val="none"/>
+        </w:rPr>
+      </w:pPr>
+      <w:r>
+        <w:rPr>
+          <w:rFonts w:asciiTheme="majorHAnsi" w:eastAsia="Times New Roman" w:hAnsiTheme="majorHAnsi" w:cstheme="majorHAnsi"/>
+          <w:kern w:val="0"/>
+          <w:sz w:val="24"/>
+          <w:szCs w:val="24"/>
+          <w14:ligatures w14:val="none"/>
+        </w:rPr>
+        <w:t xml:space="preserve">** Axioms </w:t>
       </w:r>
     </w:p>
     <w:p>
       <w:pPr>
         <w:spacing w:before="100" w:beforeAutospacing="1" w:after="100" w:afterAutospacing="1" w:line="240" w:lineRule="auto"/>
         <w:rPr>
-          <w:rFonts w:ascii="Times New Roman" w:eastAsia="Times New Roman" w:hAnsi="Times New Roman" w:cs="Times New Roman"/>
-          <w:kern w:val="0"/>
-          <w:sz w:val="24"/>
-          <w:szCs w:val="24"/>
-          <w14:ligatures w14:val="none"/>
-        </w:rPr>
-      </w:pPr>
-      <w:r>
-        <w:rPr>
-          <w:rFonts w:ascii="Times New Roman" w:eastAsia="Times New Roman" w:hAnsi="Times New Roman" w:cs="Times New Roman"/>
-          <w:kern w:val="0"/>
-          <w:sz w:val="24"/>
-          <w:szCs w:val="24"/>
-          <w14:ligatures w14:val="none"/>
-        </w:rPr>
-        <w:t xml:space="preserve">implications (==&gt;) </w:t>
-      </w:r>
-      <w:r>
-        <w:rPr>
-          <w:rFonts w:ascii="Times New Roman" w:eastAsia="Times New Roman" w:hAnsi="Times New Roman" w:cs="Times New Roman"/>
-          <w:kern w:val="0"/>
-          <w:sz w:val="24"/>
-          <w:szCs w:val="24"/>
-          <w14:ligatures w14:val="none"/>
-        </w:rPr>
-        <w:t>have</w:t>
-      </w:r>
-      <w:r>
-        <w:rPr>
-          <w:rFonts w:ascii="Times New Roman" w:eastAsia="Times New Roman" w:hAnsi="Times New Roman" w:cs="Times New Roman"/>
-          <w:kern w:val="0"/>
-          <w:sz w:val="24"/>
-          <w:szCs w:val="24"/>
-          <w14:ligatures w14:val="none"/>
-        </w:rPr>
-        <w:t xml:space="preserve"> the following truth tables </w:t>
-      </w:r>
-    </w:p>
-    <w:p>
-      <w:pPr>
-        <w:spacing w:before="100" w:beforeAutospacing="1" w:after="100" w:afterAutospacing="1" w:line="240" w:lineRule="auto"/>
-        <w:rPr>
-          <w:rFonts w:ascii="Times New Roman" w:eastAsia="Times New Roman" w:hAnsi="Times New Roman" w:cs="Times New Roman"/>
-          <w:kern w:val="0"/>
-          <w:sz w:val="24"/>
-          <w:szCs w:val="24"/>
-          <w14:ligatures w14:val="none"/>
-        </w:rPr>
-      </w:pPr>
-      <w:r>
-        <w:rPr>
-          <w:rFonts w:ascii="Times New Roman" w:eastAsia="Times New Roman" w:hAnsi="Times New Roman" w:cs="Times New Roman"/>
-          <w:kern w:val="0"/>
-          <w:sz w:val="24"/>
-          <w:szCs w:val="24"/>
-          <w14:ligatures w14:val="none"/>
-        </w:rPr>
-        <w:t>P Q P ==&gt; Q</w:t>
-      </w:r>
-    </w:p>
-    <w:p>
-      <w:pPr>
-        <w:spacing w:before="100" w:beforeAutospacing="1" w:after="100" w:afterAutospacing="1" w:line="240" w:lineRule="auto"/>
-        <w:rPr>
-          <w:rFonts w:ascii="Times New Roman" w:eastAsia="Times New Roman" w:hAnsi="Times New Roman" w:cs="Times New Roman"/>
-          <w:kern w:val="0"/>
-          <w:sz w:val="24"/>
-          <w:szCs w:val="24"/>
-          <w14:ligatures w14:val="none"/>
-        </w:rPr>
-      </w:pPr>
-      <w:r>
-        <w:rPr>
-          <w:rFonts w:ascii="Times New Roman" w:eastAsia="Times New Roman" w:hAnsi="Times New Roman" w:cs="Times New Roman"/>
-          <w:kern w:val="0"/>
-          <w:sz w:val="24"/>
-          <w:szCs w:val="24"/>
-          <w14:ligatures w14:val="none"/>
-        </w:rPr>
-        <w:t xml:space="preserve">T </w:t>
-      </w:r>
-      <w:proofErr w:type="spellStart"/>
-      <w:r>
-        <w:rPr>
-          <w:rFonts w:ascii="Times New Roman" w:eastAsia="Times New Roman" w:hAnsi="Times New Roman" w:cs="Times New Roman"/>
-          <w:kern w:val="0"/>
-          <w:sz w:val="24"/>
-          <w:szCs w:val="24"/>
-          <w14:ligatures w14:val="none"/>
-        </w:rPr>
-        <w:t>T</w:t>
-      </w:r>
-      <w:proofErr w:type="spellEnd"/>
-      <w:r>
-        <w:rPr>
-          <w:rFonts w:ascii="Times New Roman" w:eastAsia="Times New Roman" w:hAnsi="Times New Roman" w:cs="Times New Roman"/>
-          <w:kern w:val="0"/>
-          <w:sz w:val="24"/>
-          <w:szCs w:val="24"/>
-          <w14:ligatures w14:val="none"/>
-        </w:rPr>
-        <w:t xml:space="preserve"> </w:t>
-      </w:r>
-      <w:proofErr w:type="spellStart"/>
-      <w:r>
-        <w:rPr>
-          <w:rFonts w:ascii="Times New Roman" w:eastAsia="Times New Roman" w:hAnsi="Times New Roman" w:cs="Times New Roman"/>
-          <w:kern w:val="0"/>
-          <w:sz w:val="24"/>
-          <w:szCs w:val="24"/>
-          <w14:ligatures w14:val="none"/>
-        </w:rPr>
-        <w:t>T</w:t>
-      </w:r>
-      <w:proofErr w:type="spellEnd"/>
-    </w:p>
-    <w:p>
-      <w:pPr>
-        <w:spacing w:before="100" w:beforeAutospacing="1" w:after="100" w:afterAutospacing="1" w:line="240" w:lineRule="auto"/>
-        <w:rPr>
-          <w:rFonts w:ascii="Times New Roman" w:eastAsia="Times New Roman" w:hAnsi="Times New Roman" w:cs="Times New Roman"/>
-          <w:kern w:val="0"/>
-          <w:sz w:val="24"/>
-          <w:szCs w:val="24"/>
-          <w14:ligatures w14:val="none"/>
-        </w:rPr>
-      </w:pPr>
-      <w:r>
-        <w:rPr>
-          <w:rFonts w:ascii="Times New Roman" w:eastAsia="Times New Roman" w:hAnsi="Times New Roman" w:cs="Times New Roman"/>
-          <w:kern w:val="0"/>
-          <w:sz w:val="24"/>
-          <w:szCs w:val="24"/>
-          <w14:ligatures w14:val="none"/>
-        </w:rPr>
-        <w:t xml:space="preserve">T F </w:t>
-      </w:r>
-      <w:proofErr w:type="spellStart"/>
-      <w:r>
-        <w:rPr>
-          <w:rFonts w:ascii="Times New Roman" w:eastAsia="Times New Roman" w:hAnsi="Times New Roman" w:cs="Times New Roman"/>
-          <w:kern w:val="0"/>
-          <w:sz w:val="24"/>
-          <w:szCs w:val="24"/>
-          <w14:ligatures w14:val="none"/>
-        </w:rPr>
-        <w:t>F</w:t>
-      </w:r>
-      <w:proofErr w:type="spellEnd"/>
-    </w:p>
-    <w:p>
-      <w:pPr>
-        <w:spacing w:before="100" w:beforeAutospacing="1" w:after="100" w:afterAutospacing="1" w:line="240" w:lineRule="auto"/>
-        <w:rPr>
-          <w:rFonts w:ascii="Times New Roman" w:eastAsia="Times New Roman" w:hAnsi="Times New Roman" w:cs="Times New Roman"/>
-          <w:kern w:val="0"/>
-          <w:sz w:val="24"/>
-          <w:szCs w:val="24"/>
-          <w14:ligatures w14:val="none"/>
-        </w:rPr>
-      </w:pPr>
-      <w:r>
-        <w:rPr>
-          <w:rFonts w:ascii="Times New Roman" w:eastAsia="Times New Roman" w:hAnsi="Times New Roman" w:cs="Times New Roman"/>
-          <w:kern w:val="0"/>
-          <w:sz w:val="24"/>
-          <w:szCs w:val="24"/>
-          <w14:ligatures w14:val="none"/>
-        </w:rPr>
-        <w:t xml:space="preserve">F T </w:t>
-      </w:r>
-      <w:proofErr w:type="spellStart"/>
-      <w:r>
-        <w:rPr>
-          <w:rFonts w:ascii="Times New Roman" w:eastAsia="Times New Roman" w:hAnsi="Times New Roman" w:cs="Times New Roman"/>
-          <w:kern w:val="0"/>
-          <w:sz w:val="24"/>
-          <w:szCs w:val="24"/>
-          <w14:ligatures w14:val="none"/>
-        </w:rPr>
-        <w:t>T</w:t>
-      </w:r>
-      <w:proofErr w:type="spellEnd"/>
-      <w:r>
-        <w:rPr>
-          <w:rFonts w:ascii="Times New Roman" w:eastAsia="Times New Roman" w:hAnsi="Times New Roman" w:cs="Times New Roman"/>
-          <w:kern w:val="0"/>
-          <w:sz w:val="24"/>
-          <w:szCs w:val="24"/>
-          <w14:ligatures w14:val="none"/>
-        </w:rPr>
-        <w:t xml:space="preserve"> </w:t>
-      </w:r>
-      <w:r>
-        <w:rPr>
-          <w:rFonts w:ascii="Times New Roman" w:eastAsia="Times New Roman" w:hAnsi="Times New Roman" w:cs="Times New Roman"/>
-          <w:kern w:val="0"/>
-          <w:sz w:val="24"/>
-          <w:szCs w:val="24"/>
-          <w14:ligatures w14:val="none"/>
-        </w:rPr>
-        <w:t>(accepted</w:t>
-      </w:r>
-      <w:r>
-        <w:rPr>
-          <w:rFonts w:ascii="Times New Roman" w:eastAsia="Times New Roman" w:hAnsi="Times New Roman" w:cs="Times New Roman"/>
-          <w:kern w:val="0"/>
-          <w:sz w:val="24"/>
-          <w:szCs w:val="24"/>
-          <w14:ligatures w14:val="none"/>
-        </w:rPr>
-        <w:t xml:space="preserve"> mathematical convention)</w:t>
-      </w:r>
-    </w:p>
-    <w:p>
-      <w:pPr>
-        <w:spacing w:before="100" w:beforeAutospacing="1" w:after="100" w:afterAutospacing="1" w:line="240" w:lineRule="auto"/>
-        <w:rPr>
-          <w:rFonts w:ascii="Times New Roman" w:eastAsia="Times New Roman" w:hAnsi="Times New Roman" w:cs="Times New Roman"/>
-          <w:kern w:val="0"/>
-          <w:sz w:val="24"/>
-          <w:szCs w:val="24"/>
-          <w14:ligatures w14:val="none"/>
-        </w:rPr>
-      </w:pPr>
-      <w:r>
-        <w:rPr>
-          <w:rFonts w:ascii="Times New Roman" w:eastAsia="Times New Roman" w:hAnsi="Times New Roman" w:cs="Times New Roman"/>
-          <w:kern w:val="0"/>
-          <w:sz w:val="24"/>
-          <w:szCs w:val="24"/>
-          <w14:ligatures w14:val="none"/>
-        </w:rPr>
-        <w:t xml:space="preserve">T </w:t>
-      </w:r>
-      <w:proofErr w:type="spellStart"/>
-      <w:r>
-        <w:rPr>
-          <w:rFonts w:ascii="Times New Roman" w:eastAsia="Times New Roman" w:hAnsi="Times New Roman" w:cs="Times New Roman"/>
-          <w:kern w:val="0"/>
-          <w:sz w:val="24"/>
-          <w:szCs w:val="24"/>
-          <w14:ligatures w14:val="none"/>
-        </w:rPr>
-        <w:t>T</w:t>
-      </w:r>
-      <w:proofErr w:type="spellEnd"/>
-      <w:r>
-        <w:rPr>
-          <w:rFonts w:ascii="Times New Roman" w:eastAsia="Times New Roman" w:hAnsi="Times New Roman" w:cs="Times New Roman"/>
-          <w:kern w:val="0"/>
-          <w:sz w:val="24"/>
-          <w:szCs w:val="24"/>
-          <w14:ligatures w14:val="none"/>
-        </w:rPr>
-        <w:t xml:space="preserve"> </w:t>
-      </w:r>
-      <w:proofErr w:type="spellStart"/>
-      <w:r>
-        <w:rPr>
-          <w:rFonts w:ascii="Times New Roman" w:eastAsia="Times New Roman" w:hAnsi="Times New Roman" w:cs="Times New Roman"/>
-          <w:kern w:val="0"/>
-          <w:sz w:val="24"/>
-          <w:szCs w:val="24"/>
-          <w14:ligatures w14:val="none"/>
-        </w:rPr>
-        <w:t>T</w:t>
-      </w:r>
-      <w:proofErr w:type="spellEnd"/>
-    </w:p>
-    <w:p>
-      <w:pPr>
-        <w:spacing w:before="100" w:beforeAutospacing="1" w:after="100" w:afterAutospacing="1" w:line="240" w:lineRule="auto"/>
-        <w:rPr>
-          <w:rFonts w:ascii="Times New Roman" w:eastAsia="Times New Roman" w:hAnsi="Times New Roman" w:cs="Times New Roman"/>
-          <w:kern w:val="0"/>
-          <w:sz w:val="24"/>
-          <w:szCs w:val="24"/>
-          <w14:ligatures w14:val="none"/>
-        </w:rPr>
-      </w:pPr>
-      <w:r>
-        <w:rPr>
-          <w:rFonts w:ascii="Times New Roman" w:eastAsia="Times New Roman" w:hAnsi="Times New Roman" w:cs="Times New Roman"/>
-          <w:kern w:val="0"/>
-          <w:sz w:val="24"/>
-          <w:szCs w:val="24"/>
-          <w14:ligatures w14:val="none"/>
-        </w:rPr>
-        <w:t>for if and only ( &lt;==&gt;)</w:t>
-      </w:r>
-    </w:p>
-    <w:p>
-      <w:pPr>
-        <w:spacing w:before="100" w:beforeAutospacing="1" w:after="100" w:afterAutospacing="1" w:line="240" w:lineRule="auto"/>
-        <w:rPr>
-          <w:rFonts w:ascii="Times New Roman" w:eastAsia="Times New Roman" w:hAnsi="Times New Roman" w:cs="Times New Roman"/>
-          <w:kern w:val="0"/>
-          <w:sz w:val="24"/>
-          <w:szCs w:val="24"/>
-          <w14:ligatures w14:val="none"/>
-        </w:rPr>
-      </w:pPr>
-      <w:r>
-        <w:rPr>
-          <w:rFonts w:ascii="Times New Roman" w:eastAsia="Times New Roman" w:hAnsi="Times New Roman" w:cs="Times New Roman"/>
-          <w:kern w:val="0"/>
-          <w:sz w:val="24"/>
-          <w:szCs w:val="24"/>
-          <w14:ligatures w14:val="none"/>
-        </w:rPr>
-        <w:t xml:space="preserve">P Q P==&gt;Q </w:t>
-      </w:r>
-      <w:proofErr w:type="spellStart"/>
-      <w:r>
-        <w:rPr>
-          <w:rFonts w:ascii="Times New Roman" w:eastAsia="Times New Roman" w:hAnsi="Times New Roman" w:cs="Times New Roman"/>
-          <w:kern w:val="0"/>
-          <w:sz w:val="24"/>
-          <w:szCs w:val="24"/>
-          <w14:ligatures w14:val="none"/>
-        </w:rPr>
-        <w:t>Q</w:t>
-      </w:r>
-      <w:proofErr w:type="spellEnd"/>
-      <w:r>
-        <w:rPr>
-          <w:rFonts w:ascii="Times New Roman" w:eastAsia="Times New Roman" w:hAnsi="Times New Roman" w:cs="Times New Roman"/>
-          <w:kern w:val="0"/>
-          <w:sz w:val="24"/>
-          <w:szCs w:val="24"/>
-          <w14:ligatures w14:val="none"/>
-        </w:rPr>
-        <w:t xml:space="preserve"> ==&gt; P P&lt;==&gt;Q</w:t>
-      </w:r>
-    </w:p>
-    <w:p>
-      <w:pPr>
-        <w:spacing w:before="100" w:beforeAutospacing="1" w:after="100" w:afterAutospacing="1" w:line="240" w:lineRule="auto"/>
-        <w:rPr>
-          <w:rFonts w:ascii="Times New Roman" w:eastAsia="Times New Roman" w:hAnsi="Times New Roman" w:cs="Times New Roman"/>
-          <w:kern w:val="0"/>
-          <w:sz w:val="24"/>
-          <w:szCs w:val="24"/>
-          <w14:ligatures w14:val="none"/>
-        </w:rPr>
-      </w:pPr>
-      <w:r>
-        <w:rPr>
-          <w:rFonts w:ascii="Times New Roman" w:eastAsia="Times New Roman" w:hAnsi="Times New Roman" w:cs="Times New Roman"/>
-          <w:kern w:val="0"/>
-          <w:sz w:val="24"/>
-          <w:szCs w:val="24"/>
-          <w14:ligatures w14:val="none"/>
-        </w:rPr>
-        <w:t xml:space="preserve">T </w:t>
-      </w:r>
-      <w:proofErr w:type="spellStart"/>
-      <w:r>
-        <w:rPr>
-          <w:rFonts w:ascii="Times New Roman" w:eastAsia="Times New Roman" w:hAnsi="Times New Roman" w:cs="Times New Roman"/>
-          <w:kern w:val="0"/>
-          <w:sz w:val="24"/>
-          <w:szCs w:val="24"/>
-          <w14:ligatures w14:val="none"/>
-        </w:rPr>
-        <w:t>T</w:t>
-      </w:r>
-      <w:proofErr w:type="spellEnd"/>
-      <w:r>
-        <w:rPr>
-          <w:rFonts w:ascii="Times New Roman" w:eastAsia="Times New Roman" w:hAnsi="Times New Roman" w:cs="Times New Roman"/>
-          <w:kern w:val="0"/>
-          <w:sz w:val="24"/>
-          <w:szCs w:val="24"/>
-          <w14:ligatures w14:val="none"/>
-        </w:rPr>
-        <w:t xml:space="preserve"> T </w:t>
-      </w:r>
-      <w:proofErr w:type="spellStart"/>
-      <w:r>
-        <w:rPr>
-          <w:rFonts w:ascii="Times New Roman" w:eastAsia="Times New Roman" w:hAnsi="Times New Roman" w:cs="Times New Roman"/>
-          <w:kern w:val="0"/>
-          <w:sz w:val="24"/>
-          <w:szCs w:val="24"/>
-          <w14:ligatures w14:val="none"/>
-        </w:rPr>
-        <w:t>T</w:t>
-      </w:r>
-      <w:proofErr w:type="spellEnd"/>
-      <w:r>
-        <w:rPr>
-          <w:rFonts w:ascii="Times New Roman" w:eastAsia="Times New Roman" w:hAnsi="Times New Roman" w:cs="Times New Roman"/>
-          <w:kern w:val="0"/>
-          <w:sz w:val="24"/>
-          <w:szCs w:val="24"/>
-          <w14:ligatures w14:val="none"/>
-        </w:rPr>
-        <w:t xml:space="preserve"> </w:t>
-      </w:r>
-      <w:proofErr w:type="spellStart"/>
-      <w:r>
-        <w:rPr>
-          <w:rFonts w:ascii="Times New Roman" w:eastAsia="Times New Roman" w:hAnsi="Times New Roman" w:cs="Times New Roman"/>
-          <w:kern w:val="0"/>
-          <w:sz w:val="24"/>
-          <w:szCs w:val="24"/>
-          <w14:ligatures w14:val="none"/>
-        </w:rPr>
-        <w:t>T</w:t>
-      </w:r>
-      <w:proofErr w:type="spellEnd"/>
-    </w:p>
-    <w:p>
-      <w:pPr>
-        <w:spacing w:before="100" w:beforeAutospacing="1" w:after="100" w:afterAutospacing="1" w:line="240" w:lineRule="auto"/>
-        <w:rPr>
-          <w:rFonts w:ascii="Times New Roman" w:eastAsia="Times New Roman" w:hAnsi="Times New Roman" w:cs="Times New Roman"/>
-          <w:kern w:val="0"/>
-          <w:sz w:val="24"/>
-          <w:szCs w:val="24"/>
-          <w14:ligatures w14:val="none"/>
-        </w:rPr>
-      </w:pPr>
-      <w:r>
-        <w:rPr>
-          <w:rFonts w:ascii="Times New Roman" w:eastAsia="Times New Roman" w:hAnsi="Times New Roman" w:cs="Times New Roman"/>
-          <w:kern w:val="0"/>
-          <w:sz w:val="24"/>
-          <w:szCs w:val="24"/>
-          <w14:ligatures w14:val="none"/>
-        </w:rPr>
-        <w:t xml:space="preserve">T F </w:t>
-      </w:r>
-      <w:proofErr w:type="spellStart"/>
-      <w:r>
-        <w:rPr>
-          <w:rFonts w:ascii="Times New Roman" w:eastAsia="Times New Roman" w:hAnsi="Times New Roman" w:cs="Times New Roman"/>
-          <w:kern w:val="0"/>
-          <w:sz w:val="24"/>
-          <w:szCs w:val="24"/>
-          <w14:ligatures w14:val="none"/>
-        </w:rPr>
-        <w:t>F</w:t>
-      </w:r>
-      <w:proofErr w:type="spellEnd"/>
-      <w:r>
-        <w:rPr>
-          <w:rFonts w:ascii="Times New Roman" w:eastAsia="Times New Roman" w:hAnsi="Times New Roman" w:cs="Times New Roman"/>
-          <w:kern w:val="0"/>
-          <w:sz w:val="24"/>
-          <w:szCs w:val="24"/>
-          <w14:ligatures w14:val="none"/>
-        </w:rPr>
-        <w:t xml:space="preserve"> T F</w:t>
-      </w:r>
-    </w:p>
-    <w:p>
-      <w:pPr>
-        <w:spacing w:before="100" w:beforeAutospacing="1" w:after="100" w:afterAutospacing="1" w:line="240" w:lineRule="auto"/>
-        <w:rPr>
-          <w:rFonts w:ascii="Times New Roman" w:eastAsia="Times New Roman" w:hAnsi="Times New Roman" w:cs="Times New Roman"/>
-          <w:kern w:val="0"/>
-          <w:sz w:val="24"/>
-          <w:szCs w:val="24"/>
-          <w14:ligatures w14:val="none"/>
-        </w:rPr>
-      </w:pPr>
-      <w:r>
-        <w:rPr>
-          <w:rFonts w:ascii="Times New Roman" w:eastAsia="Times New Roman" w:hAnsi="Times New Roman" w:cs="Times New Roman"/>
-          <w:kern w:val="0"/>
-          <w:sz w:val="24"/>
-          <w:szCs w:val="24"/>
-          <w14:ligatures w14:val="none"/>
-        </w:rPr>
-        <w:t xml:space="preserve">F T </w:t>
-      </w:r>
-      <w:proofErr w:type="spellStart"/>
-      <w:r>
-        <w:rPr>
-          <w:rFonts w:ascii="Times New Roman" w:eastAsia="Times New Roman" w:hAnsi="Times New Roman" w:cs="Times New Roman"/>
-          <w:kern w:val="0"/>
-          <w:sz w:val="24"/>
-          <w:szCs w:val="24"/>
-          <w14:ligatures w14:val="none"/>
-        </w:rPr>
-        <w:t>T</w:t>
-      </w:r>
-      <w:proofErr w:type="spellEnd"/>
-      <w:r>
-        <w:rPr>
-          <w:rFonts w:ascii="Times New Roman" w:eastAsia="Times New Roman" w:hAnsi="Times New Roman" w:cs="Times New Roman"/>
-          <w:kern w:val="0"/>
-          <w:sz w:val="24"/>
-          <w:szCs w:val="24"/>
-          <w14:ligatures w14:val="none"/>
-        </w:rPr>
-        <w:t xml:space="preserve"> F </w:t>
-      </w:r>
-      <w:proofErr w:type="spellStart"/>
-      <w:r>
-        <w:rPr>
-          <w:rFonts w:ascii="Times New Roman" w:eastAsia="Times New Roman" w:hAnsi="Times New Roman" w:cs="Times New Roman"/>
-          <w:kern w:val="0"/>
-          <w:sz w:val="24"/>
-          <w:szCs w:val="24"/>
-          <w14:ligatures w14:val="none"/>
-        </w:rPr>
-        <w:t>F</w:t>
-      </w:r>
-      <w:proofErr w:type="spellEnd"/>
-    </w:p>
-    <w:p>
-      <w:pPr>
-        <w:spacing w:before="100" w:beforeAutospacing="1" w:after="100" w:afterAutospacing="1" w:line="240" w:lineRule="auto"/>
-        <w:rPr>
-          <w:rFonts w:ascii="Times New Roman" w:eastAsia="Times New Roman" w:hAnsi="Times New Roman" w:cs="Times New Roman"/>
-          <w:kern w:val="0"/>
-          <w:sz w:val="24"/>
-          <w:szCs w:val="24"/>
-          <w14:ligatures w14:val="none"/>
-        </w:rPr>
-      </w:pPr>
-      <w:r>
-        <w:rPr>
-          <w:rFonts w:ascii="Times New Roman" w:eastAsia="Times New Roman" w:hAnsi="Times New Roman" w:cs="Times New Roman"/>
-          <w:kern w:val="0"/>
-          <w:sz w:val="24"/>
-          <w:szCs w:val="24"/>
-          <w14:ligatures w14:val="none"/>
-        </w:rPr>
-        <w:t xml:space="preserve">F </w:t>
-      </w:r>
-      <w:proofErr w:type="spellStart"/>
-      <w:r>
-        <w:rPr>
-          <w:rFonts w:ascii="Times New Roman" w:eastAsia="Times New Roman" w:hAnsi="Times New Roman" w:cs="Times New Roman"/>
-          <w:kern w:val="0"/>
-          <w:sz w:val="24"/>
-          <w:szCs w:val="24"/>
-          <w14:ligatures w14:val="none"/>
-        </w:rPr>
-        <w:t>F</w:t>
-      </w:r>
-      <w:proofErr w:type="spellEnd"/>
-      <w:r>
-        <w:rPr>
-          <w:rFonts w:ascii="Times New Roman" w:eastAsia="Times New Roman" w:hAnsi="Times New Roman" w:cs="Times New Roman"/>
-          <w:kern w:val="0"/>
-          <w:sz w:val="24"/>
-          <w:szCs w:val="24"/>
-          <w14:ligatures w14:val="none"/>
-        </w:rPr>
-        <w:t xml:space="preserve"> F </w:t>
-      </w:r>
-      <w:proofErr w:type="spellStart"/>
-      <w:r>
-        <w:rPr>
-          <w:rFonts w:ascii="Times New Roman" w:eastAsia="Times New Roman" w:hAnsi="Times New Roman" w:cs="Times New Roman"/>
-          <w:kern w:val="0"/>
-          <w:sz w:val="24"/>
-          <w:szCs w:val="24"/>
-          <w14:ligatures w14:val="none"/>
-        </w:rPr>
-        <w:t>F</w:t>
-      </w:r>
-      <w:proofErr w:type="spellEnd"/>
-      <w:r>
-        <w:rPr>
-          <w:rFonts w:ascii="Times New Roman" w:eastAsia="Times New Roman" w:hAnsi="Times New Roman" w:cs="Times New Roman"/>
-          <w:kern w:val="0"/>
-          <w:sz w:val="24"/>
-          <w:szCs w:val="24"/>
-          <w14:ligatures w14:val="none"/>
-        </w:rPr>
-        <w:t xml:space="preserve"> T</w:t>
-      </w:r>
-    </w:p>
-    <w:p>
-      <w:pPr>
-        <w:spacing w:before="100" w:beforeAutospacing="1" w:after="100" w:afterAutospacing="1" w:line="240" w:lineRule="auto"/>
-        <w:rPr>
-          <w:rFonts w:ascii="Times New Roman" w:eastAsia="Times New Roman" w:hAnsi="Times New Roman" w:cs="Times New Roman"/>
-          <w:kern w:val="0"/>
-          <w:sz w:val="24"/>
-          <w:szCs w:val="24"/>
-          <w14:ligatures w14:val="none"/>
-        </w:rPr>
-      </w:pPr>
-    </w:p>
-    <w:p>
-      <w:pPr>
-        <w:spacing w:before="100" w:beforeAutospacing="1" w:after="100" w:afterAutospacing="1" w:line="240" w:lineRule="auto"/>
-        <w:rPr>
-          <w:rFonts w:ascii="Times New Roman" w:eastAsia="Times New Roman" w:hAnsi="Times New Roman" w:cs="Times New Roman"/>
-          <w:kern w:val="0"/>
-          <w:sz w:val="24"/>
-          <w:szCs w:val="24"/>
-          <w14:ligatures w14:val="none"/>
-        </w:rPr>
-      </w:pPr>
-      <w:r>
-        <w:rPr>
-          <w:rFonts w:ascii="Times New Roman" w:eastAsia="Times New Roman" w:hAnsi="Times New Roman" w:cs="Times New Roman"/>
-          <w:kern w:val="0"/>
-          <w:sz w:val="24"/>
-          <w:szCs w:val="24"/>
-          <w14:ligatures w14:val="none"/>
-        </w:rPr>
-        <w:t xml:space="preserve">** Axioms </w:t>
-      </w:r>
-    </w:p>
-    <w:p>
-      <w:pPr>
-        <w:spacing w:before="100" w:beforeAutospacing="1" w:after="100" w:afterAutospacing="1" w:line="240" w:lineRule="auto"/>
-        <w:rPr>
-          <w:rFonts w:ascii="Times New Roman" w:eastAsia="Times New Roman" w:hAnsi="Times New Roman" w:cs="Times New Roman"/>
-          <w:kern w:val="0"/>
-          <w:sz w:val="24"/>
-          <w:szCs w:val="24"/>
-          <w14:ligatures w14:val="none"/>
-        </w:rPr>
-      </w:pPr>
-      <w:r>
-        <w:rPr>
-          <w:rFonts w:ascii="Times New Roman" w:eastAsia="Times New Roman" w:hAnsi="Times New Roman" w:cs="Times New Roman"/>
+          <w:rFonts w:asciiTheme="majorHAnsi" w:eastAsia="Times New Roman" w:hAnsiTheme="majorHAnsi" w:cstheme="majorHAnsi"/>
+          <w:kern w:val="0"/>
+          <w:sz w:val="24"/>
+          <w:szCs w:val="24"/>
+          <w14:ligatures w14:val="none"/>
+        </w:rPr>
+      </w:pPr>
+      <w:r>
+        <w:rPr>
+          <w:rFonts w:asciiTheme="majorHAnsi" w:eastAsia="Times New Roman" w:hAnsiTheme="majorHAnsi" w:cstheme="majorHAnsi"/>
           <w:kern w:val="0"/>
           <w:sz w:val="24"/>
           <w:szCs w:val="24"/>
@@ -1734,16 +2333,16 @@
         </w:numPr>
         <w:spacing w:before="100" w:beforeAutospacing="1" w:after="100" w:afterAutospacing="1" w:line="240" w:lineRule="auto"/>
         <w:rPr>
-          <w:rFonts w:ascii="Times New Roman" w:eastAsia="Times New Roman" w:hAnsi="Times New Roman" w:cs="Times New Roman"/>
-          <w:kern w:val="0"/>
-          <w:sz w:val="24"/>
-          <w:szCs w:val="24"/>
-          <w14:ligatures w14:val="none"/>
-        </w:rPr>
-      </w:pPr>
-      <w:r>
-        <w:rPr>
-          <w:rFonts w:ascii="Times New Roman" w:eastAsia="Times New Roman" w:hAnsi="Times New Roman" w:cs="Times New Roman"/>
+          <w:rFonts w:asciiTheme="majorHAnsi" w:eastAsia="Times New Roman" w:hAnsiTheme="majorHAnsi" w:cstheme="majorHAnsi"/>
+          <w:kern w:val="0"/>
+          <w:sz w:val="24"/>
+          <w:szCs w:val="24"/>
+          <w14:ligatures w14:val="none"/>
+        </w:rPr>
+      </w:pPr>
+      <w:r>
+        <w:rPr>
+          <w:rFonts w:asciiTheme="majorHAnsi" w:eastAsia="Times New Roman" w:hAnsiTheme="majorHAnsi" w:cstheme="majorHAnsi"/>
           <w:kern w:val="0"/>
           <w:sz w:val="24"/>
           <w:szCs w:val="24"/>
@@ -1753,7 +2352,7 @@
       </w:r>
       <w:r>
         <w:rPr>
-          <w:rFonts w:ascii="Times New Roman" w:eastAsia="Times New Roman" w:hAnsi="Times New Roman" w:cs="Times New Roman"/>
+          <w:rFonts w:asciiTheme="majorHAnsi" w:eastAsia="Times New Roman" w:hAnsiTheme="majorHAnsi" w:cstheme="majorHAnsi"/>
           <w:kern w:val="0"/>
           <w:sz w:val="24"/>
           <w:szCs w:val="24"/>
@@ -1763,7 +2362,7 @@
       </w:r>
       <w:r>
         <w:rPr>
-          <w:rFonts w:ascii="Times New Roman" w:eastAsia="Times New Roman" w:hAnsi="Times New Roman" w:cs="Times New Roman"/>
+          <w:rFonts w:asciiTheme="majorHAnsi" w:eastAsia="Times New Roman" w:hAnsiTheme="majorHAnsi" w:cstheme="majorHAnsi"/>
           <w:kern w:val="0"/>
           <w:sz w:val="24"/>
           <w:szCs w:val="24"/>
@@ -1773,7 +2372,7 @@
       </w:r>
       <w:r>
         <w:rPr>
-          <w:rFonts w:ascii="Times New Roman" w:eastAsia="Times New Roman" w:hAnsi="Times New Roman" w:cs="Times New Roman"/>
+          <w:rFonts w:asciiTheme="majorHAnsi" w:eastAsia="Times New Roman" w:hAnsiTheme="majorHAnsi" w:cstheme="majorHAnsi"/>
           <w:kern w:val="0"/>
           <w:sz w:val="24"/>
           <w:szCs w:val="24"/>
@@ -1790,16 +2389,16 @@
         </w:numPr>
         <w:spacing w:before="100" w:beforeAutospacing="1" w:after="100" w:afterAutospacing="1" w:line="240" w:lineRule="auto"/>
         <w:rPr>
-          <w:rFonts w:ascii="Times New Roman" w:eastAsia="Times New Roman" w:hAnsi="Times New Roman" w:cs="Times New Roman"/>
-          <w:kern w:val="0"/>
-          <w:sz w:val="24"/>
-          <w:szCs w:val="24"/>
-          <w14:ligatures w14:val="none"/>
-        </w:rPr>
-      </w:pPr>
-      <w:r>
-        <w:rPr>
-          <w:rFonts w:ascii="Times New Roman" w:eastAsia="Times New Roman" w:hAnsi="Times New Roman" w:cs="Times New Roman"/>
+          <w:rFonts w:asciiTheme="majorHAnsi" w:eastAsia="Times New Roman" w:hAnsiTheme="majorHAnsi" w:cstheme="majorHAnsi"/>
+          <w:kern w:val="0"/>
+          <w:sz w:val="24"/>
+          <w:szCs w:val="24"/>
+          <w14:ligatures w14:val="none"/>
+        </w:rPr>
+      </w:pPr>
+      <w:r>
+        <w:rPr>
+          <w:rFonts w:asciiTheme="majorHAnsi" w:eastAsia="Times New Roman" w:hAnsiTheme="majorHAnsi" w:cstheme="majorHAnsi"/>
           <w:kern w:val="0"/>
           <w:sz w:val="24"/>
           <w:szCs w:val="24"/>
@@ -1812,16 +2411,16 @@
       <w:pPr>
         <w:spacing w:before="100" w:beforeAutospacing="1" w:after="100" w:afterAutospacing="1" w:line="240" w:lineRule="auto"/>
         <w:rPr>
-          <w:rFonts w:ascii="Times New Roman" w:eastAsia="Times New Roman" w:hAnsi="Times New Roman" w:cs="Times New Roman"/>
-          <w:kern w:val="0"/>
-          <w:sz w:val="24"/>
-          <w:szCs w:val="24"/>
-          <w14:ligatures w14:val="none"/>
-        </w:rPr>
-      </w:pPr>
-      <w:r>
-        <w:rPr>
-          <w:rFonts w:ascii="Times New Roman" w:eastAsia="Times New Roman" w:hAnsi="Times New Roman" w:cs="Times New Roman"/>
+          <w:rFonts w:asciiTheme="majorHAnsi" w:eastAsia="Times New Roman" w:hAnsiTheme="majorHAnsi" w:cstheme="majorHAnsi"/>
+          <w:kern w:val="0"/>
+          <w:sz w:val="24"/>
+          <w:szCs w:val="24"/>
+          <w14:ligatures w14:val="none"/>
+        </w:rPr>
+      </w:pPr>
+      <w:r>
+        <w:rPr>
+          <w:rFonts w:asciiTheme="majorHAnsi" w:eastAsia="Times New Roman" w:hAnsiTheme="majorHAnsi" w:cstheme="majorHAnsi"/>
           <w:kern w:val="0"/>
           <w:sz w:val="24"/>
           <w:szCs w:val="24"/>
@@ -1834,22 +2433,21 @@
       <w:pPr>
         <w:spacing w:before="100" w:beforeAutospacing="1" w:after="100" w:afterAutospacing="1" w:line="240" w:lineRule="auto"/>
         <w:rPr>
-          <w:rFonts w:ascii="Times New Roman" w:eastAsia="Times New Roman" w:hAnsi="Times New Roman" w:cs="Times New Roman"/>
-          <w:kern w:val="0"/>
-          <w:sz w:val="24"/>
-          <w:szCs w:val="24"/>
-          <w14:ligatures w14:val="none"/>
-        </w:rPr>
-      </w:pPr>
-      <w:r>
-        <w:rPr>
-          <w:rFonts w:ascii="Times New Roman" w:eastAsia="Times New Roman" w:hAnsi="Times New Roman" w:cs="Times New Roman"/>
-          <w:kern w:val="0"/>
-          <w:sz w:val="24"/>
-          <w:szCs w:val="24"/>
-          <w14:ligatures w14:val="none"/>
-        </w:rPr>
-        <w:lastRenderedPageBreak/>
+          <w:rFonts w:asciiTheme="majorHAnsi" w:eastAsia="Times New Roman" w:hAnsiTheme="majorHAnsi" w:cstheme="majorHAnsi"/>
+          <w:kern w:val="0"/>
+          <w:sz w:val="24"/>
+          <w:szCs w:val="24"/>
+          <w14:ligatures w14:val="none"/>
+        </w:rPr>
+      </w:pPr>
+      <w:r>
+        <w:rPr>
+          <w:rFonts w:asciiTheme="majorHAnsi" w:eastAsia="Times New Roman" w:hAnsiTheme="majorHAnsi" w:cstheme="majorHAnsi"/>
+          <w:kern w:val="0"/>
+          <w:sz w:val="24"/>
+          <w:szCs w:val="24"/>
+          <w14:ligatures w14:val="none"/>
+        </w:rPr>
         <w:t xml:space="preserve">Also called inference rules, combines axioms and true proposition to generate more true propositions </w:t>
       </w:r>
     </w:p>
@@ -1861,16 +2459,16 @@
         </w:numPr>
         <w:spacing w:before="100" w:beforeAutospacing="1" w:after="100" w:afterAutospacing="1" w:line="240" w:lineRule="auto"/>
         <w:rPr>
-          <w:rFonts w:ascii="Times New Roman" w:eastAsia="Times New Roman" w:hAnsi="Times New Roman" w:cs="Times New Roman"/>
-          <w:kern w:val="0"/>
-          <w:sz w:val="24"/>
-          <w:szCs w:val="24"/>
-          <w14:ligatures w14:val="none"/>
-        </w:rPr>
-      </w:pPr>
-      <w:r>
-        <w:rPr>
-          <w:rFonts w:ascii="Times New Roman" w:eastAsia="Times New Roman" w:hAnsi="Times New Roman" w:cs="Times New Roman"/>
+          <w:rFonts w:asciiTheme="majorHAnsi" w:eastAsia="Times New Roman" w:hAnsiTheme="majorHAnsi" w:cstheme="majorHAnsi"/>
+          <w:kern w:val="0"/>
+          <w:sz w:val="24"/>
+          <w:szCs w:val="24"/>
+          <w14:ligatures w14:val="none"/>
+        </w:rPr>
+      </w:pPr>
+      <w:r>
+        <w:rPr>
+          <w:rFonts w:asciiTheme="majorHAnsi" w:eastAsia="Times New Roman" w:hAnsiTheme="majorHAnsi" w:cstheme="majorHAnsi"/>
           <w:b/>
           <w:bCs/>
           <w:kern w:val="0"/>
@@ -1882,7 +2480,7 @@
       </w:r>
       <w:r>
         <w:rPr>
-          <w:rFonts w:ascii="Times New Roman" w:eastAsia="Times New Roman" w:hAnsi="Times New Roman" w:cs="Times New Roman"/>
+          <w:rFonts w:asciiTheme="majorHAnsi" w:eastAsia="Times New Roman" w:hAnsiTheme="majorHAnsi" w:cstheme="majorHAnsi"/>
           <w:kern w:val="0"/>
           <w:sz w:val="24"/>
           <w:szCs w:val="24"/>
@@ -1899,16 +2497,16 @@
         </w:numPr>
         <w:spacing w:before="100" w:beforeAutospacing="1" w:after="100" w:afterAutospacing="1" w:line="240" w:lineRule="auto"/>
         <w:rPr>
-          <w:rFonts w:ascii="Times New Roman" w:eastAsia="Times New Roman" w:hAnsi="Times New Roman" w:cs="Times New Roman"/>
-          <w:kern w:val="0"/>
-          <w:sz w:val="24"/>
-          <w:szCs w:val="24"/>
-          <w14:ligatures w14:val="none"/>
-        </w:rPr>
-      </w:pPr>
-      <w:r>
-        <w:rPr>
-          <w:rFonts w:ascii="Times New Roman" w:eastAsia="Times New Roman" w:hAnsi="Times New Roman" w:cs="Times New Roman"/>
+          <w:rFonts w:asciiTheme="majorHAnsi" w:eastAsia="Times New Roman" w:hAnsiTheme="majorHAnsi" w:cstheme="majorHAnsi"/>
+          <w:kern w:val="0"/>
+          <w:sz w:val="24"/>
+          <w:szCs w:val="24"/>
+          <w14:ligatures w14:val="none"/>
+        </w:rPr>
+      </w:pPr>
+      <w:r>
+        <w:rPr>
+          <w:rFonts w:asciiTheme="majorHAnsi" w:eastAsia="Times New Roman" w:hAnsiTheme="majorHAnsi" w:cstheme="majorHAnsi"/>
           <w:b/>
           <w:bCs/>
           <w:kern w:val="0"/>
@@ -1920,7 +2518,7 @@
       </w:r>
       <w:r>
         <w:rPr>
-          <w:rFonts w:ascii="Times New Roman" w:eastAsia="Times New Roman" w:hAnsi="Times New Roman" w:cs="Times New Roman"/>
+          <w:rFonts w:asciiTheme="majorHAnsi" w:eastAsia="Times New Roman" w:hAnsiTheme="majorHAnsi" w:cstheme="majorHAnsi"/>
           <w:kern w:val="0"/>
           <w:sz w:val="24"/>
           <w:szCs w:val="24"/>
@@ -1932,8 +2530,14 @@
     <w:p>
       <w:pPr>
         <w:pStyle w:val="Heading2"/>
-      </w:pPr>
-      <w:r>
+        <w:rPr>
+          <w:rFonts w:asciiTheme="majorHAnsi" w:hAnsiTheme="majorHAnsi" w:cstheme="majorHAnsi"/>
+        </w:rPr>
+      </w:pPr>
+      <w:r>
+        <w:rPr>
+          <w:rFonts w:asciiTheme="majorHAnsi" w:hAnsiTheme="majorHAnsi" w:cstheme="majorHAnsi"/>
+        </w:rPr>
         <w:t>Concepts</w:t>
       </w:r>
     </w:p>
@@ -1941,235 +2545,197 @@
       <w:pPr>
         <w:pStyle w:val="Heading3"/>
         <w:rPr>
-          <w:rFonts w:eastAsia="Times New Roman"/>
-        </w:rPr>
-      </w:pPr>
-      <w:r>
-        <w:rPr>
-          <w:rFonts w:eastAsia="Times New Roman"/>
+          <w:rFonts w:eastAsia="Times New Roman" w:cstheme="majorHAnsi"/>
+        </w:rPr>
+      </w:pPr>
+      <w:r>
+        <w:rPr>
+          <w:rFonts w:eastAsia="Times New Roman" w:cstheme="majorHAnsi"/>
         </w:rPr>
         <w:t>loop invariant</w:t>
       </w:r>
     </w:p>
     <w:p>
-      <w:r>
+      <w:pPr>
+        <w:rPr>
+          <w:rFonts w:asciiTheme="majorHAnsi" w:hAnsiTheme="majorHAnsi" w:cstheme="majorHAnsi"/>
+        </w:rPr>
+      </w:pPr>
+      <w:r>
+        <w:rPr>
+          <w:rFonts w:asciiTheme="majorHAnsi" w:hAnsiTheme="majorHAnsi" w:cstheme="majorHAnsi"/>
+        </w:rPr>
         <w:t xml:space="preserve">a loop invariant is a property of an algorithm or </w:t>
       </w:r>
       <w:r>
+        <w:rPr>
+          <w:rFonts w:asciiTheme="majorHAnsi" w:hAnsiTheme="majorHAnsi" w:cstheme="majorHAnsi"/>
+        </w:rPr>
         <w:t>functionality</w:t>
       </w:r>
       <w:r>
+        <w:rPr>
+          <w:rFonts w:asciiTheme="majorHAnsi" w:hAnsiTheme="majorHAnsi" w:cstheme="majorHAnsi"/>
+        </w:rPr>
         <w:t xml:space="preserve"> that satisfied the following conditions </w:t>
       </w:r>
     </w:p>
     <w:p>
-      <w:r>
-        <w:t>Initialization: is true prio</w:t>
-      </w:r>
-      <w:r>
-        <w:t>r</w:t>
-      </w:r>
-      <w:r>
-        <w:t xml:space="preserve"> to the first iterations of the loop</w:t>
-      </w:r>
-    </w:p>
-    <w:p>
-      <w:r>
-        <w:t>Maintenance : is true before the loop iterations and before the next iterations</w:t>
-      </w:r>
-    </w:p>
-    <w:p>
-      <w:r>
+      <w:pPr>
+        <w:rPr>
+          <w:rFonts w:asciiTheme="majorHAnsi" w:hAnsiTheme="majorHAnsi" w:cstheme="majorHAnsi"/>
+        </w:rPr>
+      </w:pPr>
+      <w:r>
+        <w:rPr>
+          <w:rFonts w:asciiTheme="majorHAnsi" w:hAnsiTheme="majorHAnsi" w:cstheme="majorHAnsi"/>
+        </w:rPr>
+        <w:t xml:space="preserve">Initialization: is true </w:t>
+      </w:r>
+      <w:r>
+        <w:rPr>
+          <w:rFonts w:asciiTheme="majorHAnsi" w:hAnsiTheme="majorHAnsi" w:cstheme="majorHAnsi"/>
+        </w:rPr>
+        <w:t>before</w:t>
+      </w:r>
+      <w:r>
+        <w:rPr>
+          <w:rFonts w:asciiTheme="majorHAnsi" w:hAnsiTheme="majorHAnsi" w:cstheme="majorHAnsi"/>
+        </w:rPr>
+        <w:t xml:space="preserve"> the first iterations of the loop</w:t>
+      </w:r>
+    </w:p>
+    <w:p>
+      <w:pPr>
+        <w:rPr>
+          <w:rFonts w:asciiTheme="majorHAnsi" w:hAnsiTheme="majorHAnsi" w:cstheme="majorHAnsi"/>
+        </w:rPr>
+      </w:pPr>
+      <w:r>
+        <w:rPr>
+          <w:rFonts w:asciiTheme="majorHAnsi" w:hAnsiTheme="majorHAnsi" w:cstheme="majorHAnsi"/>
+        </w:rPr>
+        <w:t>Maintenance: is true before the loop iterations and before the next iterations</w:t>
+      </w:r>
+    </w:p>
+    <w:p>
+      <w:pPr>
+        <w:rPr>
+          <w:rFonts w:asciiTheme="majorHAnsi" w:hAnsiTheme="majorHAnsi" w:cstheme="majorHAnsi"/>
+        </w:rPr>
+      </w:pPr>
+      <w:r>
+        <w:rPr>
+          <w:rFonts w:asciiTheme="majorHAnsi" w:hAnsiTheme="majorHAnsi" w:cstheme="majorHAnsi"/>
+        </w:rPr>
         <w:t xml:space="preserve">Termination: When the loop </w:t>
       </w:r>
       <w:r>
+        <w:rPr>
+          <w:rFonts w:asciiTheme="majorHAnsi" w:hAnsiTheme="majorHAnsi" w:cstheme="majorHAnsi"/>
+        </w:rPr>
         <w:t>terminates</w:t>
       </w:r>
       <w:r>
+        <w:rPr>
+          <w:rFonts w:asciiTheme="majorHAnsi" w:hAnsiTheme="majorHAnsi" w:cstheme="majorHAnsi"/>
+        </w:rPr>
         <w:t>, the invariant should help establish the correctness of the algorithm ( as an example</w:t>
       </w:r>
       <w:r>
+        <w:rPr>
+          <w:rFonts w:asciiTheme="majorHAnsi" w:hAnsiTheme="majorHAnsi" w:cstheme="majorHAnsi"/>
+        </w:rPr>
         <w:t>,</w:t>
       </w:r>
       <w:r>
-        <w:t xml:space="preserve"> reduce (</w:t>
-      </w:r>
-      <w:r>
+        <w:rPr>
+          <w:rFonts w:asciiTheme="majorHAnsi" w:hAnsiTheme="majorHAnsi" w:cstheme="majorHAnsi"/>
+        </w:rPr>
+        <w:t xml:space="preserve"> </w:t>
+      </w:r>
+      <w:r>
+        <w:rPr>
+          <w:rFonts w:asciiTheme="majorHAnsi" w:hAnsiTheme="majorHAnsi" w:cstheme="majorHAnsi"/>
+        </w:rPr>
+        <w:t>reducing</w:t>
+      </w:r>
+      <w:r>
+        <w:rPr>
+          <w:rFonts w:asciiTheme="majorHAnsi" w:hAnsiTheme="majorHAnsi" w:cstheme="majorHAnsi"/>
+        </w:rPr>
+        <w:t xml:space="preserve"> (</w:t>
+      </w:r>
+      <w:r>
+        <w:rPr>
+          <w:rFonts w:asciiTheme="majorHAnsi" w:hAnsiTheme="majorHAnsi" w:cstheme="majorHAnsi"/>
+        </w:rPr>
         <w:t>the</w:t>
       </w:r>
       <w:r>
+        <w:rPr>
+          <w:rFonts w:asciiTheme="majorHAnsi" w:hAnsiTheme="majorHAnsi" w:cstheme="majorHAnsi"/>
+        </w:rPr>
         <w:t xml:space="preserve"> inclusive sum of </w:t>
       </w:r>
       <w:r>
+        <w:rPr>
+          <w:rFonts w:asciiTheme="majorHAnsi" w:hAnsiTheme="majorHAnsi" w:cstheme="majorHAnsi"/>
+        </w:rPr>
         <w:t xml:space="preserve">the </w:t>
       </w:r>
       <w:r>
+        <w:rPr>
+          <w:rFonts w:asciiTheme="majorHAnsi" w:hAnsiTheme="majorHAnsi" w:cstheme="majorHAnsi"/>
+        </w:rPr>
         <w:t xml:space="preserve">array's element is a loop </w:t>
       </w:r>
       <w:r>
+        <w:rPr>
+          <w:rFonts w:asciiTheme="majorHAnsi" w:hAnsiTheme="majorHAnsi" w:cstheme="majorHAnsi"/>
+        </w:rPr>
         <w:t>invariant</w:t>
       </w:r>
       <w:r>
+        <w:rPr>
+          <w:rFonts w:asciiTheme="majorHAnsi" w:hAnsiTheme="majorHAnsi" w:cstheme="majorHAnsi"/>
+        </w:rPr>
         <w:t xml:space="preserve">) </w:t>
       </w:r>
     </w:p>
     <w:p>
       <w:pPr>
-        <w:pStyle w:val="Heading2"/>
-      </w:pPr>
-      <w:r>
-        <w:t>Guiding Principles of for the Analysis of Algorithms</w:t>
-      </w:r>
-    </w:p>
-    <w:p>
-      <w:r>
-        <w:t>In our quest in finding a fast algorithm “whose worst-case running time grows slowly with the input size”</w:t>
-      </w:r>
-      <w:r>
-        <w:t xml:space="preserve">, according to Roughgarden, Linear time is the </w:t>
-      </w:r>
-      <w:proofErr w:type="spellStart"/>
-      <w:r>
-        <w:t>holly</w:t>
-      </w:r>
-      <w:proofErr w:type="spellEnd"/>
-      <w:r>
-        <w:t xml:space="preserve"> grail. Also, the Fast algorithm can be considered for </w:t>
-      </w:r>
-      <w:r>
-        <w:t>free primitives</w:t>
-      </w:r>
-      <w:r>
-        <w:t xml:space="preserve">, like merge sort, which are used in preprocessing the data. </w:t>
-      </w:r>
-    </w:p>
-    <w:p>
-      <w:pPr>
-        <w:pStyle w:val="Heading2"/>
-      </w:pPr>
-      <w:r>
-        <w:t>Principle 1: Worst Case Analysis</w:t>
-      </w:r>
-    </w:p>
-    <w:p>
-      <w:pPr>
-        <w:pStyle w:val="ListParagraph"/>
-        <w:numPr>
-          <w:ilvl w:val="0"/>
-          <w:numId w:val="4"/>
-        </w:numPr>
-      </w:pPr>
-      <w:r>
-        <w:t xml:space="preserve">Mathematically more Tractable than other kind of analysis </w:t>
-      </w:r>
-    </w:p>
-    <w:p>
-      <w:pPr>
-        <w:pStyle w:val="ListParagraph"/>
-        <w:numPr>
-          <w:ilvl w:val="0"/>
-          <w:numId w:val="4"/>
-        </w:numPr>
-      </w:pPr>
-      <w:r>
-        <w:t xml:space="preserve">Fewer assumptions </w:t>
-      </w:r>
-    </w:p>
-    <w:p>
-      <w:pPr>
-        <w:pStyle w:val="ListParagraph"/>
-        <w:numPr>
-          <w:ilvl w:val="0"/>
-          <w:numId w:val="4"/>
-        </w:numPr>
-      </w:pPr>
-      <w:r>
-        <w:t>Doesn’t require domain expertise compared to average case analysis.</w:t>
-      </w:r>
-    </w:p>
-    <w:p>
-      <w:pPr>
-        <w:pStyle w:val="ListParagraph"/>
-      </w:pPr>
-    </w:p>
-    <w:p>
-      <w:pPr>
-        <w:pStyle w:val="Heading2"/>
-      </w:pPr>
-      <w:r>
-        <w:t xml:space="preserve">Principle 2: </w:t>
-      </w:r>
-      <w:r>
-        <w:t>Ignoring Constants</w:t>
-      </w:r>
-    </w:p>
-    <w:p>
-      <w:pPr>
-        <w:pStyle w:val="ListParagraph"/>
-      </w:pPr>
-    </w:p>
-    <w:p>
-      <w:pPr>
-        <w:pStyle w:val="ListParagraph"/>
-        <w:numPr>
-          <w:ilvl w:val="0"/>
-          <w:numId w:val="6"/>
-        </w:numPr>
-      </w:pPr>
-      <w:r>
-        <w:t xml:space="preserve">For mathematic tractability </w:t>
-      </w:r>
-    </w:p>
-    <w:p>
-      <w:pPr>
-        <w:pStyle w:val="ListParagraph"/>
-        <w:numPr>
-          <w:ilvl w:val="0"/>
-          <w:numId w:val="6"/>
-        </w:numPr>
-      </w:pPr>
-      <w:r>
-        <w:t>constants can vary from one platform to another.</w:t>
-      </w:r>
-    </w:p>
-    <w:p>
-      <w:pPr>
-        <w:pStyle w:val="Heading2"/>
-      </w:pPr>
-      <w:r>
-        <w:t>Principle 3 : Asymptotic Analysis</w:t>
-      </w:r>
-    </w:p>
-    <w:p>
-      <w:pPr>
-        <w:pStyle w:val="ListParagraph"/>
-        <w:numPr>
-          <w:ilvl w:val="0"/>
-          <w:numId w:val="8"/>
-        </w:numPr>
-      </w:pPr>
-      <w:r>
-        <w:t xml:space="preserve">Asymptotic analysis is studying the rate of growth of running time with input </w:t>
-      </w:r>
-      <w:proofErr w:type="spellStart"/>
-      <w:r>
-        <w:t>lengt</w:t>
-      </w:r>
-      <w:proofErr w:type="spellEnd"/>
-    </w:p>
-    <w:p>
-      <w:pPr>
-        <w:pStyle w:val="ListParagraph"/>
-        <w:numPr>
-          <w:ilvl w:val="0"/>
-          <w:numId w:val="8"/>
-        </w:numPr>
-      </w:pPr>
-    </w:p>
-    <w:p>
-      <w:pPr>
-        <w:pStyle w:val="Heading2"/>
-      </w:pPr>
+        <w:pStyle w:val="Heading1"/>
+        <w:rPr>
+          <w:rFonts w:asciiTheme="majorHAnsi" w:hAnsiTheme="majorHAnsi" w:cstheme="majorHAnsi"/>
+        </w:rPr>
+      </w:pPr>
+      <w:r>
+        <w:rPr>
+          <w:rFonts w:asciiTheme="majorHAnsi" w:hAnsiTheme="majorHAnsi" w:cstheme="majorHAnsi"/>
+        </w:rPr>
+        <w:t xml:space="preserve">Definitions </w:t>
+      </w:r>
+    </w:p>
+    <w:p>
+      <w:pPr>
+        <w:rPr>
+          <w:rFonts w:asciiTheme="majorHAnsi" w:hAnsiTheme="majorHAnsi" w:cstheme="majorHAnsi"/>
+        </w:rPr>
+      </w:pPr>
+      <w:r>
+        <w:rPr>
+          <w:rFonts w:asciiTheme="majorHAnsi" w:hAnsiTheme="majorHAnsi" w:cstheme="majorHAnsi"/>
+          <w:color w:val="4472C4" w:themeColor="accent1"/>
+        </w:rPr>
+        <w:t>~f(N)</w:t>
+      </w:r>
+      <w:r>
+        <w:rPr>
+          <w:rFonts w:asciiTheme="majorHAnsi" w:hAnsiTheme="majorHAnsi" w:cstheme="majorHAnsi"/>
+        </w:rPr>
+        <w:t xml:space="preserve">, where N is the input size. ~f(N) represents any function that, when divided by f(N) approaches 1 as N grows. We write g(N) ~f(N) to indicate that g(N) /f(N) approaches 1 as N grows. </w:t>
+      </w:r>
     </w:p>
     <w:sectPr>
       <w:pgSz w:w="12240" w:h="15840"/>
@@ -3199,6 +3765,119 @@
     <w:nsid w:val="76FE5346"/>
     <w:multiLevelType w:val="hybridMultilevel"/>
     <w:tmpl w:val="B1A6BC0C"/>
+    <w:lvl w:ilvl="0" w:tplc="04090001">
+      <w:start w:val="1"/>
+      <w:numFmt w:val="bullet"/>
+      <w:lvlText w:val=""/>
+      <w:lvlJc w:val="left"/>
+      <w:pPr>
+        <w:ind w:left="720" w:hanging="360"/>
+      </w:pPr>
+      <w:rPr>
+        <w:rFonts w:ascii="Symbol" w:hAnsi="Symbol" w:hint="default"/>
+      </w:rPr>
+    </w:lvl>
+    <w:lvl w:ilvl="1" w:tplc="04090003" w:tentative="1">
+      <w:start w:val="1"/>
+      <w:numFmt w:val="bullet"/>
+      <w:lvlText w:val="o"/>
+      <w:lvlJc w:val="left"/>
+      <w:pPr>
+        <w:ind w:left="1440" w:hanging="360"/>
+      </w:pPr>
+      <w:rPr>
+        <w:rFonts w:ascii="Courier New" w:hAnsi="Courier New" w:cs="Courier New" w:hint="default"/>
+      </w:rPr>
+    </w:lvl>
+    <w:lvl w:ilvl="2" w:tplc="04090005" w:tentative="1">
+      <w:start w:val="1"/>
+      <w:numFmt w:val="bullet"/>
+      <w:lvlText w:val=""/>
+      <w:lvlJc w:val="left"/>
+      <w:pPr>
+        <w:ind w:left="2160" w:hanging="360"/>
+      </w:pPr>
+      <w:rPr>
+        <w:rFonts w:ascii="Wingdings" w:hAnsi="Wingdings" w:hint="default"/>
+      </w:rPr>
+    </w:lvl>
+    <w:lvl w:ilvl="3" w:tplc="04090001" w:tentative="1">
+      <w:start w:val="1"/>
+      <w:numFmt w:val="bullet"/>
+      <w:lvlText w:val=""/>
+      <w:lvlJc w:val="left"/>
+      <w:pPr>
+        <w:ind w:left="2880" w:hanging="360"/>
+      </w:pPr>
+      <w:rPr>
+        <w:rFonts w:ascii="Symbol" w:hAnsi="Symbol" w:hint="default"/>
+      </w:rPr>
+    </w:lvl>
+    <w:lvl w:ilvl="4" w:tplc="04090003" w:tentative="1">
+      <w:start w:val="1"/>
+      <w:numFmt w:val="bullet"/>
+      <w:lvlText w:val="o"/>
+      <w:lvlJc w:val="left"/>
+      <w:pPr>
+        <w:ind w:left="3600" w:hanging="360"/>
+      </w:pPr>
+      <w:rPr>
+        <w:rFonts w:ascii="Courier New" w:hAnsi="Courier New" w:cs="Courier New" w:hint="default"/>
+      </w:rPr>
+    </w:lvl>
+    <w:lvl w:ilvl="5" w:tplc="04090005" w:tentative="1">
+      <w:start w:val="1"/>
+      <w:numFmt w:val="bullet"/>
+      <w:lvlText w:val=""/>
+      <w:lvlJc w:val="left"/>
+      <w:pPr>
+        <w:ind w:left="4320" w:hanging="360"/>
+      </w:pPr>
+      <w:rPr>
+        <w:rFonts w:ascii="Wingdings" w:hAnsi="Wingdings" w:hint="default"/>
+      </w:rPr>
+    </w:lvl>
+    <w:lvl w:ilvl="6" w:tplc="04090001" w:tentative="1">
+      <w:start w:val="1"/>
+      <w:numFmt w:val="bullet"/>
+      <w:lvlText w:val=""/>
+      <w:lvlJc w:val="left"/>
+      <w:pPr>
+        <w:ind w:left="5040" w:hanging="360"/>
+      </w:pPr>
+      <w:rPr>
+        <w:rFonts w:ascii="Symbol" w:hAnsi="Symbol" w:hint="default"/>
+      </w:rPr>
+    </w:lvl>
+    <w:lvl w:ilvl="7" w:tplc="04090003" w:tentative="1">
+      <w:start w:val="1"/>
+      <w:numFmt w:val="bullet"/>
+      <w:lvlText w:val="o"/>
+      <w:lvlJc w:val="left"/>
+      <w:pPr>
+        <w:ind w:left="5760" w:hanging="360"/>
+      </w:pPr>
+      <w:rPr>
+        <w:rFonts w:ascii="Courier New" w:hAnsi="Courier New" w:cs="Courier New" w:hint="default"/>
+      </w:rPr>
+    </w:lvl>
+    <w:lvl w:ilvl="8" w:tplc="04090005" w:tentative="1">
+      <w:start w:val="1"/>
+      <w:numFmt w:val="bullet"/>
+      <w:lvlText w:val=""/>
+      <w:lvlJc w:val="left"/>
+      <w:pPr>
+        <w:ind w:left="6480" w:hanging="360"/>
+      </w:pPr>
+      <w:rPr>
+        <w:rFonts w:ascii="Wingdings" w:hAnsi="Wingdings" w:hint="default"/>
+      </w:rPr>
+    </w:lvl>
+  </w:abstractNum>
+  <w:abstractNum w:abstractNumId="9" w15:restartNumberingAfterBreak="0">
+    <w:nsid w:val="790F1A10"/>
+    <w:multiLevelType w:val="hybridMultilevel"/>
+    <w:tmpl w:val="30D26B1A"/>
     <w:lvl w:ilvl="0" w:tplc="04090001">
       <w:start w:val="1"/>
       <w:numFmt w:val="bullet"/>
@@ -3334,6 +4013,9 @@
   </w:num>
   <w:num w:numId="9" w16cid:durableId="719086959">
     <w:abstractNumId w:val="2"/>
+  </w:num>
+  <w:num w:numId="10" w16cid:durableId="1748111707">
+    <w:abstractNumId w:val="9"/>
   </w:num>
 </w:numbering>
 </file>

</xml_diff>